<commit_message>
Actualizacion bitacora,  cronograma, acta, enunciado,herramientas, edt
</commit_message>
<xml_diff>
--- a/PROCESO_DESARROLLO/F1_MODELADO_DEL_NEGOCIO/GLOSARIO.docx
+++ b/PROCESO_DESARROLLO/F1_MODELADO_DEL_NEGOCIO/GLOSARIO.docx
@@ -1,6 +1,6 @@
 
 <file path=word/document.xml><?xml version="1.0" encoding="utf-8"?>
-<w:document xmlns:wpc="http://schemas.microsoft.com/office/word/2010/wordprocessingCanvas" xmlns:cx="http://schemas.microsoft.com/office/drawing/2014/chartex" xmlns:cx1="http://schemas.microsoft.com/office/drawing/2015/9/8/chartex" xmlns:cx2="http://schemas.microsoft.com/office/drawing/2015/10/21/chartex" xmlns:cx3="http://schemas.microsoft.com/office/drawing/2016/5/9/chartex" xmlns:cx4="http://schemas.microsoft.com/office/drawing/2016/5/10/chartex" xmlns:cx5="http://schemas.microsoft.com/office/drawing/2016/5/11/chartex" xmlns:mc="http://schemas.openxmlformats.org/markup-compatibility/2006" xmlns:o="urn:schemas-microsoft-com:office:office" xmlns:r="http://schemas.openxmlformats.org/officeDocument/2006/relationships" xmlns:m="http://schemas.openxmlformats.org/officeDocument/2006/math" xmlns:v="urn:schemas-microsoft-com:vml" xmlns:wp14="http://schemas.microsoft.com/office/word/2010/wordprocessingDrawing" xmlns:wp="http://schemas.openxmlformats.org/drawingml/2006/wordprocessingDrawing" xmlns:w10="urn:schemas-microsoft-com:office:word" xmlns:w="http://schemas.openxmlformats.org/wordprocessingml/2006/main" xmlns:w14="http://schemas.microsoft.com/office/word/2010/wordml" xmlns:w15="http://schemas.microsoft.com/office/word/2012/wordml" xmlns:w16se="http://schemas.microsoft.com/office/word/2015/wordml/symex" xmlns:wpg="http://schemas.microsoft.com/office/word/2010/wordprocessingGroup" xmlns:wpi="http://schemas.microsoft.com/office/word/2010/wordprocessingInk" xmlns:wne="http://schemas.microsoft.com/office/word/2006/wordml" xmlns:wps="http://schemas.microsoft.com/office/word/2010/wordprocessingShape" mc:Ignorable="w14 w15 w16se wp14">
+<w:document xmlns:wpc="http://schemas.microsoft.com/office/word/2010/wordprocessingCanvas" xmlns:mc="http://schemas.openxmlformats.org/markup-compatibility/2006" xmlns:o="urn:schemas-microsoft-com:office:office" xmlns:r="http://schemas.openxmlformats.org/officeDocument/2006/relationships" xmlns:m="http://schemas.openxmlformats.org/officeDocument/2006/math" xmlns:v="urn:schemas-microsoft-com:vml" xmlns:wp14="http://schemas.microsoft.com/office/word/2010/wordprocessingDrawing" xmlns:wp="http://schemas.openxmlformats.org/drawingml/2006/wordprocessingDrawing" xmlns:w10="urn:schemas-microsoft-com:office:word" xmlns:w="http://schemas.openxmlformats.org/wordprocessingml/2006/main" xmlns:w14="http://schemas.microsoft.com/office/word/2010/wordml" xmlns:wpg="http://schemas.microsoft.com/office/word/2010/wordprocessingGroup" xmlns:wpi="http://schemas.microsoft.com/office/word/2010/wordprocessingInk" xmlns:wne="http://schemas.microsoft.com/office/word/2006/wordml" xmlns:wps="http://schemas.microsoft.com/office/word/2010/wordprocessingShape" mc:Ignorable="w14 wp14">
   <w:body>
     <w:p>
       <w:pPr>
@@ -27,27 +27,27 @@
       </w:pPr>
       <w:r>
         <w:rPr>
-          <w:rFonts w:ascii="Arial" w:hAnsi="Arial" w:cs="Arial"/>
+          <w:rFonts w:ascii="Tahoma" w:hAnsi="Tahoma" w:cs="Tahoma"/>
           <w:b/>
+          <w:i/>
           <w:noProof/>
-          <w:color w:val="000000" w:themeColor="text1"/>
           <w:sz w:val="36"/>
           <w:szCs w:val="36"/>
-          <w:lang w:val="es-ES" w:eastAsia="es-ES"/>
+          <w:lang w:eastAsia="es-MX"/>
         </w:rPr>
         <w:drawing>
-          <wp:anchor distT="0" distB="0" distL="114300" distR="114300" simplePos="0" relativeHeight="251644928" behindDoc="1" locked="0" layoutInCell="1" allowOverlap="1" wp14:anchorId="2A646BE3" wp14:editId="698BA10E">
+          <wp:anchor distT="0" distB="0" distL="114300" distR="114300" simplePos="0" relativeHeight="251661312" behindDoc="1" locked="0" layoutInCell="1" allowOverlap="1" wp14:anchorId="112EB49D" wp14:editId="47D3A900">
             <wp:simplePos x="0" y="0"/>
             <wp:positionH relativeFrom="margin">
-              <wp:posOffset>4440413</wp:posOffset>
+              <wp:posOffset>4622858</wp:posOffset>
             </wp:positionH>
             <wp:positionV relativeFrom="paragraph">
-              <wp:posOffset>54610</wp:posOffset>
+              <wp:posOffset>89972</wp:posOffset>
             </wp:positionV>
-            <wp:extent cx="1571625" cy="1407795"/>
-            <wp:effectExtent l="0" t="0" r="9525" b="1905"/>
+            <wp:extent cx="1019175" cy="1210310"/>
+            <wp:effectExtent l="0" t="0" r="9525" b="8890"/>
             <wp:wrapNone/>
-            <wp:docPr id="3" name="Imagen 3"/>
+            <wp:docPr id="11" name="Imagen 11"/>
             <wp:cNvGraphicFramePr>
               <a:graphicFrameLocks xmlns:a="http://schemas.openxmlformats.org/drawingml/2006/main" noChangeAspect="1"/>
             </wp:cNvGraphicFramePr>
@@ -59,7 +59,7 @@
                     <pic:cNvPicPr/>
                   </pic:nvPicPr>
                   <pic:blipFill>
-                    <a:blip r:embed="rId6" cstate="print">
+                    <a:blip r:embed="rId7" cstate="print">
                       <a:extLst>
                         <a:ext uri="{28A0092B-C50C-407E-A947-70E740481C1C}">
                           <a14:useLocalDpi xmlns:a14="http://schemas.microsoft.com/office/drawing/2010/main" val="0"/>
@@ -73,7 +73,7 @@
                   <pic:spPr>
                     <a:xfrm>
                       <a:off x="0" y="0"/>
-                      <a:ext cx="1571625" cy="1407795"/>
+                      <a:ext cx="1019175" cy="1210310"/>
                     </a:xfrm>
                     <a:prstGeom prst="rect">
                       <a:avLst/>
@@ -82,74 +82,205 @@
                 </pic:pic>
               </a:graphicData>
             </a:graphic>
-          </wp:anchor>
-        </w:drawing>
-      </w:r>
-      <w:r>
-        <w:rPr>
-          <w:rFonts w:ascii="Arial" w:hAnsi="Arial" w:cs="Arial"/>
-          <w:b/>
-          <w:noProof/>
-          <w:color w:val="000000" w:themeColor="text1"/>
-          <w:sz w:val="24"/>
-          <w:lang w:val="es-ES" w:eastAsia="es-ES"/>
-        </w:rPr>
-        <w:drawing>
-          <wp:anchor distT="0" distB="0" distL="114300" distR="114300" simplePos="0" relativeHeight="251643904" behindDoc="1" locked="0" layoutInCell="1" allowOverlap="1" wp14:anchorId="2CAE7BC4" wp14:editId="3CCED456">
-            <wp:simplePos x="0" y="0"/>
-            <wp:positionH relativeFrom="column">
-              <wp:posOffset>-280035</wp:posOffset>
-            </wp:positionH>
-            <wp:positionV relativeFrom="paragraph">
-              <wp:posOffset>381000</wp:posOffset>
-            </wp:positionV>
-            <wp:extent cx="1905000" cy="923925"/>
-            <wp:effectExtent l="0" t="0" r="0" b="9525"/>
-            <wp:wrapNone/>
-            <wp:docPr id="2" name="Imagen 2"/>
-            <wp:cNvGraphicFramePr>
-              <a:graphicFrameLocks xmlns:a="http://schemas.openxmlformats.org/drawingml/2006/main" noChangeAspect="1"/>
-            </wp:cNvGraphicFramePr>
-            <a:graphic xmlns:a="http://schemas.openxmlformats.org/drawingml/2006/main">
-              <a:graphicData uri="http://schemas.openxmlformats.org/drawingml/2006/picture">
-                <pic:pic xmlns:pic="http://schemas.openxmlformats.org/drawingml/2006/picture">
-                  <pic:nvPicPr>
-                    <pic:cNvPr id="2" name="logo_utcv.png"/>
-                    <pic:cNvPicPr/>
-                  </pic:nvPicPr>
-                  <pic:blipFill>
-                    <a:blip r:embed="rId7">
-                      <a:extLst>
-                        <a:ext uri="{28A0092B-C50C-407E-A947-70E740481C1C}">
-                          <a14:useLocalDpi xmlns:a14="http://schemas.microsoft.com/office/drawing/2010/main" val="0"/>
-                        </a:ext>
-                      </a:extLst>
-                    </a:blip>
-                    <a:stretch>
-                      <a:fillRect/>
-                    </a:stretch>
-                  </pic:blipFill>
-                  <pic:spPr>
-                    <a:xfrm>
-                      <a:off x="0" y="0"/>
-                      <a:ext cx="1905000" cy="923925"/>
-                    </a:xfrm>
-                    <a:prstGeom prst="rect">
-                      <a:avLst/>
-                    </a:prstGeom>
-                  </pic:spPr>
-                </pic:pic>
-              </a:graphicData>
-            </a:graphic>
-            <wp14:sizeRelH relativeFrom="page">
+            <wp14:sizeRelH relativeFrom="margin">
               <wp14:pctWidth>0</wp14:pctWidth>
             </wp14:sizeRelH>
-            <wp14:sizeRelV relativeFrom="page">
+            <wp14:sizeRelV relativeFrom="margin">
               <wp14:pctHeight>0</wp14:pctHeight>
             </wp14:sizeRelV>
           </wp:anchor>
         </w:drawing>
       </w:r>
+      <w:r>
+        <w:rPr>
+          <w:rFonts w:ascii="Arial" w:hAnsi="Arial" w:cs="Arial"/>
+          <w:b/>
+          <w:noProof/>
+          <w:color w:val="000000" w:themeColor="text1"/>
+          <w:sz w:val="36"/>
+          <w:szCs w:val="36"/>
+          <w:lang w:eastAsia="es-MX"/>
+        </w:rPr>
+        <mc:AlternateContent>
+          <mc:Choice Requires="wps">
+            <w:drawing>
+              <wp:anchor distT="0" distB="0" distL="114300" distR="114300" simplePos="0" relativeHeight="251659264" behindDoc="0" locked="0" layoutInCell="1" allowOverlap="1" wp14:anchorId="59AA8DA5" wp14:editId="7F08D70B">
+                <wp:simplePos x="0" y="0"/>
+                <wp:positionH relativeFrom="column">
+                  <wp:posOffset>249901</wp:posOffset>
+                </wp:positionH>
+                <wp:positionV relativeFrom="paragraph">
+                  <wp:posOffset>193856</wp:posOffset>
+                </wp:positionV>
+                <wp:extent cx="1460665" cy="961902"/>
+                <wp:effectExtent l="0" t="0" r="6350" b="0"/>
+                <wp:wrapNone/>
+                <wp:docPr id="4" name="4 Cuadro de texto"/>
+                <wp:cNvGraphicFramePr/>
+                <a:graphic xmlns:a="http://schemas.openxmlformats.org/drawingml/2006/main">
+                  <a:graphicData uri="http://schemas.microsoft.com/office/word/2010/wordprocessingShape">
+                    <wps:wsp>
+                      <wps:cNvSpPr txBox="1"/>
+                      <wps:spPr>
+                        <a:xfrm>
+                          <a:off x="0" y="0"/>
+                          <a:ext cx="1460665" cy="961902"/>
+                        </a:xfrm>
+                        <a:prstGeom prst="rect">
+                          <a:avLst/>
+                        </a:prstGeom>
+                        <a:solidFill>
+                          <a:schemeClr val="lt1"/>
+                        </a:solidFill>
+                        <a:ln w="6350">
+                          <a:noFill/>
+                        </a:ln>
+                        <a:effectLst/>
+                      </wps:spPr>
+                      <wps:style>
+                        <a:lnRef idx="0">
+                          <a:schemeClr val="accent1"/>
+                        </a:lnRef>
+                        <a:fillRef idx="0">
+                          <a:schemeClr val="accent1"/>
+                        </a:fillRef>
+                        <a:effectRef idx="0">
+                          <a:schemeClr val="accent1"/>
+                        </a:effectRef>
+                        <a:fontRef idx="minor">
+                          <a:schemeClr val="dk1"/>
+                        </a:fontRef>
+                      </wps:style>
+                      <wps:txbx>
+                        <w:txbxContent>
+                          <w:p>
+                            <w:r>
+                              <w:rPr>
+                                <w:noProof/>
+                                <w:lang w:eastAsia="es-MX"/>
+                              </w:rPr>
+                              <w:drawing>
+                                <wp:inline distT="0" distB="0" distL="0" distR="0" wp14:anchorId="6645DE3A" wp14:editId="216B53FA">
+                                  <wp:extent cx="1460500" cy="950026"/>
+                                  <wp:effectExtent l="0" t="0" r="6350" b="2540"/>
+                                  <wp:docPr id="5" name="0 Imagen"/>
+                                  <wp:cNvGraphicFramePr>
+                                    <a:graphicFrameLocks xmlns:a="http://schemas.openxmlformats.org/drawingml/2006/main" noChangeAspect="1"/>
+                                  </wp:cNvGraphicFramePr>
+                                  <a:graphic xmlns:a="http://schemas.openxmlformats.org/drawingml/2006/main">
+                                    <a:graphicData uri="http://schemas.openxmlformats.org/drawingml/2006/picture">
+                                      <pic:pic xmlns:pic="http://schemas.openxmlformats.org/drawingml/2006/picture">
+                                        <pic:nvPicPr>
+                                          <pic:cNvPr id="0" name="16427439_1423800577653156_1678557110280954884_n.png"/>
+                                          <pic:cNvPicPr/>
+                                        </pic:nvPicPr>
+                                        <pic:blipFill>
+                                          <a:blip r:embed="rId8">
+                                            <a:extLst>
+                                              <a:ext uri="{28A0092B-C50C-407E-A947-70E740481C1C}">
+                                                <a14:useLocalDpi xmlns:a14="http://schemas.microsoft.com/office/drawing/2010/main" val="0"/>
+                                              </a:ext>
+                                            </a:extLst>
+                                          </a:blip>
+                                          <a:stretch>
+                                            <a:fillRect/>
+                                          </a:stretch>
+                                        </pic:blipFill>
+                                        <pic:spPr>
+                                          <a:xfrm>
+                                            <a:off x="0" y="0"/>
+                                            <a:ext cx="1459798" cy="949570"/>
+                                          </a:xfrm>
+                                          <a:prstGeom prst="rect">
+                                            <a:avLst/>
+                                          </a:prstGeom>
+                                        </pic:spPr>
+                                      </pic:pic>
+                                    </a:graphicData>
+                                  </a:graphic>
+                                </wp:inline>
+                              </w:drawing>
+                            </w:r>
+                          </w:p>
+                        </w:txbxContent>
+                      </wps:txbx>
+                      <wps:bodyPr rot="0" spcFirstLastPara="0" vertOverflow="overflow" horzOverflow="overflow" vert="horz" wrap="square" lIns="91440" tIns="45720" rIns="91440" bIns="45720" numCol="1" spcCol="0" rtlCol="0" fromWordArt="0" anchor="t" anchorCtr="0" forceAA="0" compatLnSpc="1">
+                        <a:prstTxWarp prst="textNoShape">
+                          <a:avLst/>
+                        </a:prstTxWarp>
+                        <a:noAutofit/>
+                      </wps:bodyPr>
+                    </wps:wsp>
+                  </a:graphicData>
+                </a:graphic>
+              </wp:anchor>
+            </w:drawing>
+          </mc:Choice>
+          <mc:Fallback>
+            <w:pict>
+              <v:shapetype id="_x0000_t202" coordsize="21600,21600" o:spt="202" path="m,l,21600r21600,l21600,xe">
+                <v:stroke joinstyle="miter"/>
+                <v:path gradientshapeok="t" o:connecttype="rect"/>
+              </v:shapetype>
+              <v:shape id="4 Cuadro de texto" o:spid="_x0000_s1026" type="#_x0000_t202" style="position:absolute;left:0;text-align:left;margin-left:19.7pt;margin-top:15.25pt;width:115pt;height:75.75pt;z-index:251659264;visibility:visible;mso-wrap-style:square;mso-wrap-distance-left:9pt;mso-wrap-distance-top:0;mso-wrap-distance-right:9pt;mso-wrap-distance-bottom:0;mso-position-horizontal:absolute;mso-position-horizontal-relative:text;mso-position-vertical:absolute;mso-position-vertical-relative:text;v-text-anchor:top" o:gfxdata="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" fillcolor="white [3201]" stroked="f" strokeweight=".5pt">
+                <v:textbox>
+                  <w:txbxContent>
+                    <w:p>
+                      <w:r>
+                        <w:rPr>
+                          <w:noProof/>
+                          <w:lang w:eastAsia="es-MX"/>
+                        </w:rPr>
+                        <w:drawing>
+                          <wp:inline distT="0" distB="0" distL="0" distR="0" wp14:anchorId="6645DE3A" wp14:editId="216B53FA">
+                            <wp:extent cx="1460500" cy="950026"/>
+                            <wp:effectExtent l="0" t="0" r="6350" b="2540"/>
+                            <wp:docPr id="5" name="0 Imagen"/>
+                            <wp:cNvGraphicFramePr>
+                              <a:graphicFrameLocks xmlns:a="http://schemas.openxmlformats.org/drawingml/2006/main" noChangeAspect="1"/>
+                            </wp:cNvGraphicFramePr>
+                            <a:graphic xmlns:a="http://schemas.openxmlformats.org/drawingml/2006/main">
+                              <a:graphicData uri="http://schemas.openxmlformats.org/drawingml/2006/picture">
+                                <pic:pic xmlns:pic="http://schemas.openxmlformats.org/drawingml/2006/picture">
+                                  <pic:nvPicPr>
+                                    <pic:cNvPr id="0" name="16427439_1423800577653156_1678557110280954884_n.png"/>
+                                    <pic:cNvPicPr/>
+                                  </pic:nvPicPr>
+                                  <pic:blipFill>
+                                    <a:blip r:embed="rId8">
+                                      <a:extLst>
+                                        <a:ext uri="{28A0092B-C50C-407E-A947-70E740481C1C}">
+                                          <a14:useLocalDpi xmlns:a14="http://schemas.microsoft.com/office/drawing/2010/main" val="0"/>
+                                        </a:ext>
+                                      </a:extLst>
+                                    </a:blip>
+                                    <a:stretch>
+                                      <a:fillRect/>
+                                    </a:stretch>
+                                  </pic:blipFill>
+                                  <pic:spPr>
+                                    <a:xfrm>
+                                      <a:off x="0" y="0"/>
+                                      <a:ext cx="1459798" cy="949570"/>
+                                    </a:xfrm>
+                                    <a:prstGeom prst="rect">
+                                      <a:avLst/>
+                                    </a:prstGeom>
+                                  </pic:spPr>
+                                </pic:pic>
+                              </a:graphicData>
+                            </a:graphic>
+                          </wp:inline>
+                        </w:drawing>
+                      </w:r>
+                    </w:p>
+                  </w:txbxContent>
+                </v:textbox>
+              </v:shape>
+            </w:pict>
+          </mc:Fallback>
+        </mc:AlternateContent>
+      </w:r>
     </w:p>
     <w:p>
       <w:pPr>
@@ -171,6 +302,16 @@
           <w:sz w:val="36"/>
           <w:szCs w:val="36"/>
         </w:rPr>
+        <w:t xml:space="preserve">    </w:t>
+      </w:r>
+      <w:r>
+        <w:rPr>
+          <w:rFonts w:ascii="Arial" w:hAnsi="Arial" w:cs="Arial"/>
+          <w:b/>
+          <w:color w:val="000000" w:themeColor="text1"/>
+          <w:sz w:val="36"/>
+          <w:szCs w:val="36"/>
+        </w:rPr>
         <w:t>GLOSARIO</w:t>
       </w:r>
     </w:p>
@@ -199,6 +340,8 @@
           <w:szCs w:val="36"/>
         </w:rPr>
       </w:pPr>
+      <w:bookmarkStart w:id="0" w:name="_GoBack"/>
+      <w:bookmarkEnd w:id="0"/>
     </w:p>
     <w:p>
       <w:pPr>
@@ -338,6 +481,7 @@
                 <w:szCs w:val="24"/>
               </w:rPr>
             </w:pPr>
+            <w:proofErr w:type="spellStart"/>
             <w:r>
               <w:rPr>
                 <w:rFonts w:ascii="Arial" w:hAnsi="Arial" w:cs="Arial"/>
@@ -348,6 +492,7 @@
               </w:rPr>
               <w:t>Smart_Parking_App</w:t>
             </w:r>
+            <w:proofErr w:type="spellEnd"/>
           </w:p>
         </w:tc>
       </w:tr>
@@ -663,15 +808,61 @@
           <w:color w:val="000000" w:themeColor="text1"/>
           <w:szCs w:val="22"/>
         </w:rPr>
-        <w:t>extensión .apk</w:t>
-      </w:r>
-      <w:r>
-        <w:rPr>
-          <w:rFonts w:ascii="Arial" w:hAnsi="Arial" w:cs="Arial"/>
-          <w:color w:val="000000" w:themeColor="text1"/>
-          <w:szCs w:val="22"/>
-        </w:rPr>
-        <w:t xml:space="preserve"> (Application Package File) es un paquete para el sistema operativo Android. Este formato es una variante del formato JAR de Java y se usa para distribuir e instalar componentes empaquetados para la plataforma Android para </w:t>
+        <w:t>extensión .</w:t>
+      </w:r>
+      <w:proofErr w:type="spellStart"/>
+      <w:r>
+        <w:rPr>
+          <w:rFonts w:ascii="Arial" w:hAnsi="Arial" w:cs="Arial"/>
+          <w:color w:val="000000" w:themeColor="text1"/>
+          <w:szCs w:val="22"/>
+        </w:rPr>
+        <w:t>apk</w:t>
+      </w:r>
+      <w:proofErr w:type="spellEnd"/>
+      <w:r>
+        <w:rPr>
+          <w:rFonts w:ascii="Arial" w:hAnsi="Arial" w:cs="Arial"/>
+          <w:color w:val="000000" w:themeColor="text1"/>
+          <w:szCs w:val="22"/>
+        </w:rPr>
+        <w:t xml:space="preserve"> (</w:t>
+      </w:r>
+      <w:proofErr w:type="spellStart"/>
+      <w:r>
+        <w:rPr>
+          <w:rFonts w:ascii="Arial" w:hAnsi="Arial" w:cs="Arial"/>
+          <w:color w:val="000000" w:themeColor="text1"/>
+          <w:szCs w:val="22"/>
+        </w:rPr>
+        <w:t>Application</w:t>
+      </w:r>
+      <w:proofErr w:type="spellEnd"/>
+      <w:r>
+        <w:rPr>
+          <w:rFonts w:ascii="Arial" w:hAnsi="Arial" w:cs="Arial"/>
+          <w:color w:val="000000" w:themeColor="text1"/>
+          <w:szCs w:val="22"/>
+        </w:rPr>
+        <w:t xml:space="preserve"> </w:t>
+      </w:r>
+      <w:proofErr w:type="spellStart"/>
+      <w:r>
+        <w:rPr>
+          <w:rFonts w:ascii="Arial" w:hAnsi="Arial" w:cs="Arial"/>
+          <w:color w:val="000000" w:themeColor="text1"/>
+          <w:szCs w:val="22"/>
+        </w:rPr>
+        <w:t>Package</w:t>
+      </w:r>
+      <w:proofErr w:type="spellEnd"/>
+      <w:r>
+        <w:rPr>
+          <w:rFonts w:ascii="Arial" w:hAnsi="Arial" w:cs="Arial"/>
+          <w:color w:val="000000" w:themeColor="text1"/>
+          <w:szCs w:val="22"/>
+        </w:rPr>
+        <w:t xml:space="preserve"> File) es un paquete para el sistema operativo Android. Este formato es una variante del formato JAR de Java y se usa para distribuir e instalar componentes empaquetados para la plataforma Android para </w:t>
       </w:r>
       <w:r>
         <w:rPr>
@@ -687,7 +878,25 @@
           <w:color w:val="000000" w:themeColor="text1"/>
           <w:szCs w:val="22"/>
         </w:rPr>
-        <w:t xml:space="preserve"> y tablets.</w:t>
+        <w:t xml:space="preserve"> y </w:t>
+      </w:r>
+      <w:proofErr w:type="spellStart"/>
+      <w:r>
+        <w:rPr>
+          <w:rFonts w:ascii="Arial" w:hAnsi="Arial" w:cs="Arial"/>
+          <w:color w:val="000000" w:themeColor="text1"/>
+          <w:szCs w:val="22"/>
+        </w:rPr>
+        <w:t>tablets</w:t>
+      </w:r>
+      <w:proofErr w:type="spellEnd"/>
+      <w:r>
+        <w:rPr>
+          <w:rFonts w:ascii="Arial" w:hAnsi="Arial" w:cs="Arial"/>
+          <w:color w:val="000000" w:themeColor="text1"/>
+          <w:szCs w:val="22"/>
+        </w:rPr>
+        <w:t>.</w:t>
       </w:r>
     </w:p>
     <w:p>
@@ -743,7 +952,61 @@
           <w:color w:val="000000" w:themeColor="text1"/>
           <w:szCs w:val="22"/>
         </w:rPr>
-        <w:t>HTML, siglas de HyperText Markup Language («lenguaje de marcas de hipertexto»), hace referencia al lenguaje de marcado para la elaboración de páginas web. Es un estándar que sirve de referencia para la elaboración de páginas web en sus diferentes versiones, define una estructura básica y un código (denominado código HTML) para la definición de contenido de una página web, como texto, imágenes, videos, entre otros.</w:t>
+        <w:t xml:space="preserve">HTML, siglas de </w:t>
+      </w:r>
+      <w:proofErr w:type="spellStart"/>
+      <w:r>
+        <w:rPr>
+          <w:rFonts w:ascii="Arial" w:hAnsi="Arial" w:cs="Arial"/>
+          <w:color w:val="000000" w:themeColor="text1"/>
+          <w:szCs w:val="22"/>
+        </w:rPr>
+        <w:t>HyperText</w:t>
+      </w:r>
+      <w:proofErr w:type="spellEnd"/>
+      <w:r>
+        <w:rPr>
+          <w:rFonts w:ascii="Arial" w:hAnsi="Arial" w:cs="Arial"/>
+          <w:color w:val="000000" w:themeColor="text1"/>
+          <w:szCs w:val="22"/>
+        </w:rPr>
+        <w:t xml:space="preserve"> </w:t>
+      </w:r>
+      <w:proofErr w:type="spellStart"/>
+      <w:r>
+        <w:rPr>
+          <w:rFonts w:ascii="Arial" w:hAnsi="Arial" w:cs="Arial"/>
+          <w:color w:val="000000" w:themeColor="text1"/>
+          <w:szCs w:val="22"/>
+        </w:rPr>
+        <w:t>Markup</w:t>
+      </w:r>
+      <w:proofErr w:type="spellEnd"/>
+      <w:r>
+        <w:rPr>
+          <w:rFonts w:ascii="Arial" w:hAnsi="Arial" w:cs="Arial"/>
+          <w:color w:val="000000" w:themeColor="text1"/>
+          <w:szCs w:val="22"/>
+        </w:rPr>
+        <w:t xml:space="preserve"> </w:t>
+      </w:r>
+      <w:proofErr w:type="spellStart"/>
+      <w:r>
+        <w:rPr>
+          <w:rFonts w:ascii="Arial" w:hAnsi="Arial" w:cs="Arial"/>
+          <w:color w:val="000000" w:themeColor="text1"/>
+          <w:szCs w:val="22"/>
+        </w:rPr>
+        <w:t>Language</w:t>
+      </w:r>
+      <w:proofErr w:type="spellEnd"/>
+      <w:r>
+        <w:rPr>
+          <w:rFonts w:ascii="Arial" w:hAnsi="Arial" w:cs="Arial"/>
+          <w:color w:val="000000" w:themeColor="text1"/>
+          <w:szCs w:val="22"/>
+        </w:rPr>
+        <w:t xml:space="preserve"> («lenguaje de marcas de hipertexto»), hace referencia al lenguaje de marcado para la elaboración de páginas web. Es un estándar que sirve de referencia para la elaboración de páginas web en sus diferentes versiones, define una estructura básica y un código (denominado código HTML) para la definición de contenido de una página web, como texto, imágenes, videos, entre otros.</w:t>
       </w:r>
     </w:p>
     <w:p>
@@ -799,7 +1062,61 @@
           <w:color w:val="000000" w:themeColor="text1"/>
           <w:szCs w:val="22"/>
         </w:rPr>
-        <w:t>Es un editor de gráficos rasterizados desarrollado por Adobe Systems Incorporated. Usado principalmente para el retoque de fotografías y gráficos, su nombre en español significa literalmente "taller de fotos". Es líder mundial del mercado de las aplicaciones de edición de imágenes y domina este sector de tal manera que su nombre es ampliamente empleado como sinónimo para la edición de imágenes en general.</w:t>
+        <w:t xml:space="preserve">Es un editor de gráficos </w:t>
+      </w:r>
+      <w:proofErr w:type="spellStart"/>
+      <w:r>
+        <w:rPr>
+          <w:rFonts w:ascii="Arial" w:hAnsi="Arial" w:cs="Arial"/>
+          <w:color w:val="000000" w:themeColor="text1"/>
+          <w:szCs w:val="22"/>
+        </w:rPr>
+        <w:t>rasterizados</w:t>
+      </w:r>
+      <w:proofErr w:type="spellEnd"/>
+      <w:r>
+        <w:rPr>
+          <w:rFonts w:ascii="Arial" w:hAnsi="Arial" w:cs="Arial"/>
+          <w:color w:val="000000" w:themeColor="text1"/>
+          <w:szCs w:val="22"/>
+        </w:rPr>
+        <w:t xml:space="preserve"> desarrollado por Adobe </w:t>
+      </w:r>
+      <w:proofErr w:type="spellStart"/>
+      <w:r>
+        <w:rPr>
+          <w:rFonts w:ascii="Arial" w:hAnsi="Arial" w:cs="Arial"/>
+          <w:color w:val="000000" w:themeColor="text1"/>
+          <w:szCs w:val="22"/>
+        </w:rPr>
+        <w:t>Systems</w:t>
+      </w:r>
+      <w:proofErr w:type="spellEnd"/>
+      <w:r>
+        <w:rPr>
+          <w:rFonts w:ascii="Arial" w:hAnsi="Arial" w:cs="Arial"/>
+          <w:color w:val="000000" w:themeColor="text1"/>
+          <w:szCs w:val="22"/>
+        </w:rPr>
+        <w:t xml:space="preserve"> </w:t>
+      </w:r>
+      <w:proofErr w:type="spellStart"/>
+      <w:r>
+        <w:rPr>
+          <w:rFonts w:ascii="Arial" w:hAnsi="Arial" w:cs="Arial"/>
+          <w:color w:val="000000" w:themeColor="text1"/>
+          <w:szCs w:val="22"/>
+        </w:rPr>
+        <w:t>Incorporated</w:t>
+      </w:r>
+      <w:proofErr w:type="spellEnd"/>
+      <w:r>
+        <w:rPr>
+          <w:rFonts w:ascii="Arial" w:hAnsi="Arial" w:cs="Arial"/>
+          <w:color w:val="000000" w:themeColor="text1"/>
+          <w:szCs w:val="22"/>
+        </w:rPr>
+        <w:t>. Usado principalmente para el retoque de fotografías y gráficos, su nombre en español significa literalmente "taller de fotos". Es líder mundial del mercado de las aplicaciones de edición de imágenes y domina este sector de tal manera que su nombre es ampliamente empleado como sinónimo para la edición de imágenes en general.</w:t>
       </w:r>
     </w:p>
     <w:p>
@@ -921,7 +1238,25 @@
           <w:color w:val="000000" w:themeColor="text1"/>
           <w:szCs w:val="22"/>
         </w:rPr>
-        <w:t>Es el nombre usado comúnmente para referirse a las aplicaciones, que surge de acortar el vocablo inglés application. Es una pieza de software que se ejecuta en teléfonos móviles y tabletas.</w:t>
+        <w:t xml:space="preserve">Es el nombre usado comúnmente para referirse a las aplicaciones, que surge de acortar el vocablo inglés </w:t>
+      </w:r>
+      <w:proofErr w:type="spellStart"/>
+      <w:r>
+        <w:rPr>
+          <w:rFonts w:ascii="Arial" w:hAnsi="Arial" w:cs="Arial"/>
+          <w:color w:val="000000" w:themeColor="text1"/>
+          <w:szCs w:val="22"/>
+        </w:rPr>
+        <w:t>application</w:t>
+      </w:r>
+      <w:proofErr w:type="spellEnd"/>
+      <w:r>
+        <w:rPr>
+          <w:rFonts w:ascii="Arial" w:hAnsi="Arial" w:cs="Arial"/>
+          <w:color w:val="000000" w:themeColor="text1"/>
+          <w:szCs w:val="22"/>
+        </w:rPr>
+        <w:t>. Es una pieza de software que se ejecuta en teléfonos móviles y tabletas.</w:t>
       </w:r>
       <w:r>
         <w:rPr>
@@ -1114,7 +1449,43 @@
           <w:color w:val="000000" w:themeColor="text1"/>
           <w:szCs w:val="22"/>
         </w:rPr>
-        <w:t>Siglas de Cascading Style Sheets, que en español sería «Hojas de estilo en cascada». Ya sea en archivos separados o dentro del código HTML, este lenguaje determina la apariencia visual de una web o aplicación web definiendo, entre otras cosas, los colores y tamaños de fuente.</w:t>
+        <w:t xml:space="preserve">Siglas de </w:t>
+      </w:r>
+      <w:proofErr w:type="spellStart"/>
+      <w:r>
+        <w:rPr>
+          <w:rFonts w:ascii="Arial" w:hAnsi="Arial" w:cs="Arial"/>
+          <w:color w:val="000000" w:themeColor="text1"/>
+          <w:szCs w:val="22"/>
+        </w:rPr>
+        <w:t>Cascading</w:t>
+      </w:r>
+      <w:proofErr w:type="spellEnd"/>
+      <w:r>
+        <w:rPr>
+          <w:rFonts w:ascii="Arial" w:hAnsi="Arial" w:cs="Arial"/>
+          <w:color w:val="000000" w:themeColor="text1"/>
+          <w:szCs w:val="22"/>
+        </w:rPr>
+        <w:t xml:space="preserve"> Style </w:t>
+      </w:r>
+      <w:proofErr w:type="spellStart"/>
+      <w:r>
+        <w:rPr>
+          <w:rFonts w:ascii="Arial" w:hAnsi="Arial" w:cs="Arial"/>
+          <w:color w:val="000000" w:themeColor="text1"/>
+          <w:szCs w:val="22"/>
+        </w:rPr>
+        <w:t>Sheets</w:t>
+      </w:r>
+      <w:proofErr w:type="spellEnd"/>
+      <w:r>
+        <w:rPr>
+          <w:rFonts w:ascii="Arial" w:hAnsi="Arial" w:cs="Arial"/>
+          <w:color w:val="000000" w:themeColor="text1"/>
+          <w:szCs w:val="22"/>
+        </w:rPr>
+        <w:t>, que en español sería «Hojas de estilo en cascada». Ya sea en archivos separados o dentro del código HTML, este lenguaje determina la apariencia visual de una web o aplicación web definiendo, entre otras cosas, los colores y tamaños de fuente.</w:t>
       </w:r>
     </w:p>
     <w:p>
@@ -1170,7 +1541,43 @@
           <w:color w:val="000000" w:themeColor="text1"/>
           <w:szCs w:val="22"/>
         </w:rPr>
-        <w:t>Es la cantidad de píxeles por espacio físico que tiene una pantalla. Generalmente se mide en «píxeles por pulgada» o DPI por las siglas en inglés de Dots per inch. Las densidades son diferentes por cada modelo de móvil y se dividen por lo general en bajas, medias o altas, denominación que puede variar dependiendo del sistema operativo.</w:t>
+        <w:t xml:space="preserve">Es la cantidad de píxeles por espacio físico que tiene una pantalla. Generalmente se mide en «píxeles por pulgada» o DPI por las siglas en inglés de </w:t>
+      </w:r>
+      <w:proofErr w:type="spellStart"/>
+      <w:r>
+        <w:rPr>
+          <w:rFonts w:ascii="Arial" w:hAnsi="Arial" w:cs="Arial"/>
+          <w:color w:val="000000" w:themeColor="text1"/>
+          <w:szCs w:val="22"/>
+        </w:rPr>
+        <w:t>Dots</w:t>
+      </w:r>
+      <w:proofErr w:type="spellEnd"/>
+      <w:r>
+        <w:rPr>
+          <w:rFonts w:ascii="Arial" w:hAnsi="Arial" w:cs="Arial"/>
+          <w:color w:val="000000" w:themeColor="text1"/>
+          <w:szCs w:val="22"/>
+        </w:rPr>
+        <w:t xml:space="preserve"> per </w:t>
+      </w:r>
+      <w:proofErr w:type="spellStart"/>
+      <w:r>
+        <w:rPr>
+          <w:rFonts w:ascii="Arial" w:hAnsi="Arial" w:cs="Arial"/>
+          <w:color w:val="000000" w:themeColor="text1"/>
+          <w:szCs w:val="22"/>
+        </w:rPr>
+        <w:t>inch</w:t>
+      </w:r>
+      <w:proofErr w:type="spellEnd"/>
+      <w:r>
+        <w:rPr>
+          <w:rFonts w:ascii="Arial" w:hAnsi="Arial" w:cs="Arial"/>
+          <w:color w:val="000000" w:themeColor="text1"/>
+          <w:szCs w:val="22"/>
+        </w:rPr>
+        <w:t>. Las densidades son diferentes por cada modelo de móvil y se dividen por lo general en bajas, medias o altas, denominación que puede variar dependiendo del sistema operativo.</w:t>
       </w:r>
     </w:p>
     <w:p>
@@ -1366,7 +1773,25 @@
           <w:color w:val="000000" w:themeColor="text1"/>
           <w:szCs w:val="22"/>
         </w:rPr>
-        <w:t>El feedback también puede referirse a las observaciones y comentarios de usuarios, que sirven como parámetros o indicadores para mejorar una app.</w:t>
+        <w:t xml:space="preserve">El </w:t>
+      </w:r>
+      <w:proofErr w:type="spellStart"/>
+      <w:r>
+        <w:rPr>
+          <w:rFonts w:ascii="Arial" w:hAnsi="Arial" w:cs="Arial"/>
+          <w:color w:val="000000" w:themeColor="text1"/>
+          <w:szCs w:val="22"/>
+        </w:rPr>
+        <w:t>feedback</w:t>
+      </w:r>
+      <w:proofErr w:type="spellEnd"/>
+      <w:r>
+        <w:rPr>
+          <w:rFonts w:ascii="Arial" w:hAnsi="Arial" w:cs="Arial"/>
+          <w:color w:val="000000" w:themeColor="text1"/>
+          <w:szCs w:val="22"/>
+        </w:rPr>
+        <w:t xml:space="preserve"> también puede referirse a las observaciones y comentarios de usuarios, que sirven como parámetros o indicadores para mejorar una app.</w:t>
       </w:r>
     </w:p>
     <w:p>
@@ -1422,7 +1847,25 @@
           <w:color w:val="000000" w:themeColor="text1"/>
           <w:szCs w:val="22"/>
         </w:rPr>
-        <w:t>La interfaz o User Interface es la capa que existe entre el usuario y el dispositivo, que le permite interactuar con este último. En las aplicaciones se trata del componente gráfico que contiene elementos que producen reacciones al pulsarlos y permiten al usuario realizar tareas, como también, aquellos estáticos sobre los cuales se interpretan los contenidos.</w:t>
+        <w:t xml:space="preserve">La interfaz o </w:t>
+      </w:r>
+      <w:proofErr w:type="spellStart"/>
+      <w:r>
+        <w:rPr>
+          <w:rFonts w:ascii="Arial" w:hAnsi="Arial" w:cs="Arial"/>
+          <w:color w:val="000000" w:themeColor="text1"/>
+          <w:szCs w:val="22"/>
+        </w:rPr>
+        <w:t>User</w:t>
+      </w:r>
+      <w:proofErr w:type="spellEnd"/>
+      <w:r>
+        <w:rPr>
+          <w:rFonts w:ascii="Arial" w:hAnsi="Arial" w:cs="Arial"/>
+          <w:color w:val="000000" w:themeColor="text1"/>
+          <w:szCs w:val="22"/>
+        </w:rPr>
+        <w:t xml:space="preserve"> Interface es la capa que existe entre el usuario y el dispositivo, que le permite interactuar con este último. En las aplicaciones se trata del componente gráfico que contiene elementos que producen reacciones al pulsarlos y permiten al usuario realizar tareas, como también, aquellos estáticos sobre los cuales se interpretan los contenidos.</w:t>
       </w:r>
     </w:p>
     <w:p>
@@ -1779,7 +2222,25 @@
           <w:color w:val="000000" w:themeColor="text1"/>
           <w:szCs w:val="22"/>
         </w:rPr>
-        <w:t>Es el software que contiene cada uno de los teléfonos y sobre el cual se ejecutan las aplicaciones. Las distintas versiones de Android, iOS y Windows Phone, son ejemplos de sistemas operativos.</w:t>
+        <w:t xml:space="preserve">Es el software que contiene cada uno de los teléfonos y sobre el cual se ejecutan las aplicaciones. Las distintas versiones de Android, iOS y Windows </w:t>
+      </w:r>
+      <w:proofErr w:type="spellStart"/>
+      <w:r>
+        <w:rPr>
+          <w:rFonts w:ascii="Arial" w:hAnsi="Arial" w:cs="Arial"/>
+          <w:color w:val="000000" w:themeColor="text1"/>
+          <w:szCs w:val="22"/>
+        </w:rPr>
+        <w:t>Phone</w:t>
+      </w:r>
+      <w:proofErr w:type="spellEnd"/>
+      <w:r>
+        <w:rPr>
+          <w:rFonts w:ascii="Arial" w:hAnsi="Arial" w:cs="Arial"/>
+          <w:color w:val="000000" w:themeColor="text1"/>
+          <w:szCs w:val="22"/>
+        </w:rPr>
+        <w:t>, son ejemplos de sistemas operativos.</w:t>
       </w:r>
     </w:p>
     <w:p>
@@ -1947,7 +2408,25 @@
           <w:color w:val="000000" w:themeColor="text1"/>
           <w:szCs w:val="22"/>
         </w:rPr>
-        <w:t xml:space="preserve">Proviene del inglés Asynchronous JavaScript And XML (JavaScript y XML con ejecución asíncrona). Al fin y al </w:t>
+        <w:t xml:space="preserve">Proviene del inglés </w:t>
+      </w:r>
+      <w:proofErr w:type="spellStart"/>
+      <w:r>
+        <w:rPr>
+          <w:rFonts w:ascii="Arial" w:hAnsi="Arial" w:cs="Arial"/>
+          <w:color w:val="000000" w:themeColor="text1"/>
+          <w:szCs w:val="22"/>
+        </w:rPr>
+        <w:t>Asynchronous</w:t>
+      </w:r>
+      <w:proofErr w:type="spellEnd"/>
+      <w:r>
+        <w:rPr>
+          <w:rFonts w:ascii="Arial" w:hAnsi="Arial" w:cs="Arial"/>
+          <w:color w:val="000000" w:themeColor="text1"/>
+          <w:szCs w:val="22"/>
+        </w:rPr>
+        <w:t xml:space="preserve"> JavaScript And XML (JavaScript y XML con ejecución asíncrona). Al fin y al </w:t>
       </w:r>
       <w:r>
         <w:rPr>
@@ -1963,7 +2442,25 @@
           <w:color w:val="000000" w:themeColor="text1"/>
           <w:szCs w:val="22"/>
         </w:rPr>
-        <w:t xml:space="preserve"> AJAX es una forma de desarrollo o programación de aplicaciones web que combina: - Una presentación basada en los estándares XHTML y CSS - Utiliza el DOM para interactuar con la página web - Para el intercambio de datos se basa en XML y XSLT - Solicita datos a un servidor de forma asíncrona utilizando XMLHttpRequest - Junta todo y lo presenta al usuario utilizando JavaScript.</w:t>
+        <w:t xml:space="preserve"> AJAX es una forma de desarrollo o programación de aplicaciones web que combina: - Una presentación basada en los estándares XHTML y CSS - Utiliza el DOM para interactuar con la página web - Para el intercambio de datos se basa en XML y XSLT - Solicita datos a un servidor de forma asíncrona utilizando </w:t>
+      </w:r>
+      <w:proofErr w:type="spellStart"/>
+      <w:r>
+        <w:rPr>
+          <w:rFonts w:ascii="Arial" w:hAnsi="Arial" w:cs="Arial"/>
+          <w:color w:val="000000" w:themeColor="text1"/>
+          <w:szCs w:val="22"/>
+        </w:rPr>
+        <w:t>XMLHttpRequest</w:t>
+      </w:r>
+      <w:proofErr w:type="spellEnd"/>
+      <w:r>
+        <w:rPr>
+          <w:rFonts w:ascii="Arial" w:hAnsi="Arial" w:cs="Arial"/>
+          <w:color w:val="000000" w:themeColor="text1"/>
+          <w:szCs w:val="22"/>
+        </w:rPr>
+        <w:t xml:space="preserve"> - Junta todo y lo presenta al usuario utilizando JavaScript.</w:t>
       </w:r>
     </w:p>
     <w:p>
@@ -2195,7 +2692,61 @@
           <w:color w:val="000000" w:themeColor="text1"/>
           <w:szCs w:val="22"/>
         </w:rPr>
-        <w:t xml:space="preserve"> (jQuery, ExtJS) GWT Bases de datos (MySQL, SQL Server, Oracle) Lenguajes de programación del lado del servidor: ASP.NET, PHP, JSP.</w:t>
+        <w:t xml:space="preserve"> (</w:t>
+      </w:r>
+      <w:proofErr w:type="spellStart"/>
+      <w:r>
+        <w:rPr>
+          <w:rFonts w:ascii="Arial" w:hAnsi="Arial" w:cs="Arial"/>
+          <w:color w:val="000000" w:themeColor="text1"/>
+          <w:szCs w:val="22"/>
+        </w:rPr>
+        <w:t>jQuery</w:t>
+      </w:r>
+      <w:proofErr w:type="spellEnd"/>
+      <w:r>
+        <w:rPr>
+          <w:rFonts w:ascii="Arial" w:hAnsi="Arial" w:cs="Arial"/>
+          <w:color w:val="000000" w:themeColor="text1"/>
+          <w:szCs w:val="22"/>
+        </w:rPr>
+        <w:t xml:space="preserve">, </w:t>
+      </w:r>
+      <w:proofErr w:type="spellStart"/>
+      <w:r>
+        <w:rPr>
+          <w:rFonts w:ascii="Arial" w:hAnsi="Arial" w:cs="Arial"/>
+          <w:color w:val="000000" w:themeColor="text1"/>
+          <w:szCs w:val="22"/>
+        </w:rPr>
+        <w:t>ExtJS</w:t>
+      </w:r>
+      <w:proofErr w:type="spellEnd"/>
+      <w:r>
+        <w:rPr>
+          <w:rFonts w:ascii="Arial" w:hAnsi="Arial" w:cs="Arial"/>
+          <w:color w:val="000000" w:themeColor="text1"/>
+          <w:szCs w:val="22"/>
+        </w:rPr>
+        <w:t>) GWT Bases de datos (</w:t>
+      </w:r>
+      <w:proofErr w:type="spellStart"/>
+      <w:r>
+        <w:rPr>
+          <w:rFonts w:ascii="Arial" w:hAnsi="Arial" w:cs="Arial"/>
+          <w:color w:val="000000" w:themeColor="text1"/>
+          <w:szCs w:val="22"/>
+        </w:rPr>
+        <w:t>MySQL</w:t>
+      </w:r>
+      <w:proofErr w:type="spellEnd"/>
+      <w:r>
+        <w:rPr>
+          <w:rFonts w:ascii="Arial" w:hAnsi="Arial" w:cs="Arial"/>
+          <w:color w:val="000000" w:themeColor="text1"/>
+          <w:szCs w:val="22"/>
+        </w:rPr>
+        <w:t>, SQL Server, Oracle) Lenguajes de programación del lado del servidor: ASP.NET, PHP, JSP.</w:t>
       </w:r>
     </w:p>
     <w:p>
@@ -2251,7 +2802,7 @@
           <w:color w:val="000000" w:themeColor="text1"/>
           <w:szCs w:val="22"/>
         </w:rPr>
-        <w:t xml:space="preserve">Una dirección IP es la identificación numérica de un ordenador conectado a Internet. Estas son escritas a menudo como 4 grupos de 3 números (IPv4). Los nombres de dominio utilizan </w:t>
+        <w:t xml:space="preserve">Una dirección IP es la identificación numérica de un ordenador conectado a Internet. Estas son escritas a menudo como 4 grupos de 3 números (IPv4). Los nombres de </w:t>
       </w:r>
       <w:r>
         <w:rPr>
@@ -2260,7 +2811,7 @@
           <w:szCs w:val="22"/>
         </w:rPr>
         <w:lastRenderedPageBreak/>
-        <w:t>las direcciones IP como su dirección de forma que los navegadores Web puedan encontrarlos en Internet.</w:t>
+        <w:t>dominio utilizan las direcciones IP como su dirección de forma que los navegadores Web puedan encontrarlos en Internet.</w:t>
       </w:r>
     </w:p>
     <w:p>
@@ -2332,7 +2883,25 @@
           <w:color w:val="000000" w:themeColor="text1"/>
           <w:szCs w:val="22"/>
         </w:rPr>
-        <w:t>Hacen uso de los siguientes programas: Programas de diseño: InDesign, Photoshop, Fireworks Dreamweaver (HTML y CSS).</w:t>
+        <w:t xml:space="preserve">Hacen uso de los siguientes programas: Programas de diseño: </w:t>
+      </w:r>
+      <w:proofErr w:type="spellStart"/>
+      <w:r>
+        <w:rPr>
+          <w:rFonts w:ascii="Arial" w:hAnsi="Arial" w:cs="Arial"/>
+          <w:color w:val="000000" w:themeColor="text1"/>
+          <w:szCs w:val="22"/>
+        </w:rPr>
+        <w:t>InDesign</w:t>
+      </w:r>
+      <w:proofErr w:type="spellEnd"/>
+      <w:r>
+        <w:rPr>
+          <w:rFonts w:ascii="Arial" w:hAnsi="Arial" w:cs="Arial"/>
+          <w:color w:val="000000" w:themeColor="text1"/>
+          <w:szCs w:val="22"/>
+        </w:rPr>
+        <w:t>, Photoshop, Fireworks Dreamweaver (HTML y CSS).</w:t>
       </w:r>
     </w:p>
     <w:p>
@@ -2460,7 +3029,43 @@
           <w:color w:val="000000" w:themeColor="text1"/>
           <w:szCs w:val="22"/>
         </w:rPr>
-        <w:t>Es el nombre por defecto del fichero de configuración de Apache a nivel de un directorio. El fichero .htaccess configura al directorio donde se encuentra con cosas como protección por contraseña, redirecciones de URLs, y bastantes más parámetros.</w:t>
+        <w:t>Es el nombre por defecto del fichero de configuración de Apache a nivel de un directorio. El fichero .</w:t>
+      </w:r>
+      <w:proofErr w:type="spellStart"/>
+      <w:r>
+        <w:rPr>
+          <w:rFonts w:ascii="Arial" w:hAnsi="Arial" w:cs="Arial"/>
+          <w:color w:val="000000" w:themeColor="text1"/>
+          <w:szCs w:val="22"/>
+        </w:rPr>
+        <w:t>htaccess</w:t>
+      </w:r>
+      <w:proofErr w:type="spellEnd"/>
+      <w:r>
+        <w:rPr>
+          <w:rFonts w:ascii="Arial" w:hAnsi="Arial" w:cs="Arial"/>
+          <w:color w:val="000000" w:themeColor="text1"/>
+          <w:szCs w:val="22"/>
+        </w:rPr>
+        <w:t xml:space="preserve"> configura al directorio donde se encuentra con cosas como protección por contraseña, redirecciones de </w:t>
+      </w:r>
+      <w:proofErr w:type="spellStart"/>
+      <w:r>
+        <w:rPr>
+          <w:rFonts w:ascii="Arial" w:hAnsi="Arial" w:cs="Arial"/>
+          <w:color w:val="000000" w:themeColor="text1"/>
+          <w:szCs w:val="22"/>
+        </w:rPr>
+        <w:t>URLs</w:t>
+      </w:r>
+      <w:proofErr w:type="spellEnd"/>
+      <w:r>
+        <w:rPr>
+          <w:rFonts w:ascii="Arial" w:hAnsi="Arial" w:cs="Arial"/>
+          <w:color w:val="000000" w:themeColor="text1"/>
+          <w:szCs w:val="22"/>
+        </w:rPr>
+        <w:t>, y bastantes más parámetros.</w:t>
       </w:r>
     </w:p>
     <w:p>
@@ -2516,7 +3121,43 @@
           <w:color w:val="000000" w:themeColor="text1"/>
           <w:szCs w:val="22"/>
         </w:rPr>
-        <w:t>Protocolo de Transferencias de Hipertexto (Hypertext Transfer Protocol). Son el conjunto de reglas utilizado para el intercambio de información en la Web. Cuando forma parte de una URL, le dice al agente de usuario que protocolo utilizar para obtener la información.</w:t>
+        <w:t>Protocolo de Transferencias de Hipertexto (</w:t>
+      </w:r>
+      <w:proofErr w:type="spellStart"/>
+      <w:r>
+        <w:rPr>
+          <w:rFonts w:ascii="Arial" w:hAnsi="Arial" w:cs="Arial"/>
+          <w:color w:val="000000" w:themeColor="text1"/>
+          <w:szCs w:val="22"/>
+        </w:rPr>
+        <w:t>Hypertext</w:t>
+      </w:r>
+      <w:proofErr w:type="spellEnd"/>
+      <w:r>
+        <w:rPr>
+          <w:rFonts w:ascii="Arial" w:hAnsi="Arial" w:cs="Arial"/>
+          <w:color w:val="000000" w:themeColor="text1"/>
+          <w:szCs w:val="22"/>
+        </w:rPr>
+        <w:t xml:space="preserve"> Transfer </w:t>
+      </w:r>
+      <w:proofErr w:type="spellStart"/>
+      <w:r>
+        <w:rPr>
+          <w:rFonts w:ascii="Arial" w:hAnsi="Arial" w:cs="Arial"/>
+          <w:color w:val="000000" w:themeColor="text1"/>
+          <w:szCs w:val="22"/>
+        </w:rPr>
+        <w:t>Protocol</w:t>
+      </w:r>
+      <w:proofErr w:type="spellEnd"/>
+      <w:r>
+        <w:rPr>
+          <w:rFonts w:ascii="Arial" w:hAnsi="Arial" w:cs="Arial"/>
+          <w:color w:val="000000" w:themeColor="text1"/>
+          <w:szCs w:val="22"/>
+        </w:rPr>
+        <w:t>). Son el conjunto de reglas utilizado para el intercambio de información en la Web. Cuando forma parte de una URL, le dice al agente de usuario que protocolo utilizar para obtener la información.</w:t>
       </w:r>
     </w:p>
     <w:p>
@@ -2572,7 +3213,43 @@
           <w:color w:val="000000" w:themeColor="text1"/>
           <w:szCs w:val="22"/>
         </w:rPr>
-        <w:t xml:space="preserve">Protocolo de Transferencia de Hipertexto sobre SSL (Secure Socket Layer). Es un protocolo TCP/IP utilizado por los servidores Web para transferir y mostrar contenido Web de forma segura. Los datos transmitidos son encriptados de manera que no se pueden leer por nadie </w:t>
+        <w:t>Protocolo de Transferencia de Hipertexto sobre SSL (</w:t>
+      </w:r>
+      <w:proofErr w:type="spellStart"/>
+      <w:r>
+        <w:rPr>
+          <w:rFonts w:ascii="Arial" w:hAnsi="Arial" w:cs="Arial"/>
+          <w:color w:val="000000" w:themeColor="text1"/>
+          <w:szCs w:val="22"/>
+        </w:rPr>
+        <w:t>Secure</w:t>
+      </w:r>
+      <w:proofErr w:type="spellEnd"/>
+      <w:r>
+        <w:rPr>
+          <w:rFonts w:ascii="Arial" w:hAnsi="Arial" w:cs="Arial"/>
+          <w:color w:val="000000" w:themeColor="text1"/>
+          <w:szCs w:val="22"/>
+        </w:rPr>
+        <w:t xml:space="preserve"> Socket </w:t>
+      </w:r>
+      <w:proofErr w:type="spellStart"/>
+      <w:r>
+        <w:rPr>
+          <w:rFonts w:ascii="Arial" w:hAnsi="Arial" w:cs="Arial"/>
+          <w:color w:val="000000" w:themeColor="text1"/>
+          <w:szCs w:val="22"/>
+        </w:rPr>
+        <w:t>Layer</w:t>
+      </w:r>
+      <w:proofErr w:type="spellEnd"/>
+      <w:r>
+        <w:rPr>
+          <w:rFonts w:ascii="Arial" w:hAnsi="Arial" w:cs="Arial"/>
+          <w:color w:val="000000" w:themeColor="text1"/>
+          <w:szCs w:val="22"/>
+        </w:rPr>
+        <w:t xml:space="preserve">). Es un protocolo TCP/IP utilizado por los servidores Web para transferir y mostrar contenido Web de forma segura. Los datos transmitidos son encriptados de manera que no se pueden </w:t>
       </w:r>
       <w:r>
         <w:rPr>
@@ -2581,7 +3258,7 @@
           <w:szCs w:val="22"/>
         </w:rPr>
         <w:lastRenderedPageBreak/>
-        <w:t xml:space="preserve">a excepción del receptor. HTTPS es usado por cualquier sitio Web que este recopilando información sensible de sus clientes como información bancaria o de compra. Si </w:t>
+        <w:t xml:space="preserve">leer por nadie a excepción del receptor. HTTPS es usado por cualquier sitio Web que este recopilando información sensible de sus clientes como información bancaria o de compra. Si </w:t>
       </w:r>
       <w:r>
         <w:rPr>
@@ -2725,41 +3402,87 @@
           <w:sz w:val="24"/>
         </w:rPr>
       </w:pPr>
-      <w:r>
-        <w:rPr>
-          <w:rFonts w:ascii="Arial" w:hAnsi="Arial" w:cs="Arial"/>
-          <w:color w:val="000000" w:themeColor="text1"/>
-          <w:sz w:val="24"/>
-        </w:rPr>
-        <w:t xml:space="preserve">MySQL </w:t>
-      </w:r>
-    </w:p>
-    <w:p>
-      <w:pPr>
-        <w:jc w:val="both"/>
-        <w:rPr>
-          <w:rFonts w:ascii="Arial" w:hAnsi="Arial" w:cs="Arial"/>
-          <w:color w:val="000000" w:themeColor="text1"/>
-          <w:szCs w:val="22"/>
-        </w:rPr>
-      </w:pPr>
-    </w:p>
-    <w:p>
-      <w:pPr>
-        <w:jc w:val="both"/>
-        <w:rPr>
-          <w:rFonts w:ascii="Arial" w:hAnsi="Arial" w:cs="Arial"/>
-          <w:color w:val="000000" w:themeColor="text1"/>
-          <w:szCs w:val="22"/>
-        </w:rPr>
-      </w:pPr>
-      <w:r>
-        <w:rPr>
-          <w:rFonts w:ascii="Arial" w:hAnsi="Arial" w:cs="Arial"/>
-          <w:color w:val="000000" w:themeColor="text1"/>
-          <w:szCs w:val="22"/>
-        </w:rPr>
-        <w:t xml:space="preserve">Es un sistema de gestión de bases de datos relacional desarrollado bajo licencia dual GPL/Licencia comercial por Oracle Corporation y está considerada como la base datos open source más popular del </w:t>
+      <w:proofErr w:type="spellStart"/>
+      <w:r>
+        <w:rPr>
+          <w:rFonts w:ascii="Arial" w:hAnsi="Arial" w:cs="Arial"/>
+          <w:color w:val="000000" w:themeColor="text1"/>
+          <w:sz w:val="24"/>
+        </w:rPr>
+        <w:t>MySQL</w:t>
+      </w:r>
+      <w:proofErr w:type="spellEnd"/>
+      <w:r>
+        <w:rPr>
+          <w:rFonts w:ascii="Arial" w:hAnsi="Arial" w:cs="Arial"/>
+          <w:color w:val="000000" w:themeColor="text1"/>
+          <w:sz w:val="24"/>
+        </w:rPr>
+        <w:t xml:space="preserve"> </w:t>
+      </w:r>
+    </w:p>
+    <w:p>
+      <w:pPr>
+        <w:jc w:val="both"/>
+        <w:rPr>
+          <w:rFonts w:ascii="Arial" w:hAnsi="Arial" w:cs="Arial"/>
+          <w:color w:val="000000" w:themeColor="text1"/>
+          <w:szCs w:val="22"/>
+        </w:rPr>
+      </w:pPr>
+    </w:p>
+    <w:p>
+      <w:pPr>
+        <w:jc w:val="both"/>
+        <w:rPr>
+          <w:rFonts w:ascii="Arial" w:hAnsi="Arial" w:cs="Arial"/>
+          <w:color w:val="000000" w:themeColor="text1"/>
+          <w:szCs w:val="22"/>
+        </w:rPr>
+      </w:pPr>
+      <w:r>
+        <w:rPr>
+          <w:rFonts w:ascii="Arial" w:hAnsi="Arial" w:cs="Arial"/>
+          <w:color w:val="000000" w:themeColor="text1"/>
+          <w:szCs w:val="22"/>
+        </w:rPr>
+        <w:t xml:space="preserve">Es un sistema de gestión de bases de datos relacional desarrollado bajo licencia dual GPL/Licencia comercial por Oracle </w:t>
+      </w:r>
+      <w:proofErr w:type="spellStart"/>
+      <w:r>
+        <w:rPr>
+          <w:rFonts w:ascii="Arial" w:hAnsi="Arial" w:cs="Arial"/>
+          <w:color w:val="000000" w:themeColor="text1"/>
+          <w:szCs w:val="22"/>
+        </w:rPr>
+        <w:t>Corporation</w:t>
+      </w:r>
+      <w:proofErr w:type="spellEnd"/>
+      <w:r>
+        <w:rPr>
+          <w:rFonts w:ascii="Arial" w:hAnsi="Arial" w:cs="Arial"/>
+          <w:color w:val="000000" w:themeColor="text1"/>
+          <w:szCs w:val="22"/>
+        </w:rPr>
+        <w:t xml:space="preserve"> y está considerada como la base datos open </w:t>
+      </w:r>
+      <w:proofErr w:type="spellStart"/>
+      <w:r>
+        <w:rPr>
+          <w:rFonts w:ascii="Arial" w:hAnsi="Arial" w:cs="Arial"/>
+          <w:color w:val="000000" w:themeColor="text1"/>
+          <w:szCs w:val="22"/>
+        </w:rPr>
+        <w:t>source</w:t>
+      </w:r>
+      <w:proofErr w:type="spellEnd"/>
+      <w:r>
+        <w:rPr>
+          <w:rFonts w:ascii="Arial" w:hAnsi="Arial" w:cs="Arial"/>
+          <w:color w:val="000000" w:themeColor="text1"/>
+          <w:szCs w:val="22"/>
+        </w:rPr>
+        <w:t xml:space="preserve"> más popular del </w:t>
       </w:r>
       <w:r>
         <w:rPr>
@@ -2847,7 +3570,25 @@
           <w:color w:val="000000" w:themeColor="text1"/>
           <w:szCs w:val="22"/>
         </w:rPr>
-        <w:t xml:space="preserve">Es un entorno en tiempo de ejecución multiplataforma, de código abierto, para la capa del servidor (pero no limitándose a ello) basado en el lenguaje de programación ECMAScript, asíncrono, con I/O de datos en una arquitectura orientada a eventos y basado en el motor V8 de Google. Fue creado con el enfoque de ser útil en la creación de programas de red altamente escalables, </w:t>
+        <w:t xml:space="preserve">Es un entorno en tiempo de ejecución multiplataforma, de código abierto, para la capa del servidor (pero no limitándose a ello) basado en el lenguaje de programación </w:t>
+      </w:r>
+      <w:proofErr w:type="spellStart"/>
+      <w:r>
+        <w:rPr>
+          <w:rFonts w:ascii="Arial" w:hAnsi="Arial" w:cs="Arial"/>
+          <w:color w:val="000000" w:themeColor="text1"/>
+          <w:szCs w:val="22"/>
+        </w:rPr>
+        <w:t>ECMAScript</w:t>
+      </w:r>
+      <w:proofErr w:type="spellEnd"/>
+      <w:r>
+        <w:rPr>
+          <w:rFonts w:ascii="Arial" w:hAnsi="Arial" w:cs="Arial"/>
+          <w:color w:val="000000" w:themeColor="text1"/>
+          <w:szCs w:val="22"/>
+        </w:rPr>
+        <w:t xml:space="preserve">, asíncrono, con I/O de datos en una arquitectura orientada a eventos y basado en el motor V8 de Google. Fue creado con el enfoque de ser útil en la creación de programas de red altamente escalables, </w:t>
       </w:r>
       <w:r>
         <w:rPr>
@@ -2879,7 +3620,79 @@
           <w:color w:val="000000" w:themeColor="text1"/>
           <w:szCs w:val="22"/>
         </w:rPr>
-        <w:t>2] Fue creado por Ryan Dahl en 2009 y su evolución está apadrinada por la empresa Joyent, que además tiene contratado a Dahl en plantilla.</w:t>
+        <w:t xml:space="preserve">2] Fue creado por </w:t>
+      </w:r>
+      <w:proofErr w:type="spellStart"/>
+      <w:r>
+        <w:rPr>
+          <w:rFonts w:ascii="Arial" w:hAnsi="Arial" w:cs="Arial"/>
+          <w:color w:val="000000" w:themeColor="text1"/>
+          <w:szCs w:val="22"/>
+        </w:rPr>
+        <w:t>Ryan</w:t>
+      </w:r>
+      <w:proofErr w:type="spellEnd"/>
+      <w:r>
+        <w:rPr>
+          <w:rFonts w:ascii="Arial" w:hAnsi="Arial" w:cs="Arial"/>
+          <w:color w:val="000000" w:themeColor="text1"/>
+          <w:szCs w:val="22"/>
+        </w:rPr>
+        <w:t xml:space="preserve"> </w:t>
+      </w:r>
+      <w:proofErr w:type="spellStart"/>
+      <w:r>
+        <w:rPr>
+          <w:rFonts w:ascii="Arial" w:hAnsi="Arial" w:cs="Arial"/>
+          <w:color w:val="000000" w:themeColor="text1"/>
+          <w:szCs w:val="22"/>
+        </w:rPr>
+        <w:t>Dahl</w:t>
+      </w:r>
+      <w:proofErr w:type="spellEnd"/>
+      <w:r>
+        <w:rPr>
+          <w:rFonts w:ascii="Arial" w:hAnsi="Arial" w:cs="Arial"/>
+          <w:color w:val="000000" w:themeColor="text1"/>
+          <w:szCs w:val="22"/>
+        </w:rPr>
+        <w:t xml:space="preserve"> en 2009 y su evolución está apadrinada por la empresa </w:t>
+      </w:r>
+      <w:proofErr w:type="spellStart"/>
+      <w:r>
+        <w:rPr>
+          <w:rFonts w:ascii="Arial" w:hAnsi="Arial" w:cs="Arial"/>
+          <w:color w:val="000000" w:themeColor="text1"/>
+          <w:szCs w:val="22"/>
+        </w:rPr>
+        <w:t>Joyent</w:t>
+      </w:r>
+      <w:proofErr w:type="spellEnd"/>
+      <w:r>
+        <w:rPr>
+          <w:rFonts w:ascii="Arial" w:hAnsi="Arial" w:cs="Arial"/>
+          <w:color w:val="000000" w:themeColor="text1"/>
+          <w:szCs w:val="22"/>
+        </w:rPr>
+        <w:t xml:space="preserve">, que además tiene contratado a </w:t>
+      </w:r>
+      <w:proofErr w:type="spellStart"/>
+      <w:r>
+        <w:rPr>
+          <w:rFonts w:ascii="Arial" w:hAnsi="Arial" w:cs="Arial"/>
+          <w:color w:val="000000" w:themeColor="text1"/>
+          <w:szCs w:val="22"/>
+        </w:rPr>
+        <w:t>Dahl</w:t>
+      </w:r>
+      <w:proofErr w:type="spellEnd"/>
+      <w:r>
+        <w:rPr>
+          <w:rFonts w:ascii="Arial" w:hAnsi="Arial" w:cs="Arial"/>
+          <w:color w:val="000000" w:themeColor="text1"/>
+          <w:szCs w:val="22"/>
+        </w:rPr>
+        <w:t xml:space="preserve"> en plantilla.</w:t>
       </w:r>
     </w:p>
     <w:p>
@@ -2935,7 +3748,25 @@
           <w:color w:val="000000" w:themeColor="text1"/>
           <w:szCs w:val="22"/>
         </w:rPr>
-        <w:t>Es un framework que nos permite desarrollar aplicaciones para diversos dispositivos con el uso de HTML, CSS y JAVASCRIPT.</w:t>
+        <w:t xml:space="preserve">Es un </w:t>
+      </w:r>
+      <w:proofErr w:type="spellStart"/>
+      <w:r>
+        <w:rPr>
+          <w:rFonts w:ascii="Arial" w:hAnsi="Arial" w:cs="Arial"/>
+          <w:color w:val="000000" w:themeColor="text1"/>
+          <w:szCs w:val="22"/>
+        </w:rPr>
+        <w:t>framework</w:t>
+      </w:r>
+      <w:proofErr w:type="spellEnd"/>
+      <w:r>
+        <w:rPr>
+          <w:rFonts w:ascii="Arial" w:hAnsi="Arial" w:cs="Arial"/>
+          <w:color w:val="000000" w:themeColor="text1"/>
+          <w:szCs w:val="22"/>
+        </w:rPr>
+        <w:t xml:space="preserve"> que nos permite desarrollar aplicaciones para diversos dispositivos con el uso de HTML, CSS y JAVASCRIPT.</w:t>
       </w:r>
     </w:p>
     <w:p>
@@ -2992,7 +3823,115 @@
           <w:szCs w:val="22"/>
         </w:rPr>
         <w:lastRenderedPageBreak/>
-        <w:t>Es un servidor independiente de plataforma, software libre, que consiste principalmente en el sistema de gestión de bases de datos MySQL, el servidor web Apache y los intérpretes para lenguajes de script: PHP y Perl. El nombre proviene del acrónimo de X (para cualquiera de los diferentes sistemas operativos), Apache, MySQL, PHP, Perl. Desde la versión "5.6.15", XAMPP cambió la base de datos de MySQL A MariaDB. El cual es un fork de MySQL con licencia GPL.</w:t>
+        <w:t xml:space="preserve">Es un servidor independiente de plataforma, software libre, que consiste principalmente en el sistema de gestión de bases de datos </w:t>
+      </w:r>
+      <w:proofErr w:type="spellStart"/>
+      <w:r>
+        <w:rPr>
+          <w:rFonts w:ascii="Arial" w:hAnsi="Arial" w:cs="Arial"/>
+          <w:color w:val="000000" w:themeColor="text1"/>
+          <w:szCs w:val="22"/>
+        </w:rPr>
+        <w:t>MySQL</w:t>
+      </w:r>
+      <w:proofErr w:type="spellEnd"/>
+      <w:r>
+        <w:rPr>
+          <w:rFonts w:ascii="Arial" w:hAnsi="Arial" w:cs="Arial"/>
+          <w:color w:val="000000" w:themeColor="text1"/>
+          <w:szCs w:val="22"/>
+        </w:rPr>
+        <w:t xml:space="preserve">, el servidor web Apache y los intérpretes para lenguajes de script: PHP y Perl. El nombre proviene del acrónimo de X (para cualquiera de los diferentes sistemas operativos), Apache, </w:t>
+      </w:r>
+      <w:proofErr w:type="spellStart"/>
+      <w:r>
+        <w:rPr>
+          <w:rFonts w:ascii="Arial" w:hAnsi="Arial" w:cs="Arial"/>
+          <w:color w:val="000000" w:themeColor="text1"/>
+          <w:szCs w:val="22"/>
+        </w:rPr>
+        <w:t>MySQL</w:t>
+      </w:r>
+      <w:proofErr w:type="spellEnd"/>
+      <w:r>
+        <w:rPr>
+          <w:rFonts w:ascii="Arial" w:hAnsi="Arial" w:cs="Arial"/>
+          <w:color w:val="000000" w:themeColor="text1"/>
+          <w:szCs w:val="22"/>
+        </w:rPr>
+        <w:t xml:space="preserve">, PHP, Perl. Desde la versión "5.6.15", XAMPP cambió la base de datos de </w:t>
+      </w:r>
+      <w:proofErr w:type="spellStart"/>
+      <w:r>
+        <w:rPr>
+          <w:rFonts w:ascii="Arial" w:hAnsi="Arial" w:cs="Arial"/>
+          <w:color w:val="000000" w:themeColor="text1"/>
+          <w:szCs w:val="22"/>
+        </w:rPr>
+        <w:t>MySQL</w:t>
+      </w:r>
+      <w:proofErr w:type="spellEnd"/>
+      <w:r>
+        <w:rPr>
+          <w:rFonts w:ascii="Arial" w:hAnsi="Arial" w:cs="Arial"/>
+          <w:color w:val="000000" w:themeColor="text1"/>
+          <w:szCs w:val="22"/>
+        </w:rPr>
+        <w:t xml:space="preserve"> A </w:t>
+      </w:r>
+      <w:proofErr w:type="spellStart"/>
+      <w:r>
+        <w:rPr>
+          <w:rFonts w:ascii="Arial" w:hAnsi="Arial" w:cs="Arial"/>
+          <w:color w:val="000000" w:themeColor="text1"/>
+          <w:szCs w:val="22"/>
+        </w:rPr>
+        <w:t>MariaDB</w:t>
+      </w:r>
+      <w:proofErr w:type="spellEnd"/>
+      <w:r>
+        <w:rPr>
+          <w:rFonts w:ascii="Arial" w:hAnsi="Arial" w:cs="Arial"/>
+          <w:color w:val="000000" w:themeColor="text1"/>
+          <w:szCs w:val="22"/>
+        </w:rPr>
+        <w:t xml:space="preserve">. El cual es un </w:t>
+      </w:r>
+      <w:proofErr w:type="spellStart"/>
+      <w:r>
+        <w:rPr>
+          <w:rFonts w:ascii="Arial" w:hAnsi="Arial" w:cs="Arial"/>
+          <w:color w:val="000000" w:themeColor="text1"/>
+          <w:szCs w:val="22"/>
+        </w:rPr>
+        <w:t>fork</w:t>
+      </w:r>
+      <w:proofErr w:type="spellEnd"/>
+      <w:r>
+        <w:rPr>
+          <w:rFonts w:ascii="Arial" w:hAnsi="Arial" w:cs="Arial"/>
+          <w:color w:val="000000" w:themeColor="text1"/>
+          <w:szCs w:val="22"/>
+        </w:rPr>
+        <w:t xml:space="preserve"> de </w:t>
+      </w:r>
+      <w:proofErr w:type="spellStart"/>
+      <w:r>
+        <w:rPr>
+          <w:rFonts w:ascii="Arial" w:hAnsi="Arial" w:cs="Arial"/>
+          <w:color w:val="000000" w:themeColor="text1"/>
+          <w:szCs w:val="22"/>
+        </w:rPr>
+        <w:t>MySQL</w:t>
+      </w:r>
+      <w:proofErr w:type="spellEnd"/>
+      <w:r>
+        <w:rPr>
+          <w:rFonts w:ascii="Arial" w:hAnsi="Arial" w:cs="Arial"/>
+          <w:color w:val="000000" w:themeColor="text1"/>
+          <w:szCs w:val="22"/>
+        </w:rPr>
+        <w:t xml:space="preserve"> con licencia GPL.</w:t>
       </w:r>
     </w:p>
     <w:p>
@@ -3048,17 +3987,25 @@
           <w:color w:val="000000" w:themeColor="text1"/>
           <w:szCs w:val="22"/>
         </w:rPr>
-        <w:t>Es un computador de placa reducida, computador d</w:t>
-      </w:r>
-      <w:bookmarkStart w:id="0" w:name="_GoBack"/>
-      <w:bookmarkEnd w:id="0"/>
-      <w:r>
-        <w:rPr>
-          <w:rFonts w:ascii="Arial" w:hAnsi="Arial" w:cs="Arial"/>
-          <w:color w:val="000000" w:themeColor="text1"/>
-          <w:szCs w:val="22"/>
-        </w:rPr>
-        <w:t xml:space="preserve">e placa única o computador de placa simple (SBC) de bajo coste desarrollado en Reino Unido por la Fundación Raspberry Pi, con el objetivo de estimular la enseñanza de ciencias de la </w:t>
+        <w:t xml:space="preserve">Es un computador de placa reducida, computador de placa única o computador de placa simple (SBC) de bajo coste desarrollado en Reino Unido por la Fundación </w:t>
+      </w:r>
+      <w:proofErr w:type="spellStart"/>
+      <w:r>
+        <w:rPr>
+          <w:rFonts w:ascii="Arial" w:hAnsi="Arial" w:cs="Arial"/>
+          <w:color w:val="000000" w:themeColor="text1"/>
+          <w:szCs w:val="22"/>
+        </w:rPr>
+        <w:t>Raspberry</w:t>
+      </w:r>
+      <w:proofErr w:type="spellEnd"/>
+      <w:r>
+        <w:rPr>
+          <w:rFonts w:ascii="Arial" w:hAnsi="Arial" w:cs="Arial"/>
+          <w:color w:val="000000" w:themeColor="text1"/>
+          <w:szCs w:val="22"/>
+        </w:rPr>
+        <w:t xml:space="preserve"> Pi, con el objetivo de estimular la enseñanza de ciencias de la </w:t>
       </w:r>
       <w:r>
         <w:rPr>
@@ -3079,7 +4026,7 @@
 </file>
 
 <file path=word/endnotes.xml><?xml version="1.0" encoding="utf-8"?>
-<w:endnotes xmlns:wpc="http://schemas.microsoft.com/office/word/2010/wordprocessingCanvas" xmlns:cx="http://schemas.microsoft.com/office/drawing/2014/chartex" xmlns:cx1="http://schemas.microsoft.com/office/drawing/2015/9/8/chartex" xmlns:cx2="http://schemas.microsoft.com/office/drawing/2015/10/21/chartex" xmlns:cx3="http://schemas.microsoft.com/office/drawing/2016/5/9/chartex" xmlns:cx4="http://schemas.microsoft.com/office/drawing/2016/5/10/chartex" xmlns:cx5="http://schemas.microsoft.com/office/drawing/2016/5/11/chartex" xmlns:mc="http://schemas.openxmlformats.org/markup-compatibility/2006" xmlns:o="urn:schemas-microsoft-com:office:office" xmlns:r="http://schemas.openxmlformats.org/officeDocument/2006/relationships" xmlns:m="http://schemas.openxmlformats.org/officeDocument/2006/math" xmlns:v="urn:schemas-microsoft-com:vml" xmlns:wp14="http://schemas.microsoft.com/office/word/2010/wordprocessingDrawing" xmlns:wp="http://schemas.openxmlformats.org/drawingml/2006/wordprocessingDrawing" xmlns:w10="urn:schemas-microsoft-com:office:word" xmlns:w="http://schemas.openxmlformats.org/wordprocessingml/2006/main" xmlns:w14="http://schemas.microsoft.com/office/word/2010/wordml" xmlns:w15="http://schemas.microsoft.com/office/word/2012/wordml" xmlns:w16se="http://schemas.microsoft.com/office/word/2015/wordml/symex" xmlns:wpg="http://schemas.microsoft.com/office/word/2010/wordprocessingGroup" xmlns:wpi="http://schemas.microsoft.com/office/word/2010/wordprocessingInk" xmlns:wne="http://schemas.microsoft.com/office/word/2006/wordml" xmlns:wps="http://schemas.microsoft.com/office/word/2010/wordprocessingShape" mc:Ignorable="w14 w15 w16se wp14">
+<w:endnotes xmlns:wpc="http://schemas.microsoft.com/office/word/2010/wordprocessingCanvas" xmlns:mc="http://schemas.openxmlformats.org/markup-compatibility/2006" xmlns:o="urn:schemas-microsoft-com:office:office" xmlns:r="http://schemas.openxmlformats.org/officeDocument/2006/relationships" xmlns:m="http://schemas.openxmlformats.org/officeDocument/2006/math" xmlns:v="urn:schemas-microsoft-com:vml" xmlns:wp14="http://schemas.microsoft.com/office/word/2010/wordprocessingDrawing" xmlns:wp="http://schemas.openxmlformats.org/drawingml/2006/wordprocessingDrawing" xmlns:w10="urn:schemas-microsoft-com:office:word" xmlns:w="http://schemas.openxmlformats.org/wordprocessingml/2006/main" xmlns:w14="http://schemas.microsoft.com/office/word/2010/wordml" xmlns:wpg="http://schemas.microsoft.com/office/word/2010/wordprocessingGroup" xmlns:wpi="http://schemas.microsoft.com/office/word/2010/wordprocessingInk" xmlns:wne="http://schemas.microsoft.com/office/word/2006/wordml" xmlns:wps="http://schemas.microsoft.com/office/word/2010/wordprocessingShape" mc:Ignorable="w14 wp14">
   <w:endnote w:type="separator" w:id="-1">
     <w:p>
       <w:pPr>
@@ -3104,7 +4051,7 @@
 </file>
 
 <file path=word/footnotes.xml><?xml version="1.0" encoding="utf-8"?>
-<w:footnotes xmlns:wpc="http://schemas.microsoft.com/office/word/2010/wordprocessingCanvas" xmlns:cx="http://schemas.microsoft.com/office/drawing/2014/chartex" xmlns:cx1="http://schemas.microsoft.com/office/drawing/2015/9/8/chartex" xmlns:cx2="http://schemas.microsoft.com/office/drawing/2015/10/21/chartex" xmlns:cx3="http://schemas.microsoft.com/office/drawing/2016/5/9/chartex" xmlns:cx4="http://schemas.microsoft.com/office/drawing/2016/5/10/chartex" xmlns:cx5="http://schemas.microsoft.com/office/drawing/2016/5/11/chartex" xmlns:mc="http://schemas.openxmlformats.org/markup-compatibility/2006" xmlns:o="urn:schemas-microsoft-com:office:office" xmlns:r="http://schemas.openxmlformats.org/officeDocument/2006/relationships" xmlns:m="http://schemas.openxmlformats.org/officeDocument/2006/math" xmlns:v="urn:schemas-microsoft-com:vml" xmlns:wp14="http://schemas.microsoft.com/office/word/2010/wordprocessingDrawing" xmlns:wp="http://schemas.openxmlformats.org/drawingml/2006/wordprocessingDrawing" xmlns:w10="urn:schemas-microsoft-com:office:word" xmlns:w="http://schemas.openxmlformats.org/wordprocessingml/2006/main" xmlns:w14="http://schemas.microsoft.com/office/word/2010/wordml" xmlns:w15="http://schemas.microsoft.com/office/word/2012/wordml" xmlns:w16se="http://schemas.microsoft.com/office/word/2015/wordml/symex" xmlns:wpg="http://schemas.microsoft.com/office/word/2010/wordprocessingGroup" xmlns:wpi="http://schemas.microsoft.com/office/word/2010/wordprocessingInk" xmlns:wne="http://schemas.microsoft.com/office/word/2006/wordml" xmlns:wps="http://schemas.microsoft.com/office/word/2010/wordprocessingShape" mc:Ignorable="w14 w15 w16se wp14">
+<w:footnotes xmlns:wpc="http://schemas.microsoft.com/office/word/2010/wordprocessingCanvas" xmlns:mc="http://schemas.openxmlformats.org/markup-compatibility/2006" xmlns:o="urn:schemas-microsoft-com:office:office" xmlns:r="http://schemas.openxmlformats.org/officeDocument/2006/relationships" xmlns:m="http://schemas.openxmlformats.org/officeDocument/2006/math" xmlns:v="urn:schemas-microsoft-com:vml" xmlns:wp14="http://schemas.microsoft.com/office/word/2010/wordprocessingDrawing" xmlns:wp="http://schemas.openxmlformats.org/drawingml/2006/wordprocessingDrawing" xmlns:w10="urn:schemas-microsoft-com:office:word" xmlns:w="http://schemas.openxmlformats.org/wordprocessingml/2006/main" xmlns:w14="http://schemas.microsoft.com/office/word/2010/wordml" xmlns:wpg="http://schemas.microsoft.com/office/word/2010/wordprocessingGroup" xmlns:wpi="http://schemas.microsoft.com/office/word/2010/wordprocessingInk" xmlns:wne="http://schemas.microsoft.com/office/word/2006/wordml" xmlns:wps="http://schemas.microsoft.com/office/word/2010/wordprocessingShape" mc:Ignorable="w14 wp14">
   <w:footnote w:type="separator" w:id="-1">
     <w:p>
       <w:pPr>
@@ -3129,7 +4076,7 @@
 </file>
 
 <file path=word/styles.xml><?xml version="1.0" encoding="utf-8"?>
-<w:styles xmlns:mc="http://schemas.openxmlformats.org/markup-compatibility/2006" xmlns:r="http://schemas.openxmlformats.org/officeDocument/2006/relationships" xmlns:w="http://schemas.openxmlformats.org/wordprocessingml/2006/main" xmlns:w14="http://schemas.microsoft.com/office/word/2010/wordml" xmlns:w15="http://schemas.microsoft.com/office/word/2012/wordml" xmlns:w16se="http://schemas.microsoft.com/office/word/2015/wordml/symex" mc:Ignorable="w14 w15 w16se">
+<w:styles xmlns:mc="http://schemas.openxmlformats.org/markup-compatibility/2006" xmlns:r="http://schemas.openxmlformats.org/officeDocument/2006/relationships" xmlns:w="http://schemas.openxmlformats.org/wordprocessingml/2006/main" xmlns:w14="http://schemas.microsoft.com/office/word/2010/wordml" mc:Ignorable="w14">
   <w:docDefaults>
     <w:rPrDefault>
       <w:rPr>
@@ -3144,381 +4091,144 @@
       </w:pPr>
     </w:pPrDefault>
   </w:docDefaults>
-  <w:latentStyles w:defLockedState="0" w:defUIPriority="99" w:defSemiHidden="0" w:defUnhideWhenUsed="0" w:defQFormat="0" w:count="374">
-    <w:lsdException w:name="Normal" w:uiPriority="0" w:qFormat="1"/>
-    <w:lsdException w:name="heading 1" w:uiPriority="9" w:qFormat="1"/>
-    <w:lsdException w:name="heading 2" w:semiHidden="1" w:uiPriority="9" w:unhideWhenUsed="1" w:qFormat="1"/>
-    <w:lsdException w:name="heading 3" w:semiHidden="1" w:uiPriority="9" w:unhideWhenUsed="1" w:qFormat="1"/>
-    <w:lsdException w:name="heading 4" w:semiHidden="1" w:uiPriority="9" w:unhideWhenUsed="1" w:qFormat="1"/>
-    <w:lsdException w:name="heading 5" w:semiHidden="1" w:uiPriority="9" w:unhideWhenUsed="1" w:qFormat="1"/>
-    <w:lsdException w:name="heading 6" w:semiHidden="1" w:uiPriority="9" w:unhideWhenUsed="1" w:qFormat="1"/>
-    <w:lsdException w:name="heading 7" w:semiHidden="1" w:uiPriority="9" w:unhideWhenUsed="1" w:qFormat="1"/>
-    <w:lsdException w:name="heading 8" w:semiHidden="1" w:uiPriority="9" w:unhideWhenUsed="1" w:qFormat="1"/>
-    <w:lsdException w:name="heading 9" w:semiHidden="1" w:uiPriority="9" w:unhideWhenUsed="1" w:qFormat="1"/>
-    <w:lsdException w:name="index 1" w:semiHidden="1" w:unhideWhenUsed="1"/>
-    <w:lsdException w:name="index 2" w:semiHidden="1" w:unhideWhenUsed="1"/>
-    <w:lsdException w:name="index 3" w:semiHidden="1" w:unhideWhenUsed="1"/>
-    <w:lsdException w:name="index 4" w:semiHidden="1" w:unhideWhenUsed="1"/>
-    <w:lsdException w:name="index 5" w:semiHidden="1" w:unhideWhenUsed="1"/>
-    <w:lsdException w:name="index 6" w:semiHidden="1" w:unhideWhenUsed="1"/>
-    <w:lsdException w:name="index 7" w:semiHidden="1" w:unhideWhenUsed="1"/>
-    <w:lsdException w:name="index 8" w:semiHidden="1" w:unhideWhenUsed="1"/>
-    <w:lsdException w:name="index 9" w:semiHidden="1" w:unhideWhenUsed="1"/>
-    <w:lsdException w:name="toc 1" w:semiHidden="1" w:uiPriority="39" w:unhideWhenUsed="1"/>
-    <w:lsdException w:name="toc 2" w:semiHidden="1" w:uiPriority="39" w:unhideWhenUsed="1"/>
-    <w:lsdException w:name="toc 3" w:semiHidden="1" w:uiPriority="39" w:unhideWhenUsed="1"/>
-    <w:lsdException w:name="toc 4" w:semiHidden="1" w:uiPriority="39" w:unhideWhenUsed="1"/>
-    <w:lsdException w:name="toc 5" w:semiHidden="1" w:uiPriority="39" w:unhideWhenUsed="1"/>
-    <w:lsdException w:name="toc 6" w:semiHidden="1" w:uiPriority="39" w:unhideWhenUsed="1"/>
-    <w:lsdException w:name="toc 7" w:semiHidden="1" w:uiPriority="39" w:unhideWhenUsed="1"/>
-    <w:lsdException w:name="toc 8" w:semiHidden="1" w:uiPriority="39" w:unhideWhenUsed="1"/>
-    <w:lsdException w:name="toc 9" w:semiHidden="1" w:uiPriority="39" w:unhideWhenUsed="1"/>
-    <w:lsdException w:name="Normal Indent" w:semiHidden="1" w:unhideWhenUsed="1"/>
-    <w:lsdException w:name="footnote text" w:semiHidden="1" w:unhideWhenUsed="1"/>
-    <w:lsdException w:name="annotation text" w:semiHidden="1" w:unhideWhenUsed="1"/>
-    <w:lsdException w:name="header" w:semiHidden="1" w:unhideWhenUsed="1"/>
-    <w:lsdException w:name="footer" w:semiHidden="1" w:unhideWhenUsed="1"/>
-    <w:lsdException w:name="index heading" w:semiHidden="1" w:unhideWhenUsed="1"/>
-    <w:lsdException w:name="caption" w:semiHidden="1" w:uiPriority="35" w:unhideWhenUsed="1" w:qFormat="1"/>
-    <w:lsdException w:name="table of figures" w:semiHidden="1" w:unhideWhenUsed="1"/>
-    <w:lsdException w:name="envelope address" w:semiHidden="1" w:unhideWhenUsed="1"/>
-    <w:lsdException w:name="envelope return" w:semiHidden="1" w:unhideWhenUsed="1"/>
-    <w:lsdException w:name="footnote reference" w:semiHidden="1" w:unhideWhenUsed="1"/>
-    <w:lsdException w:name="annotation reference" w:semiHidden="1" w:unhideWhenUsed="1"/>
-    <w:lsdException w:name="line number" w:semiHidden="1" w:unhideWhenUsed="1"/>
-    <w:lsdException w:name="page number" w:semiHidden="1" w:unhideWhenUsed="1"/>
-    <w:lsdException w:name="endnote reference" w:semiHidden="1" w:unhideWhenUsed="1"/>
-    <w:lsdException w:name="endnote text" w:semiHidden="1" w:unhideWhenUsed="1"/>
-    <w:lsdException w:name="table of authorities" w:semiHidden="1" w:unhideWhenUsed="1"/>
-    <w:lsdException w:name="macro" w:semiHidden="1" w:unhideWhenUsed="1"/>
-    <w:lsdException w:name="toa heading" w:semiHidden="1" w:unhideWhenUsed="1"/>
-    <w:lsdException w:name="List" w:semiHidden="1" w:unhideWhenUsed="1"/>
-    <w:lsdException w:name="List Bullet" w:semiHidden="1" w:unhideWhenUsed="1"/>
-    <w:lsdException w:name="List Number" w:semiHidden="1" w:unhideWhenUsed="1"/>
-    <w:lsdException w:name="List 2" w:semiHidden="1" w:unhideWhenUsed="1"/>
-    <w:lsdException w:name="List 3" w:semiHidden="1" w:unhideWhenUsed="1"/>
-    <w:lsdException w:name="List 4" w:semiHidden="1" w:unhideWhenUsed="1"/>
-    <w:lsdException w:name="List 5" w:semiHidden="1" w:unhideWhenUsed="1"/>
-    <w:lsdException w:name="List Bullet 2" w:semiHidden="1" w:unhideWhenUsed="1"/>
-    <w:lsdException w:name="List Bullet 3" w:semiHidden="1" w:unhideWhenUsed="1"/>
-    <w:lsdException w:name="List Bullet 4" w:semiHidden="1" w:unhideWhenUsed="1"/>
-    <w:lsdException w:name="List Bullet 5" w:semiHidden="1" w:unhideWhenUsed="1"/>
-    <w:lsdException w:name="List Number 2" w:semiHidden="1" w:unhideWhenUsed="1"/>
-    <w:lsdException w:name="List Number 3" w:semiHidden="1" w:unhideWhenUsed="1"/>
-    <w:lsdException w:name="List Number 4" w:semiHidden="1" w:unhideWhenUsed="1"/>
-    <w:lsdException w:name="List Number 5" w:semiHidden="1" w:unhideWhenUsed="1"/>
-    <w:lsdException w:name="Title" w:uiPriority="10" w:qFormat="1"/>
-    <w:lsdException w:name="Closing" w:semiHidden="1" w:unhideWhenUsed="1"/>
-    <w:lsdException w:name="Signature" w:semiHidden="1" w:unhideWhenUsed="1"/>
-    <w:lsdException w:name="Default Paragraph Font" w:semiHidden="1" w:uiPriority="1" w:unhideWhenUsed="1"/>
-    <w:lsdException w:name="Body Text" w:semiHidden="1" w:unhideWhenUsed="1"/>
-    <w:lsdException w:name="Body Text Indent" w:semiHidden="1" w:unhideWhenUsed="1"/>
-    <w:lsdException w:name="List Continue" w:semiHidden="1" w:unhideWhenUsed="1"/>
-    <w:lsdException w:name="List Continue 2" w:semiHidden="1" w:unhideWhenUsed="1"/>
-    <w:lsdException w:name="List Continue 3" w:semiHidden="1" w:unhideWhenUsed="1"/>
-    <w:lsdException w:name="List Continue 4" w:semiHidden="1" w:unhideWhenUsed="1"/>
-    <w:lsdException w:name="List Continue 5" w:semiHidden="1" w:unhideWhenUsed="1"/>
-    <w:lsdException w:name="Message Header" w:semiHidden="1" w:unhideWhenUsed="1"/>
-    <w:lsdException w:name="Subtitle" w:uiPriority="11" w:qFormat="1"/>
-    <w:lsdException w:name="Salutation" w:semiHidden="1" w:unhideWhenUsed="1"/>
-    <w:lsdException w:name="Date" w:semiHidden="1" w:unhideWhenUsed="1"/>
-    <w:lsdException w:name="Body Text First Indent" w:semiHidden="1" w:unhideWhenUsed="1"/>
-    <w:lsdException w:name="Body Text First Indent 2" w:semiHidden="1" w:unhideWhenUsed="1"/>
-    <w:lsdException w:name="Note Heading" w:semiHidden="1" w:unhideWhenUsed="1"/>
-    <w:lsdException w:name="Body Text 2" w:semiHidden="1" w:unhideWhenUsed="1"/>
-    <w:lsdException w:name="Body Text 3" w:semiHidden="1" w:unhideWhenUsed="1"/>
-    <w:lsdException w:name="Body Text Indent 2" w:semiHidden="1" w:unhideWhenUsed="1"/>
-    <w:lsdException w:name="Body Text Indent 3" w:semiHidden="1" w:unhideWhenUsed="1"/>
-    <w:lsdException w:name="Block Text" w:semiHidden="1" w:unhideWhenUsed="1"/>
-    <w:lsdException w:name="Hyperlink" w:semiHidden="1" w:unhideWhenUsed="1"/>
-    <w:lsdException w:name="FollowedHyperlink" w:semiHidden="1" w:unhideWhenUsed="1"/>
-    <w:lsdException w:name="Strong" w:uiPriority="22" w:qFormat="1"/>
-    <w:lsdException w:name="Emphasis" w:uiPriority="20" w:qFormat="1"/>
-    <w:lsdException w:name="Document Map" w:semiHidden="1" w:unhideWhenUsed="1"/>
-    <w:lsdException w:name="Plain Text" w:semiHidden="1" w:unhideWhenUsed="1"/>
-    <w:lsdException w:name="E-mail Signature" w:semiHidden="1" w:unhideWhenUsed="1"/>
-    <w:lsdException w:name="HTML Top of Form" w:semiHidden="1" w:unhideWhenUsed="1"/>
-    <w:lsdException w:name="HTML Bottom of Form" w:semiHidden="1" w:unhideWhenUsed="1"/>
-    <w:lsdException w:name="Normal (Web)" w:semiHidden="1" w:unhideWhenUsed="1"/>
-    <w:lsdException w:name="HTML Acronym" w:semiHidden="1" w:unhideWhenUsed="1"/>
-    <w:lsdException w:name="HTML Address" w:semiHidden="1" w:unhideWhenUsed="1"/>
-    <w:lsdException w:name="HTML Cite" w:semiHidden="1" w:unhideWhenUsed="1"/>
-    <w:lsdException w:name="HTML Code" w:semiHidden="1" w:unhideWhenUsed="1"/>
-    <w:lsdException w:name="HTML Definition" w:semiHidden="1" w:unhideWhenUsed="1"/>
-    <w:lsdException w:name="HTML Keyboard" w:semiHidden="1" w:unhideWhenUsed="1"/>
-    <w:lsdException w:name="HTML Preformatted" w:semiHidden="1" w:unhideWhenUsed="1"/>
-    <w:lsdException w:name="HTML Sample" w:semiHidden="1" w:unhideWhenUsed="1"/>
-    <w:lsdException w:name="HTML Typewriter" w:semiHidden="1" w:unhideWhenUsed="1"/>
-    <w:lsdException w:name="HTML Variable" w:semiHidden="1" w:unhideWhenUsed="1"/>
-    <w:lsdException w:name="Normal Table" w:semiHidden="1" w:unhideWhenUsed="1"/>
-    <w:lsdException w:name="annotation subject" w:semiHidden="1" w:unhideWhenUsed="1"/>
-    <w:lsdException w:name="No List" w:semiHidden="1" w:unhideWhenUsed="1"/>
-    <w:lsdException w:name="Outline List 1" w:semiHidden="1" w:unhideWhenUsed="1"/>
-    <w:lsdException w:name="Outline List 2" w:semiHidden="1" w:unhideWhenUsed="1"/>
-    <w:lsdException w:name="Outline List 3" w:semiHidden="1" w:unhideWhenUsed="1"/>
-    <w:lsdException w:name="Table Simple 1" w:semiHidden="1" w:unhideWhenUsed="1"/>
-    <w:lsdException w:name="Table Simple 2" w:semiHidden="1" w:unhideWhenUsed="1"/>
-    <w:lsdException w:name="Table Simple 3" w:semiHidden="1" w:unhideWhenUsed="1"/>
-    <w:lsdException w:name="Table Classic 1" w:semiHidden="1" w:unhideWhenUsed="1"/>
-    <w:lsdException w:name="Table Classic 2" w:semiHidden="1" w:unhideWhenUsed="1"/>
-    <w:lsdException w:name="Table Classic 3" w:semiHidden="1" w:unhideWhenUsed="1"/>
-    <w:lsdException w:name="Table Classic 4" w:semiHidden="1" w:unhideWhenUsed="1"/>
-    <w:lsdException w:name="Table Colorful 1" w:semiHidden="1" w:unhideWhenUsed="1"/>
-    <w:lsdException w:name="Table Colorful 2" w:semiHidden="1" w:unhideWhenUsed="1"/>
-    <w:lsdException w:name="Table Colorful 3" w:semiHidden="1" w:unhideWhenUsed="1"/>
-    <w:lsdException w:name="Table Columns 1" w:semiHidden="1" w:unhideWhenUsed="1"/>
-    <w:lsdException w:name="Table Columns 2" w:semiHidden="1" w:unhideWhenUsed="1"/>
-    <w:lsdException w:name="Table Columns 3" w:semiHidden="1" w:unhideWhenUsed="1"/>
-    <w:lsdException w:name="Table Columns 4" w:semiHidden="1" w:unhideWhenUsed="1"/>
-    <w:lsdException w:name="Table Columns 5" w:semiHidden="1" w:unhideWhenUsed="1"/>
-    <w:lsdException w:name="Table Grid 1" w:semiHidden="1" w:unhideWhenUsed="1"/>
-    <w:lsdException w:name="Table Grid 2" w:semiHidden="1" w:unhideWhenUsed="1"/>
-    <w:lsdException w:name="Table Grid 3" w:semiHidden="1" w:unhideWhenUsed="1"/>
-    <w:lsdException w:name="Table Grid 4" w:semiHidden="1" w:unhideWhenUsed="1"/>
-    <w:lsdException w:name="Table Grid 5" w:semiHidden="1" w:unhideWhenUsed="1"/>
-    <w:lsdException w:name="Table Grid 6" w:semiHidden="1" w:unhideWhenUsed="1"/>
-    <w:lsdException w:name="Table Grid 7" w:semiHidden="1" w:unhideWhenUsed="1"/>
-    <w:lsdException w:name="Table Grid 8" w:semiHidden="1" w:unhideWhenUsed="1"/>
-    <w:lsdException w:name="Table List 1" w:semiHidden="1" w:unhideWhenUsed="1"/>
-    <w:lsdException w:name="Table List 2" w:semiHidden="1" w:unhideWhenUsed="1"/>
-    <w:lsdException w:name="Table List 3" w:semiHidden="1" w:unhideWhenUsed="1"/>
-    <w:lsdException w:name="Table List 4" w:semiHidden="1" w:unhideWhenUsed="1"/>
-    <w:lsdException w:name="Table List 5" w:semiHidden="1" w:unhideWhenUsed="1"/>
-    <w:lsdException w:name="Table List 6" w:semiHidden="1" w:unhideWhenUsed="1"/>
-    <w:lsdException w:name="Table List 7" w:semiHidden="1" w:unhideWhenUsed="1"/>
-    <w:lsdException w:name="Table List 8" w:semiHidden="1" w:unhideWhenUsed="1"/>
-    <w:lsdException w:name="Table 3D effects 1" w:semiHidden="1" w:unhideWhenUsed="1"/>
-    <w:lsdException w:name="Table 3D effects 2" w:semiHidden="1" w:unhideWhenUsed="1"/>
-    <w:lsdException w:name="Table 3D effects 3" w:semiHidden="1" w:unhideWhenUsed="1"/>
-    <w:lsdException w:name="Table Contemporary" w:semiHidden="1" w:unhideWhenUsed="1"/>
-    <w:lsdException w:name="Table Elegant" w:semiHidden="1" w:unhideWhenUsed="1"/>
-    <w:lsdException w:name="Table Professional" w:semiHidden="1" w:unhideWhenUsed="1"/>
-    <w:lsdException w:name="Table Subtle 1" w:semiHidden="1" w:unhideWhenUsed="1"/>
-    <w:lsdException w:name="Table Subtle 2" w:semiHidden="1" w:unhideWhenUsed="1"/>
-    <w:lsdException w:name="Table Web 1" w:semiHidden="1" w:unhideWhenUsed="1"/>
-    <w:lsdException w:name="Table Web 2" w:semiHidden="1" w:unhideWhenUsed="1"/>
-    <w:lsdException w:name="Table Web 3" w:semiHidden="1" w:unhideWhenUsed="1"/>
-    <w:lsdException w:name="Balloon Text" w:semiHidden="1" w:unhideWhenUsed="1"/>
-    <w:lsdException w:name="Table Grid" w:uiPriority="39"/>
-    <w:lsdException w:name="Table Theme" w:semiHidden="1" w:unhideWhenUsed="1"/>
-    <w:lsdException w:name="Placeholder Text" w:semiHidden="1"/>
-    <w:lsdException w:name="No Spacing" w:uiPriority="1" w:qFormat="1"/>
-    <w:lsdException w:name="Light Shading" w:uiPriority="60"/>
-    <w:lsdException w:name="Light List" w:uiPriority="61"/>
-    <w:lsdException w:name="Light Grid" w:uiPriority="62"/>
-    <w:lsdException w:name="Medium Shading 1" w:uiPriority="63"/>
-    <w:lsdException w:name="Medium Shading 2" w:uiPriority="64"/>
-    <w:lsdException w:name="Medium List 1" w:uiPriority="65"/>
-    <w:lsdException w:name="Medium List 2" w:uiPriority="66"/>
-    <w:lsdException w:name="Medium Grid 1" w:uiPriority="67"/>
-    <w:lsdException w:name="Medium Grid 2" w:uiPriority="68"/>
-    <w:lsdException w:name="Medium Grid 3" w:uiPriority="69"/>
-    <w:lsdException w:name="Dark List" w:uiPriority="70"/>
-    <w:lsdException w:name="Colorful Shading" w:uiPriority="71"/>
-    <w:lsdException w:name="Colorful List" w:uiPriority="72"/>
-    <w:lsdException w:name="Colorful Grid" w:uiPriority="73"/>
-    <w:lsdException w:name="Light Shading Accent 1" w:uiPriority="60"/>
-    <w:lsdException w:name="Light List Accent 1" w:uiPriority="61"/>
-    <w:lsdException w:name="Light Grid Accent 1" w:uiPriority="62"/>
-    <w:lsdException w:name="Medium Shading 1 Accent 1" w:uiPriority="63"/>
-    <w:lsdException w:name="Medium Shading 2 Accent 1" w:uiPriority="64"/>
-    <w:lsdException w:name="Medium List 1 Accent 1" w:uiPriority="65"/>
-    <w:lsdException w:name="Revision" w:semiHidden="1"/>
-    <w:lsdException w:name="List Paragraph" w:uiPriority="34" w:qFormat="1"/>
-    <w:lsdException w:name="Quote" w:uiPriority="29" w:qFormat="1"/>
-    <w:lsdException w:name="Intense Quote" w:uiPriority="30" w:qFormat="1"/>
-    <w:lsdException w:name="Medium List 2 Accent 1" w:uiPriority="66"/>
-    <w:lsdException w:name="Medium Grid 1 Accent 1" w:uiPriority="67"/>
-    <w:lsdException w:name="Medium Grid 2 Accent 1" w:uiPriority="68"/>
-    <w:lsdException w:name="Medium Grid 3 Accent 1" w:uiPriority="69"/>
-    <w:lsdException w:name="Dark List Accent 1" w:uiPriority="70"/>
-    <w:lsdException w:name="Colorful Shading Accent 1" w:uiPriority="71"/>
-    <w:lsdException w:name="Colorful List Accent 1" w:uiPriority="72"/>
-    <w:lsdException w:name="Colorful Grid Accent 1" w:uiPriority="73"/>
-    <w:lsdException w:name="Light Shading Accent 2" w:uiPriority="60"/>
-    <w:lsdException w:name="Light List Accent 2" w:uiPriority="61"/>
-    <w:lsdException w:name="Light Grid Accent 2" w:uiPriority="62"/>
-    <w:lsdException w:name="Medium Shading 1 Accent 2" w:uiPriority="63"/>
-    <w:lsdException w:name="Medium Shading 2 Accent 2" w:uiPriority="64"/>
-    <w:lsdException w:name="Medium List 1 Accent 2" w:uiPriority="65"/>
-    <w:lsdException w:name="Medium List 2 Accent 2" w:uiPriority="66"/>
-    <w:lsdException w:name="Medium Grid 1 Accent 2" w:uiPriority="67"/>
-    <w:lsdException w:name="Medium Grid 2 Accent 2" w:uiPriority="68"/>
-    <w:lsdException w:name="Medium Grid 3 Accent 2" w:uiPriority="69"/>
-    <w:lsdException w:name="Dark List Accent 2" w:uiPriority="70"/>
-    <w:lsdException w:name="Colorful Shading Accent 2" w:uiPriority="71"/>
-    <w:lsdException w:name="Colorful List Accent 2" w:uiPriority="72"/>
-    <w:lsdException w:name="Colorful Grid Accent 2" w:uiPriority="73"/>
-    <w:lsdException w:name="Light Shading Accent 3" w:uiPriority="60"/>
-    <w:lsdException w:name="Light List Accent 3" w:uiPriority="61"/>
-    <w:lsdException w:name="Light Grid Accent 3" w:uiPriority="62"/>
-    <w:lsdException w:name="Medium Shading 1 Accent 3" w:uiPriority="63"/>
-    <w:lsdException w:name="Medium Shading 2 Accent 3" w:uiPriority="64"/>
-    <w:lsdException w:name="Medium List 1 Accent 3" w:uiPriority="65"/>
-    <w:lsdException w:name="Medium List 2 Accent 3" w:uiPriority="66"/>
-    <w:lsdException w:name="Medium Grid 1 Accent 3" w:uiPriority="67"/>
-    <w:lsdException w:name="Medium Grid 2 Accent 3" w:uiPriority="68"/>
-    <w:lsdException w:name="Medium Grid 3 Accent 3" w:uiPriority="69"/>
-    <w:lsdException w:name="Dark List Accent 3" w:uiPriority="70"/>
-    <w:lsdException w:name="Colorful Shading Accent 3" w:uiPriority="71"/>
-    <w:lsdException w:name="Colorful List Accent 3" w:uiPriority="72"/>
-    <w:lsdException w:name="Colorful Grid Accent 3" w:uiPriority="73"/>
-    <w:lsdException w:name="Light Shading Accent 4" w:uiPriority="60"/>
-    <w:lsdException w:name="Light List Accent 4" w:uiPriority="61"/>
-    <w:lsdException w:name="Light Grid Accent 4" w:uiPriority="62"/>
-    <w:lsdException w:name="Medium Shading 1 Accent 4" w:uiPriority="63"/>
-    <w:lsdException w:name="Medium Shading 2 Accent 4" w:uiPriority="64"/>
-    <w:lsdException w:name="Medium List 1 Accent 4" w:uiPriority="65"/>
-    <w:lsdException w:name="Medium List 2 Accent 4" w:uiPriority="66"/>
-    <w:lsdException w:name="Medium Grid 1 Accent 4" w:uiPriority="67"/>
-    <w:lsdException w:name="Medium Grid 2 Accent 4" w:uiPriority="68"/>
-    <w:lsdException w:name="Medium Grid 3 Accent 4" w:uiPriority="69"/>
-    <w:lsdException w:name="Dark List Accent 4" w:uiPriority="70"/>
-    <w:lsdException w:name="Colorful Shading Accent 4" w:uiPriority="71"/>
-    <w:lsdException w:name="Colorful List Accent 4" w:uiPriority="72"/>
-    <w:lsdException w:name="Colorful Grid Accent 4" w:uiPriority="73"/>
-    <w:lsdException w:name="Light Shading Accent 5" w:uiPriority="60"/>
-    <w:lsdException w:name="Light List Accent 5" w:uiPriority="61"/>
-    <w:lsdException w:name="Light Grid Accent 5" w:uiPriority="62"/>
-    <w:lsdException w:name="Medium Shading 1 Accent 5" w:uiPriority="63"/>
-    <w:lsdException w:name="Medium Shading 2 Accent 5" w:uiPriority="64"/>
-    <w:lsdException w:name="Medium List 1 Accent 5" w:uiPriority="65"/>
-    <w:lsdException w:name="Medium List 2 Accent 5" w:uiPriority="66"/>
-    <w:lsdException w:name="Medium Grid 1 Accent 5" w:uiPriority="67"/>
-    <w:lsdException w:name="Medium Grid 2 Accent 5" w:uiPriority="68"/>
-    <w:lsdException w:name="Medium Grid 3 Accent 5" w:uiPriority="69"/>
-    <w:lsdException w:name="Dark List Accent 5" w:uiPriority="70"/>
-    <w:lsdException w:name="Colorful Shading Accent 5" w:uiPriority="71"/>
-    <w:lsdException w:name="Colorful List Accent 5" w:uiPriority="72"/>
-    <w:lsdException w:name="Colorful Grid Accent 5" w:uiPriority="73"/>
-    <w:lsdException w:name="Light Shading Accent 6" w:uiPriority="60"/>
-    <w:lsdException w:name="Light List Accent 6" w:uiPriority="61"/>
-    <w:lsdException w:name="Light Grid Accent 6" w:uiPriority="62"/>
-    <w:lsdException w:name="Medium Shading 1 Accent 6" w:uiPriority="63"/>
-    <w:lsdException w:name="Medium Shading 2 Accent 6" w:uiPriority="64"/>
-    <w:lsdException w:name="Medium List 1 Accent 6" w:uiPriority="65"/>
-    <w:lsdException w:name="Medium List 2 Accent 6" w:uiPriority="66"/>
-    <w:lsdException w:name="Medium Grid 1 Accent 6" w:uiPriority="67"/>
-    <w:lsdException w:name="Medium Grid 2 Accent 6" w:uiPriority="68"/>
-    <w:lsdException w:name="Medium Grid 3 Accent 6" w:uiPriority="69"/>
-    <w:lsdException w:name="Dark List Accent 6" w:uiPriority="70"/>
-    <w:lsdException w:name="Colorful Shading Accent 6" w:uiPriority="71"/>
-    <w:lsdException w:name="Colorful List Accent 6" w:uiPriority="72"/>
-    <w:lsdException w:name="Colorful Grid Accent 6" w:uiPriority="73"/>
-    <w:lsdException w:name="Subtle Emphasis" w:uiPriority="19" w:qFormat="1"/>
-    <w:lsdException w:name="Intense Emphasis" w:uiPriority="21" w:qFormat="1"/>
-    <w:lsdException w:name="Subtle Reference" w:uiPriority="31" w:qFormat="1"/>
-    <w:lsdException w:name="Intense Reference" w:uiPriority="32" w:qFormat="1"/>
-    <w:lsdException w:name="Book Title" w:uiPriority="33" w:qFormat="1"/>
-    <w:lsdException w:name="Bibliography" w:semiHidden="1" w:uiPriority="37" w:unhideWhenUsed="1"/>
-    <w:lsdException w:name="TOC Heading" w:semiHidden="1" w:uiPriority="39" w:unhideWhenUsed="1" w:qFormat="1"/>
-    <w:lsdException w:name="Plain Table 1" w:uiPriority="41"/>
-    <w:lsdException w:name="Plain Table 2" w:uiPriority="42"/>
-    <w:lsdException w:name="Plain Table 3" w:uiPriority="43"/>
-    <w:lsdException w:name="Plain Table 4" w:uiPriority="44"/>
-    <w:lsdException w:name="Plain Table 5" w:uiPriority="45"/>
-    <w:lsdException w:name="Grid Table Light" w:uiPriority="40"/>
-    <w:lsdException w:name="Grid Table 1 Light" w:uiPriority="46"/>
-    <w:lsdException w:name="Grid Table 2" w:uiPriority="47"/>
-    <w:lsdException w:name="Grid Table 3" w:uiPriority="48"/>
-    <w:lsdException w:name="Grid Table 4" w:uiPriority="49"/>
-    <w:lsdException w:name="Grid Table 5 Dark" w:uiPriority="50"/>
-    <w:lsdException w:name="Grid Table 6 Colorful" w:uiPriority="51"/>
-    <w:lsdException w:name="Grid Table 7 Colorful" w:uiPriority="52"/>
-    <w:lsdException w:name="Grid Table 1 Light Accent 1" w:uiPriority="46"/>
-    <w:lsdException w:name="Grid Table 2 Accent 1" w:uiPriority="47"/>
-    <w:lsdException w:name="Grid Table 3 Accent 1" w:uiPriority="48"/>
-    <w:lsdException w:name="Grid Table 4 Accent 1" w:uiPriority="49"/>
-    <w:lsdException w:name="Grid Table 5 Dark Accent 1" w:uiPriority="50"/>
-    <w:lsdException w:name="Grid Table 6 Colorful Accent 1" w:uiPriority="51"/>
-    <w:lsdException w:name="Grid Table 7 Colorful Accent 1" w:uiPriority="52"/>
-    <w:lsdException w:name="Grid Table 1 Light Accent 2" w:uiPriority="46"/>
-    <w:lsdException w:name="Grid Table 2 Accent 2" w:uiPriority="47"/>
-    <w:lsdException w:name="Grid Table 3 Accent 2" w:uiPriority="48"/>
-    <w:lsdException w:name="Grid Table 4 Accent 2" w:uiPriority="49"/>
-    <w:lsdException w:name="Grid Table 5 Dark Accent 2" w:uiPriority="50"/>
-    <w:lsdException w:name="Grid Table 6 Colorful Accent 2" w:uiPriority="51"/>
-    <w:lsdException w:name="Grid Table 7 Colorful Accent 2" w:uiPriority="52"/>
-    <w:lsdException w:name="Grid Table 1 Light Accent 3" w:uiPriority="46"/>
-    <w:lsdException w:name="Grid Table 2 Accent 3" w:uiPriority="47"/>
-    <w:lsdException w:name="Grid Table 3 Accent 3" w:uiPriority="48"/>
-    <w:lsdException w:name="Grid Table 4 Accent 3" w:uiPriority="49"/>
-    <w:lsdException w:name="Grid Table 5 Dark Accent 3" w:uiPriority="50"/>
-    <w:lsdException w:name="Grid Table 6 Colorful Accent 3" w:uiPriority="51"/>
-    <w:lsdException w:name="Grid Table 7 Colorful Accent 3" w:uiPriority="52"/>
-    <w:lsdException w:name="Grid Table 1 Light Accent 4" w:uiPriority="46"/>
-    <w:lsdException w:name="Grid Table 2 Accent 4" w:uiPriority="47"/>
-    <w:lsdException w:name="Grid Table 3 Accent 4" w:uiPriority="48"/>
-    <w:lsdException w:name="Grid Table 4 Accent 4" w:uiPriority="49"/>
-    <w:lsdException w:name="Grid Table 5 Dark Accent 4" w:uiPriority="50"/>
-    <w:lsdException w:name="Grid Table 6 Colorful Accent 4" w:uiPriority="51"/>
-    <w:lsdException w:name="Grid Table 7 Colorful Accent 4" w:uiPriority="52"/>
-    <w:lsdException w:name="Grid Table 1 Light Accent 5" w:uiPriority="46"/>
-    <w:lsdException w:name="Grid Table 2 Accent 5" w:uiPriority="47"/>
-    <w:lsdException w:name="Grid Table 3 Accent 5" w:uiPriority="48"/>
-    <w:lsdException w:name="Grid Table 4 Accent 5" w:uiPriority="49"/>
-    <w:lsdException w:name="Grid Table 5 Dark Accent 5" w:uiPriority="50"/>
-    <w:lsdException w:name="Grid Table 6 Colorful Accent 5" w:uiPriority="51"/>
-    <w:lsdException w:name="Grid Table 7 Colorful Accent 5" w:uiPriority="52"/>
-    <w:lsdException w:name="Grid Table 1 Light Accent 6" w:uiPriority="46"/>
-    <w:lsdException w:name="Grid Table 2 Accent 6" w:uiPriority="47"/>
-    <w:lsdException w:name="Grid Table 3 Accent 6" w:uiPriority="48"/>
-    <w:lsdException w:name="Grid Table 4 Accent 6" w:uiPriority="49"/>
-    <w:lsdException w:name="Grid Table 5 Dark Accent 6" w:uiPriority="50"/>
-    <w:lsdException w:name="Grid Table 6 Colorful Accent 6" w:uiPriority="51"/>
-    <w:lsdException w:name="Grid Table 7 Colorful Accent 6" w:uiPriority="52"/>
-    <w:lsdException w:name="List Table 1 Light" w:uiPriority="46"/>
-    <w:lsdException w:name="List Table 2" w:uiPriority="47"/>
-    <w:lsdException w:name="List Table 3" w:uiPriority="48"/>
-    <w:lsdException w:name="List Table 4" w:uiPriority="49"/>
-    <w:lsdException w:name="List Table 5 Dark" w:uiPriority="50"/>
-    <w:lsdException w:name="List Table 6 Colorful" w:uiPriority="51"/>
-    <w:lsdException w:name="List Table 7 Colorful" w:uiPriority="52"/>
-    <w:lsdException w:name="List Table 1 Light Accent 1" w:uiPriority="46"/>
-    <w:lsdException w:name="List Table 2 Accent 1" w:uiPriority="47"/>
-    <w:lsdException w:name="List Table 3 Accent 1" w:uiPriority="48"/>
-    <w:lsdException w:name="List Table 4 Accent 1" w:uiPriority="49"/>
-    <w:lsdException w:name="List Table 5 Dark Accent 1" w:uiPriority="50"/>
-    <w:lsdException w:name="List Table 6 Colorful Accent 1" w:uiPriority="51"/>
-    <w:lsdException w:name="List Table 7 Colorful Accent 1" w:uiPriority="52"/>
-    <w:lsdException w:name="List Table 1 Light Accent 2" w:uiPriority="46"/>
-    <w:lsdException w:name="List Table 2 Accent 2" w:uiPriority="47"/>
-    <w:lsdException w:name="List Table 3 Accent 2" w:uiPriority="48"/>
-    <w:lsdException w:name="List Table 4 Accent 2" w:uiPriority="49"/>
-    <w:lsdException w:name="List Table 5 Dark Accent 2" w:uiPriority="50"/>
-    <w:lsdException w:name="List Table 6 Colorful Accent 2" w:uiPriority="51"/>
-    <w:lsdException w:name="List Table 7 Colorful Accent 2" w:uiPriority="52"/>
-    <w:lsdException w:name="List Table 1 Light Accent 3" w:uiPriority="46"/>
-    <w:lsdException w:name="List Table 2 Accent 3" w:uiPriority="47"/>
-    <w:lsdException w:name="List Table 3 Accent 3" w:uiPriority="48"/>
-    <w:lsdException w:name="List Table 4 Accent 3" w:uiPriority="49"/>
-    <w:lsdException w:name="List Table 5 Dark Accent 3" w:uiPriority="50"/>
-    <w:lsdException w:name="List Table 6 Colorful Accent 3" w:uiPriority="51"/>
-    <w:lsdException w:name="List Table 7 Colorful Accent 3" w:uiPriority="52"/>
-    <w:lsdException w:name="List Table 1 Light Accent 4" w:uiPriority="46"/>
-    <w:lsdException w:name="List Table 2 Accent 4" w:uiPriority="47"/>
-    <w:lsdException w:name="List Table 3 Accent 4" w:uiPriority="48"/>
-    <w:lsdException w:name="List Table 4 Accent 4" w:uiPriority="49"/>
-    <w:lsdException w:name="List Table 5 Dark Accent 4" w:uiPriority="50"/>
-    <w:lsdException w:name="List Table 6 Colorful Accent 4" w:uiPriority="51"/>
-    <w:lsdException w:name="List Table 7 Colorful Accent 4" w:uiPriority="52"/>
-    <w:lsdException w:name="List Table 1 Light Accent 5" w:uiPriority="46"/>
-    <w:lsdException w:name="List Table 2 Accent 5" w:uiPriority="47"/>
-    <w:lsdException w:name="List Table 3 Accent 5" w:uiPriority="48"/>
-    <w:lsdException w:name="List Table 4 Accent 5" w:uiPriority="49"/>
-    <w:lsdException w:name="List Table 5 Dark Accent 5" w:uiPriority="50"/>
-    <w:lsdException w:name="List Table 6 Colorful Accent 5" w:uiPriority="51"/>
-    <w:lsdException w:name="List Table 7 Colorful Accent 5" w:uiPriority="52"/>
-    <w:lsdException w:name="List Table 1 Light Accent 6" w:uiPriority="46"/>
-    <w:lsdException w:name="List Table 2 Accent 6" w:uiPriority="47"/>
-    <w:lsdException w:name="List Table 3 Accent 6" w:uiPriority="48"/>
-    <w:lsdException w:name="List Table 4 Accent 6" w:uiPriority="49"/>
-    <w:lsdException w:name="List Table 5 Dark Accent 6" w:uiPriority="50"/>
-    <w:lsdException w:name="List Table 6 Colorful Accent 6" w:uiPriority="51"/>
-    <w:lsdException w:name="List Table 7 Colorful Accent 6" w:uiPriority="52"/>
-    <w:lsdException w:name="Mention" w:semiHidden="1" w:unhideWhenUsed="1"/>
-    <w:lsdException w:name="Smart Hyperlink" w:semiHidden="1" w:unhideWhenUsed="1"/>
-    <w:lsdException w:name="Hashtag" w:semiHidden="1" w:unhideWhenUsed="1"/>
+  <w:latentStyles w:defLockedState="0" w:defUIPriority="99" w:defSemiHidden="1" w:defUnhideWhenUsed="1" w:defQFormat="0" w:count="267">
+    <w:lsdException w:name="Normal" w:semiHidden="0" w:uiPriority="0" w:unhideWhenUsed="0" w:qFormat="1"/>
+    <w:lsdException w:name="heading 1" w:semiHidden="0" w:uiPriority="9" w:unhideWhenUsed="0" w:qFormat="1"/>
+    <w:lsdException w:name="heading 2" w:uiPriority="9" w:qFormat="1"/>
+    <w:lsdException w:name="heading 3" w:uiPriority="9" w:qFormat="1"/>
+    <w:lsdException w:name="heading 4" w:uiPriority="9" w:qFormat="1"/>
+    <w:lsdException w:name="heading 5" w:uiPriority="9" w:qFormat="1"/>
+    <w:lsdException w:name="heading 6" w:uiPriority="9" w:qFormat="1"/>
+    <w:lsdException w:name="heading 7" w:uiPriority="9" w:qFormat="1"/>
+    <w:lsdException w:name="heading 8" w:uiPriority="9" w:qFormat="1"/>
+    <w:lsdException w:name="heading 9" w:uiPriority="9" w:qFormat="1"/>
+    <w:lsdException w:name="toc 1" w:uiPriority="39"/>
+    <w:lsdException w:name="toc 2" w:uiPriority="39"/>
+    <w:lsdException w:name="toc 3" w:uiPriority="39"/>
+    <w:lsdException w:name="toc 4" w:uiPriority="39"/>
+    <w:lsdException w:name="toc 5" w:uiPriority="39"/>
+    <w:lsdException w:name="toc 6" w:uiPriority="39"/>
+    <w:lsdException w:name="toc 7" w:uiPriority="39"/>
+    <w:lsdException w:name="toc 8" w:uiPriority="39"/>
+    <w:lsdException w:name="toc 9" w:uiPriority="39"/>
+    <w:lsdException w:name="caption" w:uiPriority="35" w:qFormat="1"/>
+    <w:lsdException w:name="Title" w:semiHidden="0" w:uiPriority="10" w:unhideWhenUsed="0" w:qFormat="1"/>
+    <w:lsdException w:name="Default Paragraph Font" w:uiPriority="1"/>
+    <w:lsdException w:name="Subtitle" w:semiHidden="0" w:uiPriority="11" w:unhideWhenUsed="0" w:qFormat="1"/>
+    <w:lsdException w:name="Strong" w:semiHidden="0" w:uiPriority="22" w:unhideWhenUsed="0" w:qFormat="1"/>
+    <w:lsdException w:name="Emphasis" w:semiHidden="0" w:uiPriority="20" w:unhideWhenUsed="0" w:qFormat="1"/>
+    <w:lsdException w:name="Table Grid" w:semiHidden="0" w:uiPriority="39" w:unhideWhenUsed="0"/>
+    <w:lsdException w:name="Placeholder Text" w:unhideWhenUsed="0"/>
+    <w:lsdException w:name="No Spacing" w:semiHidden="0" w:uiPriority="1" w:unhideWhenUsed="0" w:qFormat="1"/>
+    <w:lsdException w:name="Light Shading" w:semiHidden="0" w:uiPriority="60" w:unhideWhenUsed="0"/>
+    <w:lsdException w:name="Light List" w:semiHidden="0" w:uiPriority="61" w:unhideWhenUsed="0"/>
+    <w:lsdException w:name="Light Grid" w:semiHidden="0" w:uiPriority="62" w:unhideWhenUsed="0"/>
+    <w:lsdException w:name="Medium Shading 1" w:semiHidden="0" w:uiPriority="63" w:unhideWhenUsed="0"/>
+    <w:lsdException w:name="Medium Shading 2" w:semiHidden="0" w:uiPriority="64" w:unhideWhenUsed="0"/>
+    <w:lsdException w:name="Medium List 1" w:semiHidden="0" w:uiPriority="65" w:unhideWhenUsed="0"/>
+    <w:lsdException w:name="Medium List 2" w:semiHidden="0" w:uiPriority="66" w:unhideWhenUsed="0"/>
+    <w:lsdException w:name="Medium Grid 1" w:semiHidden="0" w:uiPriority="67" w:unhideWhenUsed="0"/>
+    <w:lsdException w:name="Medium Grid 2" w:semiHidden="0" w:uiPriority="68" w:unhideWhenUsed="0"/>
+    <w:lsdException w:name="Medium Grid 3" w:semiHidden="0" w:uiPriority="69" w:unhideWhenUsed="0"/>
+    <w:lsdException w:name="Dark List" w:semiHidden="0" w:uiPriority="70" w:unhideWhenUsed="0"/>
+    <w:lsdException w:name="Colorful Shading" w:semiHidden="0" w:uiPriority="71" w:unhideWhenUsed="0"/>
+    <w:lsdException w:name="Colorful List" w:semiHidden="0" w:uiPriority="72" w:unhideWhenUsed="0"/>
+    <w:lsdException w:name="Colorful Grid" w:semiHidden="0" w:uiPriority="73" w:unhideWhenUsed="0"/>
+    <w:lsdException w:name="Light Shading Accent 1" w:semiHidden="0" w:uiPriority="60" w:unhideWhenUsed="0"/>
+    <w:lsdException w:name="Light List Accent 1" w:semiHidden="0" w:uiPriority="61" w:unhideWhenUsed="0"/>
+    <w:lsdException w:name="Light Grid Accent 1" w:semiHidden="0" w:uiPriority="62" w:unhideWhenUsed="0"/>
+    <w:lsdException w:name="Medium Shading 1 Accent 1" w:semiHidden="0" w:uiPriority="63" w:unhideWhenUsed="0"/>
+    <w:lsdException w:name="Medium Shading 2 Accent 1" w:semiHidden="0" w:uiPriority="64" w:unhideWhenUsed="0"/>
+    <w:lsdException w:name="Medium List 1 Accent 1" w:semiHidden="0" w:uiPriority="65" w:unhideWhenUsed="0"/>
+    <w:lsdException w:name="Revision" w:unhideWhenUsed="0"/>
+    <w:lsdException w:name="List Paragraph" w:semiHidden="0" w:uiPriority="34" w:unhideWhenUsed="0" w:qFormat="1"/>
+    <w:lsdException w:name="Quote" w:semiHidden="0" w:uiPriority="29" w:unhideWhenUsed="0" w:qFormat="1"/>
+    <w:lsdException w:name="Intense Quote" w:semiHidden="0" w:uiPriority="30" w:unhideWhenUsed="0" w:qFormat="1"/>
+    <w:lsdException w:name="Medium List 2 Accent 1" w:semiHidden="0" w:uiPriority="66" w:unhideWhenUsed="0"/>
+    <w:lsdException w:name="Medium Grid 1 Accent 1" w:semiHidden="0" w:uiPriority="67" w:unhideWhenUsed="0"/>
+    <w:lsdException w:name="Medium Grid 2 Accent 1" w:semiHidden="0" w:uiPriority="68" w:unhideWhenUsed="0"/>
+    <w:lsdException w:name="Medium Grid 3 Accent 1" w:semiHidden="0" w:uiPriority="69" w:unhideWhenUsed="0"/>
+    <w:lsdException w:name="Dark List Accent 1" w:semiHidden="0" w:uiPriority="70" w:unhideWhenUsed="0"/>
+    <w:lsdException w:name="Colorful Shading Accent 1" w:semiHidden="0" w:uiPriority="71" w:unhideWhenUsed="0"/>
+    <w:lsdException w:name="Colorful List Accent 1" w:semiHidden="0" w:uiPriority="72" w:unhideWhenUsed="0"/>
+    <w:lsdException w:name="Colorful Grid Accent 1" w:semiHidden="0" w:uiPriority="73" w:unhideWhenUsed="0"/>
+    <w:lsdException w:name="Light Shading Accent 2" w:semiHidden="0" w:uiPriority="60" w:unhideWhenUsed="0"/>
+    <w:lsdException w:name="Light List Accent 2" w:semiHidden="0" w:uiPriority="61" w:unhideWhenUsed="0"/>
+    <w:lsdException w:name="Light Grid Accent 2" w:semiHidden="0" w:uiPriority="62" w:unhideWhenUsed="0"/>
+    <w:lsdException w:name="Medium Shading 1 Accent 2" w:semiHidden="0" w:uiPriority="63" w:unhideWhenUsed="0"/>
+    <w:lsdException w:name="Medium Shading 2 Accent 2" w:semiHidden="0" w:uiPriority="64" w:unhideWhenUsed="0"/>
+    <w:lsdException w:name="Medium List 1 Accent 2" w:semiHidden="0" w:uiPriority="65" w:unhideWhenUsed="0"/>
+    <w:lsdException w:name="Medium List 2 Accent 2" w:semiHidden="0" w:uiPriority="66" w:unhideWhenUsed="0"/>
+    <w:lsdException w:name="Medium Grid 1 Accent 2" w:semiHidden="0" w:uiPriority="67" w:unhideWhenUsed="0"/>
+    <w:lsdException w:name="Medium Grid 2 Accent 2" w:semiHidden="0" w:uiPriority="68" w:unhideWhenUsed="0"/>
+    <w:lsdException w:name="Medium Grid 3 Accent 2" w:semiHidden="0" w:uiPriority="69" w:unhideWhenUsed="0"/>
+    <w:lsdException w:name="Dark List Accent 2" w:semiHidden="0" w:uiPriority="70" w:unhideWhenUsed="0"/>
+    <w:lsdException w:name="Colorful Shading Accent 2" w:semiHidden="0" w:uiPriority="71" w:unhideWhenUsed="0"/>
+    <w:lsdException w:name="Colorful List Accent 2" w:semiHidden="0" w:uiPriority="72" w:unhideWhenUsed="0"/>
+    <w:lsdException w:name="Colorful Grid Accent 2" w:semiHidden="0" w:uiPriority="73" w:unhideWhenUsed="0"/>
+    <w:lsdException w:name="Light Shading Accent 3" w:semiHidden="0" w:uiPriority="60" w:unhideWhenUsed="0"/>
+    <w:lsdException w:name="Light List Accent 3" w:semiHidden="0" w:uiPriority="61" w:unhideWhenUsed="0"/>
+    <w:lsdException w:name="Light Grid Accent 3" w:semiHidden="0" w:uiPriority="62" w:unhideWhenUsed="0"/>
+    <w:lsdException w:name="Medium Shading 1 Accent 3" w:semiHidden="0" w:uiPriority="63" w:unhideWhenUsed="0"/>
+    <w:lsdException w:name="Medium Shading 2 Accent 3" w:semiHidden="0" w:uiPriority="64" w:unhideWhenUsed="0"/>
+    <w:lsdException w:name="Medium List 1 Accent 3" w:semiHidden="0" w:uiPriority="65" w:unhideWhenUsed="0"/>
+    <w:lsdException w:name="Medium List 2 Accent 3" w:semiHidden="0" w:uiPriority="66" w:unhideWhenUsed="0"/>
+    <w:lsdException w:name="Medium Grid 1 Accent 3" w:semiHidden="0" w:uiPriority="67" w:unhideWhenUsed="0"/>
+    <w:lsdException w:name="Medium Grid 2 Accent 3" w:semiHidden="0" w:uiPriority="68" w:unhideWhenUsed="0"/>
+    <w:lsdException w:name="Medium Grid 3 Accent 3" w:semiHidden="0" w:uiPriority="69" w:unhideWhenUsed="0"/>
+    <w:lsdException w:name="Dark List Accent 3" w:semiHidden="0" w:uiPriority="70" w:unhideWhenUsed="0"/>
+    <w:lsdException w:name="Colorful Shading Accent 3" w:semiHidden="0" w:uiPriority="71" w:unhideWhenUsed="0"/>
+    <w:lsdException w:name="Colorful List Accent 3" w:semiHidden="0" w:uiPriority="72" w:unhideWhenUsed="0"/>
+    <w:lsdException w:name="Colorful Grid Accent 3" w:semiHidden="0" w:uiPriority="73" w:unhideWhenUsed="0"/>
+    <w:lsdException w:name="Light Shading Accent 4" w:semiHidden="0" w:uiPriority="60" w:unhideWhenUsed="0"/>
+    <w:lsdException w:name="Light List Accent 4" w:semiHidden="0" w:uiPriority="61" w:unhideWhenUsed="0"/>
+    <w:lsdException w:name="Light Grid Accent 4" w:semiHidden="0" w:uiPriority="62" w:unhideWhenUsed="0"/>
+    <w:lsdException w:name="Medium Shading 1 Accent 4" w:semiHidden="0" w:uiPriority="63" w:unhideWhenUsed="0"/>
+    <w:lsdException w:name="Medium Shading 2 Accent 4" w:semiHidden="0" w:uiPriority="64" w:unhideWhenUsed="0"/>
+    <w:lsdException w:name="Medium List 1 Accent 4" w:semiHidden="0" w:uiPriority="65" w:unhideWhenUsed="0"/>
+    <w:lsdException w:name="Medium List 2 Accent 4" w:semiHidden="0" w:uiPriority="66" w:unhideWhenUsed="0"/>
+    <w:lsdException w:name="Medium Grid 1 Accent 4" w:semiHidden="0" w:uiPriority="67" w:unhideWhenUsed="0"/>
+    <w:lsdException w:name="Medium Grid 2 Accent 4" w:semiHidden="0" w:uiPriority="68" w:unhideWhenUsed="0"/>
+    <w:lsdException w:name="Medium Grid 3 Accent 4" w:semiHidden="0" w:uiPriority="69" w:unhideWhenUsed="0"/>
+    <w:lsdException w:name="Dark List Accent 4" w:semiHidden="0" w:uiPriority="70" w:unhideWhenUsed="0"/>
+    <w:lsdException w:name="Colorful Shading Accent 4" w:semiHidden="0" w:uiPriority="71" w:unhideWhenUsed="0"/>
+    <w:lsdException w:name="Colorful List Accent 4" w:semiHidden="0" w:uiPriority="72" w:unhideWhenUsed="0"/>
+    <w:lsdException w:name="Colorful Grid Accent 4" w:semiHidden="0" w:uiPriority="73" w:unhideWhenUsed="0"/>
+    <w:lsdException w:name="Light Shading Accent 5" w:semiHidden="0" w:uiPriority="60" w:unhideWhenUsed="0"/>
+    <w:lsdException w:name="Light List Accent 5" w:semiHidden="0" w:uiPriority="61" w:unhideWhenUsed="0"/>
+    <w:lsdException w:name="Light Grid Accent 5" w:semiHidden="0" w:uiPriority="62" w:unhideWhenUsed="0"/>
+    <w:lsdException w:name="Medium Shading 1 Accent 5" w:semiHidden="0" w:uiPriority="63" w:unhideWhenUsed="0"/>
+    <w:lsdException w:name="Medium Shading 2 Accent 5" w:semiHidden="0" w:uiPriority="64" w:unhideWhenUsed="0"/>
+    <w:lsdException w:name="Medium List 1 Accent 5" w:semiHidden="0" w:uiPriority="65" w:unhideWhenUsed="0"/>
+    <w:lsdException w:name="Medium List 2 Accent 5" w:semiHidden="0" w:uiPriority="66" w:unhideWhenUsed="0"/>
+    <w:lsdException w:name="Medium Grid 1 Accent 5" w:semiHidden="0" w:uiPriority="67" w:unhideWhenUsed="0"/>
+    <w:lsdException w:name="Medium Grid 2 Accent 5" w:semiHidden="0" w:uiPriority="68" w:unhideWhenUsed="0"/>
+    <w:lsdException w:name="Medium Grid 3 Accent 5" w:semiHidden="0" w:uiPriority="69" w:unhideWhenUsed="0"/>
+    <w:lsdException w:name="Dark List Accent 5" w:semiHidden="0" w:uiPriority="70" w:unhideWhenUsed="0"/>
+    <w:lsdException w:name="Colorful Shading Accent 5" w:semiHidden="0" w:uiPriority="71" w:unhideWhenUsed="0"/>
+    <w:lsdException w:name="Colorful List Accent 5" w:semiHidden="0" w:uiPriority="72" w:unhideWhenUsed="0"/>
+    <w:lsdException w:name="Colorful Grid Accent 5" w:semiHidden="0" w:uiPriority="73" w:unhideWhenUsed="0"/>
+    <w:lsdException w:name="Light Shading Accent 6" w:semiHidden="0" w:uiPriority="60" w:unhideWhenUsed="0"/>
+    <w:lsdException w:name="Light List Accent 6" w:semiHidden="0" w:uiPriority="61" w:unhideWhenUsed="0"/>
+    <w:lsdException w:name="Light Grid Accent 6" w:semiHidden="0" w:uiPriority="62" w:unhideWhenUsed="0"/>
+    <w:lsdException w:name="Medium Shading 1 Accent 6" w:semiHidden="0" w:uiPriority="63" w:unhideWhenUsed="0"/>
+    <w:lsdException w:name="Medium Shading 2 Accent 6" w:semiHidden="0" w:uiPriority="64" w:unhideWhenUsed="0"/>
+    <w:lsdException w:name="Medium List 1 Accent 6" w:semiHidden="0" w:uiPriority="65" w:unhideWhenUsed="0"/>
+    <w:lsdException w:name="Medium List 2 Accent 6" w:semiHidden="0" w:uiPriority="66" w:unhideWhenUsed="0"/>
+    <w:lsdException w:name="Medium Grid 1 Accent 6" w:semiHidden="0" w:uiPriority="67" w:unhideWhenUsed="0"/>
+    <w:lsdException w:name="Medium Grid 2 Accent 6" w:semiHidden="0" w:uiPriority="68" w:unhideWhenUsed="0"/>
+    <w:lsdException w:name="Medium Grid 3 Accent 6" w:semiHidden="0" w:uiPriority="69" w:unhideWhenUsed="0"/>
+    <w:lsdException w:name="Dark List Accent 6" w:semiHidden="0" w:uiPriority="70" w:unhideWhenUsed="0"/>
+    <w:lsdException w:name="Colorful Shading Accent 6" w:semiHidden="0" w:uiPriority="71" w:unhideWhenUsed="0"/>
+    <w:lsdException w:name="Colorful List Accent 6" w:semiHidden="0" w:uiPriority="72" w:unhideWhenUsed="0"/>
+    <w:lsdException w:name="Colorful Grid Accent 6" w:semiHidden="0" w:uiPriority="73" w:unhideWhenUsed="0"/>
+    <w:lsdException w:name="Subtle Emphasis" w:semiHidden="0" w:uiPriority="19" w:unhideWhenUsed="0" w:qFormat="1"/>
+    <w:lsdException w:name="Intense Emphasis" w:semiHidden="0" w:uiPriority="21" w:unhideWhenUsed="0" w:qFormat="1"/>
+    <w:lsdException w:name="Subtle Reference" w:semiHidden="0" w:uiPriority="31" w:unhideWhenUsed="0" w:qFormat="1"/>
+    <w:lsdException w:name="Intense Reference" w:semiHidden="0" w:uiPriority="32" w:unhideWhenUsed="0" w:qFormat="1"/>
+    <w:lsdException w:name="Book Title" w:semiHidden="0" w:uiPriority="33" w:unhideWhenUsed="0" w:qFormat="1"/>
+    <w:lsdException w:name="Bibliography" w:uiPriority="37"/>
+    <w:lsdException w:name="TOC Heading" w:uiPriority="39" w:qFormat="1"/>
   </w:latentStyles>
   <w:style w:type="paragraph" w:default="1" w:styleId="Normal">
     <w:name w:val="Normal"/>
@@ -4238,6 +4948,944 @@
       <w:rFonts w:ascii="Calibri" w:eastAsia="Calibri" w:hAnsi="Calibri" w:cs="Times New Roman"/>
       <w:szCs w:val="22"/>
       <w:lang w:val="en-US"/>
+    </w:rPr>
+  </w:style>
+  <w:style w:type="paragraph" w:styleId="Textodeglobo">
+    <w:name w:val="Balloon Text"/>
+    <w:basedOn w:val="Normal"/>
+    <w:link w:val="TextodegloboCar"/>
+    <w:uiPriority w:val="99"/>
+    <w:semiHidden/>
+    <w:unhideWhenUsed/>
+    <w:rsid w:val="00777884"/>
+    <w:pPr>
+      <w:spacing w:after="0" w:line="240" w:lineRule="auto"/>
+    </w:pPr>
+    <w:rPr>
+      <w:rFonts w:ascii="Tahoma" w:hAnsi="Tahoma" w:cs="Tahoma"/>
+      <w:sz w:val="16"/>
+      <w:szCs w:val="16"/>
+    </w:rPr>
+  </w:style>
+  <w:style w:type="character" w:customStyle="1" w:styleId="TextodegloboCar">
+    <w:name w:val="Texto de globo Car"/>
+    <w:basedOn w:val="Fuentedeprrafopredeter"/>
+    <w:link w:val="Textodeglobo"/>
+    <w:uiPriority w:val="99"/>
+    <w:semiHidden/>
+    <w:rsid w:val="00777884"/>
+    <w:rPr>
+      <w:rFonts w:ascii="Tahoma" w:hAnsi="Tahoma" w:cs="Tahoma"/>
+      <w:sz w:val="16"/>
+      <w:szCs w:val="16"/>
+    </w:rPr>
+  </w:style>
+</w:styles>
+</file>
+
+<file path=word/stylesWithEffects.xml><?xml version="1.0" encoding="utf-8"?>
+<w:styles xmlns:wpc="http://schemas.microsoft.com/office/word/2010/wordprocessingCanvas" xmlns:mc="http://schemas.openxmlformats.org/markup-compatibility/2006" xmlns:o="urn:schemas-microsoft-com:office:office" xmlns:r="http://schemas.openxmlformats.org/officeDocument/2006/relationships" xmlns:m="http://schemas.openxmlformats.org/officeDocument/2006/math" xmlns:v="urn:schemas-microsoft-com:vml" xmlns:wp14="http://schemas.microsoft.com/office/word/2010/wordprocessingDrawing" xmlns:wp="http://schemas.openxmlformats.org/drawingml/2006/wordprocessingDrawing" xmlns:w10="urn:schemas-microsoft-com:office:word" xmlns:w="http://schemas.openxmlformats.org/wordprocessingml/2006/main" xmlns:w14="http://schemas.microsoft.com/office/word/2010/wordml" xmlns:wpg="http://schemas.microsoft.com/office/word/2010/wordprocessingGroup" xmlns:wpi="http://schemas.microsoft.com/office/word/2010/wordprocessingInk" xmlns:wne="http://schemas.microsoft.com/office/word/2006/wordml" xmlns:wps="http://schemas.microsoft.com/office/word/2010/wordprocessingShape" mc:Ignorable="w14 wp14">
+  <w:docDefaults>
+    <w:rPrDefault>
+      <w:rPr>
+        <w:rFonts w:asciiTheme="minorHAnsi" w:eastAsiaTheme="minorHAnsi" w:hAnsiTheme="minorHAnsi" w:cstheme="minorBidi"/>
+        <w:sz w:val="22"/>
+        <w:lang w:val="es-MX" w:eastAsia="en-US" w:bidi="ar-SA"/>
+      </w:rPr>
+    </w:rPrDefault>
+    <w:pPrDefault>
+      <w:pPr>
+        <w:spacing w:after="160" w:line="259" w:lineRule="auto"/>
+      </w:pPr>
+    </w:pPrDefault>
+  </w:docDefaults>
+  <w:latentStyles w:defLockedState="0" w:defUIPriority="99" w:defSemiHidden="1" w:defUnhideWhenUsed="1" w:defQFormat="0" w:count="267">
+    <w:lsdException w:name="Normal" w:semiHidden="0" w:uiPriority="0" w:unhideWhenUsed="0" w:qFormat="1"/>
+    <w:lsdException w:name="heading 1" w:semiHidden="0" w:uiPriority="9" w:unhideWhenUsed="0" w:qFormat="1"/>
+    <w:lsdException w:name="heading 2" w:uiPriority="9" w:qFormat="1"/>
+    <w:lsdException w:name="heading 3" w:uiPriority="9" w:qFormat="1"/>
+    <w:lsdException w:name="heading 4" w:uiPriority="9" w:qFormat="1"/>
+    <w:lsdException w:name="heading 5" w:uiPriority="9" w:qFormat="1"/>
+    <w:lsdException w:name="heading 6" w:uiPriority="9" w:qFormat="1"/>
+    <w:lsdException w:name="heading 7" w:uiPriority="9" w:qFormat="1"/>
+    <w:lsdException w:name="heading 8" w:uiPriority="9" w:qFormat="1"/>
+    <w:lsdException w:name="heading 9" w:uiPriority="9" w:qFormat="1"/>
+    <w:lsdException w:name="toc 1" w:uiPriority="39"/>
+    <w:lsdException w:name="toc 2" w:uiPriority="39"/>
+    <w:lsdException w:name="toc 3" w:uiPriority="39"/>
+    <w:lsdException w:name="toc 4" w:uiPriority="39"/>
+    <w:lsdException w:name="toc 5" w:uiPriority="39"/>
+    <w:lsdException w:name="toc 6" w:uiPriority="39"/>
+    <w:lsdException w:name="toc 7" w:uiPriority="39"/>
+    <w:lsdException w:name="toc 8" w:uiPriority="39"/>
+    <w:lsdException w:name="toc 9" w:uiPriority="39"/>
+    <w:lsdException w:name="caption" w:uiPriority="35" w:qFormat="1"/>
+    <w:lsdException w:name="Title" w:semiHidden="0" w:uiPriority="10" w:unhideWhenUsed="0" w:qFormat="1"/>
+    <w:lsdException w:name="Default Paragraph Font" w:uiPriority="1"/>
+    <w:lsdException w:name="Subtitle" w:semiHidden="0" w:uiPriority="11" w:unhideWhenUsed="0" w:qFormat="1"/>
+    <w:lsdException w:name="Strong" w:semiHidden="0" w:uiPriority="22" w:unhideWhenUsed="0" w:qFormat="1"/>
+    <w:lsdException w:name="Emphasis" w:semiHidden="0" w:uiPriority="20" w:unhideWhenUsed="0" w:qFormat="1"/>
+    <w:lsdException w:name="Table Grid" w:semiHidden="0" w:uiPriority="39" w:unhideWhenUsed="0"/>
+    <w:lsdException w:name="Placeholder Text" w:unhideWhenUsed="0"/>
+    <w:lsdException w:name="No Spacing" w:semiHidden="0" w:uiPriority="1" w:unhideWhenUsed="0" w:qFormat="1"/>
+    <w:lsdException w:name="Light Shading" w:semiHidden="0" w:uiPriority="60" w:unhideWhenUsed="0"/>
+    <w:lsdException w:name="Light List" w:semiHidden="0" w:uiPriority="61" w:unhideWhenUsed="0"/>
+    <w:lsdException w:name="Light Grid" w:semiHidden="0" w:uiPriority="62" w:unhideWhenUsed="0"/>
+    <w:lsdException w:name="Medium Shading 1" w:semiHidden="0" w:uiPriority="63" w:unhideWhenUsed="0"/>
+    <w:lsdException w:name="Medium Shading 2" w:semiHidden="0" w:uiPriority="64" w:unhideWhenUsed="0"/>
+    <w:lsdException w:name="Medium List 1" w:semiHidden="0" w:uiPriority="65" w:unhideWhenUsed="0"/>
+    <w:lsdException w:name="Medium List 2" w:semiHidden="0" w:uiPriority="66" w:unhideWhenUsed="0"/>
+    <w:lsdException w:name="Medium Grid 1" w:semiHidden="0" w:uiPriority="67" w:unhideWhenUsed="0"/>
+    <w:lsdException w:name="Medium Grid 2" w:semiHidden="0" w:uiPriority="68" w:unhideWhenUsed="0"/>
+    <w:lsdException w:name="Medium Grid 3" w:semiHidden="0" w:uiPriority="69" w:unhideWhenUsed="0"/>
+    <w:lsdException w:name="Dark List" w:semiHidden="0" w:uiPriority="70" w:unhideWhenUsed="0"/>
+    <w:lsdException w:name="Colorful Shading" w:semiHidden="0" w:uiPriority="71" w:unhideWhenUsed="0"/>
+    <w:lsdException w:name="Colorful List" w:semiHidden="0" w:uiPriority="72" w:unhideWhenUsed="0"/>
+    <w:lsdException w:name="Colorful Grid" w:semiHidden="0" w:uiPriority="73" w:unhideWhenUsed="0"/>
+    <w:lsdException w:name="Light Shading Accent 1" w:semiHidden="0" w:uiPriority="60" w:unhideWhenUsed="0"/>
+    <w:lsdException w:name="Light List Accent 1" w:semiHidden="0" w:uiPriority="61" w:unhideWhenUsed="0"/>
+    <w:lsdException w:name="Light Grid Accent 1" w:semiHidden="0" w:uiPriority="62" w:unhideWhenUsed="0"/>
+    <w:lsdException w:name="Medium Shading 1 Accent 1" w:semiHidden="0" w:uiPriority="63" w:unhideWhenUsed="0"/>
+    <w:lsdException w:name="Medium Shading 2 Accent 1" w:semiHidden="0" w:uiPriority="64" w:unhideWhenUsed="0"/>
+    <w:lsdException w:name="Medium List 1 Accent 1" w:semiHidden="0" w:uiPriority="65" w:unhideWhenUsed="0"/>
+    <w:lsdException w:name="Revision" w:unhideWhenUsed="0"/>
+    <w:lsdException w:name="List Paragraph" w:semiHidden="0" w:uiPriority="34" w:unhideWhenUsed="0" w:qFormat="1"/>
+    <w:lsdException w:name="Quote" w:semiHidden="0" w:uiPriority="29" w:unhideWhenUsed="0" w:qFormat="1"/>
+    <w:lsdException w:name="Intense Quote" w:semiHidden="0" w:uiPriority="30" w:unhideWhenUsed="0" w:qFormat="1"/>
+    <w:lsdException w:name="Medium List 2 Accent 1" w:semiHidden="0" w:uiPriority="66" w:unhideWhenUsed="0"/>
+    <w:lsdException w:name="Medium Grid 1 Accent 1" w:semiHidden="0" w:uiPriority="67" w:unhideWhenUsed="0"/>
+    <w:lsdException w:name="Medium Grid 2 Accent 1" w:semiHidden="0" w:uiPriority="68" w:unhideWhenUsed="0"/>
+    <w:lsdException w:name="Medium Grid 3 Accent 1" w:semiHidden="0" w:uiPriority="69" w:unhideWhenUsed="0"/>
+    <w:lsdException w:name="Dark List Accent 1" w:semiHidden="0" w:uiPriority="70" w:unhideWhenUsed="0"/>
+    <w:lsdException w:name="Colorful Shading Accent 1" w:semiHidden="0" w:uiPriority="71" w:unhideWhenUsed="0"/>
+    <w:lsdException w:name="Colorful List Accent 1" w:semiHidden="0" w:uiPriority="72" w:unhideWhenUsed="0"/>
+    <w:lsdException w:name="Colorful Grid Accent 1" w:semiHidden="0" w:uiPriority="73" w:unhideWhenUsed="0"/>
+    <w:lsdException w:name="Light Shading Accent 2" w:semiHidden="0" w:uiPriority="60" w:unhideWhenUsed="0"/>
+    <w:lsdException w:name="Light List Accent 2" w:semiHidden="0" w:uiPriority="61" w:unhideWhenUsed="0"/>
+    <w:lsdException w:name="Light Grid Accent 2" w:semiHidden="0" w:uiPriority="62" w:unhideWhenUsed="0"/>
+    <w:lsdException w:name="Medium Shading 1 Accent 2" w:semiHidden="0" w:uiPriority="63" w:unhideWhenUsed="0"/>
+    <w:lsdException w:name="Medium Shading 2 Accent 2" w:semiHidden="0" w:uiPriority="64" w:unhideWhenUsed="0"/>
+    <w:lsdException w:name="Medium List 1 Accent 2" w:semiHidden="0" w:uiPriority="65" w:unhideWhenUsed="0"/>
+    <w:lsdException w:name="Medium List 2 Accent 2" w:semiHidden="0" w:uiPriority="66" w:unhideWhenUsed="0"/>
+    <w:lsdException w:name="Medium Grid 1 Accent 2" w:semiHidden="0" w:uiPriority="67" w:unhideWhenUsed="0"/>
+    <w:lsdException w:name="Medium Grid 2 Accent 2" w:semiHidden="0" w:uiPriority="68" w:unhideWhenUsed="0"/>
+    <w:lsdException w:name="Medium Grid 3 Accent 2" w:semiHidden="0" w:uiPriority="69" w:unhideWhenUsed="0"/>
+    <w:lsdException w:name="Dark List Accent 2" w:semiHidden="0" w:uiPriority="70" w:unhideWhenUsed="0"/>
+    <w:lsdException w:name="Colorful Shading Accent 2" w:semiHidden="0" w:uiPriority="71" w:unhideWhenUsed="0"/>
+    <w:lsdException w:name="Colorful List Accent 2" w:semiHidden="0" w:uiPriority="72" w:unhideWhenUsed="0"/>
+    <w:lsdException w:name="Colorful Grid Accent 2" w:semiHidden="0" w:uiPriority="73" w:unhideWhenUsed="0"/>
+    <w:lsdException w:name="Light Shading Accent 3" w:semiHidden="0" w:uiPriority="60" w:unhideWhenUsed="0"/>
+    <w:lsdException w:name="Light List Accent 3" w:semiHidden="0" w:uiPriority="61" w:unhideWhenUsed="0"/>
+    <w:lsdException w:name="Light Grid Accent 3" w:semiHidden="0" w:uiPriority="62" w:unhideWhenUsed="0"/>
+    <w:lsdException w:name="Medium Shading 1 Accent 3" w:semiHidden="0" w:uiPriority="63" w:unhideWhenUsed="0"/>
+    <w:lsdException w:name="Medium Shading 2 Accent 3" w:semiHidden="0" w:uiPriority="64" w:unhideWhenUsed="0"/>
+    <w:lsdException w:name="Medium List 1 Accent 3" w:semiHidden="0" w:uiPriority="65" w:unhideWhenUsed="0"/>
+    <w:lsdException w:name="Medium List 2 Accent 3" w:semiHidden="0" w:uiPriority="66" w:unhideWhenUsed="0"/>
+    <w:lsdException w:name="Medium Grid 1 Accent 3" w:semiHidden="0" w:uiPriority="67" w:unhideWhenUsed="0"/>
+    <w:lsdException w:name="Medium Grid 2 Accent 3" w:semiHidden="0" w:uiPriority="68" w:unhideWhenUsed="0"/>
+    <w:lsdException w:name="Medium Grid 3 Accent 3" w:semiHidden="0" w:uiPriority="69" w:unhideWhenUsed="0"/>
+    <w:lsdException w:name="Dark List Accent 3" w:semiHidden="0" w:uiPriority="70" w:unhideWhenUsed="0"/>
+    <w:lsdException w:name="Colorful Shading Accent 3" w:semiHidden="0" w:uiPriority="71" w:unhideWhenUsed="0"/>
+    <w:lsdException w:name="Colorful List Accent 3" w:semiHidden="0" w:uiPriority="72" w:unhideWhenUsed="0"/>
+    <w:lsdException w:name="Colorful Grid Accent 3" w:semiHidden="0" w:uiPriority="73" w:unhideWhenUsed="0"/>
+    <w:lsdException w:name="Light Shading Accent 4" w:semiHidden="0" w:uiPriority="60" w:unhideWhenUsed="0"/>
+    <w:lsdException w:name="Light List Accent 4" w:semiHidden="0" w:uiPriority="61" w:unhideWhenUsed="0"/>
+    <w:lsdException w:name="Light Grid Accent 4" w:semiHidden="0" w:uiPriority="62" w:unhideWhenUsed="0"/>
+    <w:lsdException w:name="Medium Shading 1 Accent 4" w:semiHidden="0" w:uiPriority="63" w:unhideWhenUsed="0"/>
+    <w:lsdException w:name="Medium Shading 2 Accent 4" w:semiHidden="0" w:uiPriority="64" w:unhideWhenUsed="0"/>
+    <w:lsdException w:name="Medium List 1 Accent 4" w:semiHidden="0" w:uiPriority="65" w:unhideWhenUsed="0"/>
+    <w:lsdException w:name="Medium List 2 Accent 4" w:semiHidden="0" w:uiPriority="66" w:unhideWhenUsed="0"/>
+    <w:lsdException w:name="Medium Grid 1 Accent 4" w:semiHidden="0" w:uiPriority="67" w:unhideWhenUsed="0"/>
+    <w:lsdException w:name="Medium Grid 2 Accent 4" w:semiHidden="0" w:uiPriority="68" w:unhideWhenUsed="0"/>
+    <w:lsdException w:name="Medium Grid 3 Accent 4" w:semiHidden="0" w:uiPriority="69" w:unhideWhenUsed="0"/>
+    <w:lsdException w:name="Dark List Accent 4" w:semiHidden="0" w:uiPriority="70" w:unhideWhenUsed="0"/>
+    <w:lsdException w:name="Colorful Shading Accent 4" w:semiHidden="0" w:uiPriority="71" w:unhideWhenUsed="0"/>
+    <w:lsdException w:name="Colorful List Accent 4" w:semiHidden="0" w:uiPriority="72" w:unhideWhenUsed="0"/>
+    <w:lsdException w:name="Colorful Grid Accent 4" w:semiHidden="0" w:uiPriority="73" w:unhideWhenUsed="0"/>
+    <w:lsdException w:name="Light Shading Accent 5" w:semiHidden="0" w:uiPriority="60" w:unhideWhenUsed="0"/>
+    <w:lsdException w:name="Light List Accent 5" w:semiHidden="0" w:uiPriority="61" w:unhideWhenUsed="0"/>
+    <w:lsdException w:name="Light Grid Accent 5" w:semiHidden="0" w:uiPriority="62" w:unhideWhenUsed="0"/>
+    <w:lsdException w:name="Medium Shading 1 Accent 5" w:semiHidden="0" w:uiPriority="63" w:unhideWhenUsed="0"/>
+    <w:lsdException w:name="Medium Shading 2 Accent 5" w:semiHidden="0" w:uiPriority="64" w:unhideWhenUsed="0"/>
+    <w:lsdException w:name="Medium List 1 Accent 5" w:semiHidden="0" w:uiPriority="65" w:unhideWhenUsed="0"/>
+    <w:lsdException w:name="Medium List 2 Accent 5" w:semiHidden="0" w:uiPriority="66" w:unhideWhenUsed="0"/>
+    <w:lsdException w:name="Medium Grid 1 Accent 5" w:semiHidden="0" w:uiPriority="67" w:unhideWhenUsed="0"/>
+    <w:lsdException w:name="Medium Grid 2 Accent 5" w:semiHidden="0" w:uiPriority="68" w:unhideWhenUsed="0"/>
+    <w:lsdException w:name="Medium Grid 3 Accent 5" w:semiHidden="0" w:uiPriority="69" w:unhideWhenUsed="0"/>
+    <w:lsdException w:name="Dark List Accent 5" w:semiHidden="0" w:uiPriority="70" w:unhideWhenUsed="0"/>
+    <w:lsdException w:name="Colorful Shading Accent 5" w:semiHidden="0" w:uiPriority="71" w:unhideWhenUsed="0"/>
+    <w:lsdException w:name="Colorful List Accent 5" w:semiHidden="0" w:uiPriority="72" w:unhideWhenUsed="0"/>
+    <w:lsdException w:name="Colorful Grid Accent 5" w:semiHidden="0" w:uiPriority="73" w:unhideWhenUsed="0"/>
+    <w:lsdException w:name="Light Shading Accent 6" w:semiHidden="0" w:uiPriority="60" w:unhideWhenUsed="0"/>
+    <w:lsdException w:name="Light List Accent 6" w:semiHidden="0" w:uiPriority="61" w:unhideWhenUsed="0"/>
+    <w:lsdException w:name="Light Grid Accent 6" w:semiHidden="0" w:uiPriority="62" w:unhideWhenUsed="0"/>
+    <w:lsdException w:name="Medium Shading 1 Accent 6" w:semiHidden="0" w:uiPriority="63" w:unhideWhenUsed="0"/>
+    <w:lsdException w:name="Medium Shading 2 Accent 6" w:semiHidden="0" w:uiPriority="64" w:unhideWhenUsed="0"/>
+    <w:lsdException w:name="Medium List 1 Accent 6" w:semiHidden="0" w:uiPriority="65" w:unhideWhenUsed="0"/>
+    <w:lsdException w:name="Medium List 2 Accent 6" w:semiHidden="0" w:uiPriority="66" w:unhideWhenUsed="0"/>
+    <w:lsdException w:name="Medium Grid 1 Accent 6" w:semiHidden="0" w:uiPriority="67" w:unhideWhenUsed="0"/>
+    <w:lsdException w:name="Medium Grid 2 Accent 6" w:semiHidden="0" w:uiPriority="68" w:unhideWhenUsed="0"/>
+    <w:lsdException w:name="Medium Grid 3 Accent 6" w:semiHidden="0" w:uiPriority="69" w:unhideWhenUsed="0"/>
+    <w:lsdException w:name="Dark List Accent 6" w:semiHidden="0" w:uiPriority="70" w:unhideWhenUsed="0"/>
+    <w:lsdException w:name="Colorful Shading Accent 6" w:semiHidden="0" w:uiPriority="71" w:unhideWhenUsed="0"/>
+    <w:lsdException w:name="Colorful List Accent 6" w:semiHidden="0" w:uiPriority="72" w:unhideWhenUsed="0"/>
+    <w:lsdException w:name="Colorful Grid Accent 6" w:semiHidden="0" w:uiPriority="73" w:unhideWhenUsed="0"/>
+    <w:lsdException w:name="Subtle Emphasis" w:semiHidden="0" w:uiPriority="19" w:unhideWhenUsed="0" w:qFormat="1"/>
+    <w:lsdException w:name="Intense Emphasis" w:semiHidden="0" w:uiPriority="21" w:unhideWhenUsed="0" w:qFormat="1"/>
+    <w:lsdException w:name="Subtle Reference" w:semiHidden="0" w:uiPriority="31" w:unhideWhenUsed="0" w:qFormat="1"/>
+    <w:lsdException w:name="Intense Reference" w:semiHidden="0" w:uiPriority="32" w:unhideWhenUsed="0" w:qFormat="1"/>
+    <w:lsdException w:name="Book Title" w:semiHidden="0" w:uiPriority="33" w:unhideWhenUsed="0" w:qFormat="1"/>
+    <w:lsdException w:name="Bibliography" w:uiPriority="37"/>
+    <w:lsdException w:name="TOC Heading" w:uiPriority="39" w:qFormat="1"/>
+  </w:latentStyles>
+  <w:style w:type="paragraph" w:default="1" w:styleId="Normal">
+    <w:name w:val="Normal"/>
+    <w:uiPriority w:val="99"/>
+    <w:qFormat/>
+  </w:style>
+  <w:style w:type="paragraph" w:styleId="Ttulo1">
+    <w:name w:val="heading 1"/>
+    <w:basedOn w:val="Normal"/>
+    <w:next w:val="Normal"/>
+    <w:link w:val="Ttulo1Car"/>
+    <w:uiPriority w:val="9"/>
+    <w:qFormat/>
+    <w:pPr>
+      <w:keepNext/>
+      <w:keepLines/>
+      <w:spacing w:before="480" w:after="0"/>
+      <w:outlineLvl w:val="0"/>
+    </w:pPr>
+    <w:rPr>
+      <w:rFonts w:asciiTheme="majorHAnsi" w:eastAsiaTheme="majorEastAsia" w:hAnsiTheme="majorHAnsi" w:cstheme="majorBidi"/>
+      <w:b/>
+      <w:color w:val="2E74B5" w:themeColor="accent1" w:themeShade="BF"/>
+      <w:sz w:val="28"/>
+    </w:rPr>
+  </w:style>
+  <w:style w:type="paragraph" w:styleId="Ttulo2">
+    <w:name w:val="heading 2"/>
+    <w:basedOn w:val="Normal"/>
+    <w:next w:val="Normal"/>
+    <w:link w:val="Ttulo2Car"/>
+    <w:uiPriority w:val="9"/>
+    <w:unhideWhenUsed/>
+    <w:qFormat/>
+    <w:pPr>
+      <w:keepNext/>
+      <w:keepLines/>
+      <w:spacing w:before="200" w:after="0"/>
+      <w:outlineLvl w:val="1"/>
+    </w:pPr>
+    <w:rPr>
+      <w:rFonts w:asciiTheme="majorHAnsi" w:eastAsiaTheme="majorEastAsia" w:hAnsiTheme="majorHAnsi" w:cstheme="majorBidi"/>
+      <w:b/>
+      <w:color w:val="5B9BD5" w:themeColor="accent1"/>
+      <w:sz w:val="26"/>
+    </w:rPr>
+  </w:style>
+  <w:style w:type="paragraph" w:styleId="Ttulo3">
+    <w:name w:val="heading 3"/>
+    <w:basedOn w:val="Normal"/>
+    <w:next w:val="Normal"/>
+    <w:link w:val="Ttulo3Car"/>
+    <w:uiPriority w:val="9"/>
+    <w:semiHidden/>
+    <w:unhideWhenUsed/>
+    <w:qFormat/>
+    <w:pPr>
+      <w:keepNext/>
+      <w:keepLines/>
+      <w:spacing w:before="200" w:after="0"/>
+      <w:outlineLvl w:val="2"/>
+    </w:pPr>
+    <w:rPr>
+      <w:rFonts w:asciiTheme="majorHAnsi" w:eastAsiaTheme="majorEastAsia" w:hAnsiTheme="majorHAnsi" w:cstheme="majorBidi"/>
+      <w:b/>
+      <w:color w:val="5B9BD5" w:themeColor="accent1"/>
+    </w:rPr>
+  </w:style>
+  <w:style w:type="paragraph" w:styleId="Ttulo4">
+    <w:name w:val="heading 4"/>
+    <w:basedOn w:val="Normal"/>
+    <w:next w:val="Normal"/>
+    <w:link w:val="Ttulo4Car"/>
+    <w:uiPriority w:val="9"/>
+    <w:semiHidden/>
+    <w:unhideWhenUsed/>
+    <w:qFormat/>
+    <w:pPr>
+      <w:keepNext/>
+      <w:keepLines/>
+      <w:spacing w:before="200" w:after="0"/>
+      <w:outlineLvl w:val="3"/>
+    </w:pPr>
+    <w:rPr>
+      <w:rFonts w:asciiTheme="majorHAnsi" w:eastAsiaTheme="majorEastAsia" w:hAnsiTheme="majorHAnsi" w:cstheme="majorBidi"/>
+      <w:b/>
+      <w:i/>
+      <w:color w:val="5B9BD5" w:themeColor="accent1"/>
+    </w:rPr>
+  </w:style>
+  <w:style w:type="paragraph" w:styleId="Ttulo5">
+    <w:name w:val="heading 5"/>
+    <w:basedOn w:val="Normal"/>
+    <w:next w:val="Normal"/>
+    <w:link w:val="Ttulo5Car"/>
+    <w:uiPriority w:val="9"/>
+    <w:semiHidden/>
+    <w:unhideWhenUsed/>
+    <w:qFormat/>
+    <w:pPr>
+      <w:keepNext/>
+      <w:keepLines/>
+      <w:spacing w:before="200" w:after="0"/>
+      <w:outlineLvl w:val="4"/>
+    </w:pPr>
+    <w:rPr>
+      <w:rFonts w:asciiTheme="majorHAnsi" w:eastAsiaTheme="majorEastAsia" w:hAnsiTheme="majorHAnsi" w:cstheme="majorBidi"/>
+      <w:color w:val="1F4D78" w:themeColor="accent1" w:themeShade="7F"/>
+    </w:rPr>
+  </w:style>
+  <w:style w:type="paragraph" w:styleId="Ttulo6">
+    <w:name w:val="heading 6"/>
+    <w:basedOn w:val="Normal"/>
+    <w:next w:val="Normal"/>
+    <w:link w:val="Ttulo6Car"/>
+    <w:uiPriority w:val="9"/>
+    <w:semiHidden/>
+    <w:unhideWhenUsed/>
+    <w:qFormat/>
+    <w:pPr>
+      <w:keepNext/>
+      <w:keepLines/>
+      <w:spacing w:before="200" w:after="0"/>
+      <w:outlineLvl w:val="5"/>
+    </w:pPr>
+    <w:rPr>
+      <w:rFonts w:asciiTheme="majorHAnsi" w:eastAsiaTheme="majorEastAsia" w:hAnsiTheme="majorHAnsi" w:cstheme="majorBidi"/>
+      <w:i/>
+      <w:color w:val="1F4D78" w:themeColor="accent1" w:themeShade="7F"/>
+    </w:rPr>
+  </w:style>
+  <w:style w:type="paragraph" w:styleId="Ttulo7">
+    <w:name w:val="heading 7"/>
+    <w:basedOn w:val="Normal"/>
+    <w:next w:val="Normal"/>
+    <w:link w:val="Ttulo7Car"/>
+    <w:uiPriority w:val="9"/>
+    <w:semiHidden/>
+    <w:unhideWhenUsed/>
+    <w:qFormat/>
+    <w:pPr>
+      <w:keepNext/>
+      <w:keepLines/>
+      <w:spacing w:before="200" w:after="0"/>
+      <w:outlineLvl w:val="6"/>
+    </w:pPr>
+    <w:rPr>
+      <w:rFonts w:asciiTheme="majorHAnsi" w:eastAsiaTheme="majorEastAsia" w:hAnsiTheme="majorHAnsi" w:cstheme="majorBidi"/>
+      <w:i/>
+      <w:color w:val="404040" w:themeColor="text1" w:themeTint="BF"/>
+    </w:rPr>
+  </w:style>
+  <w:style w:type="paragraph" w:styleId="Ttulo8">
+    <w:name w:val="heading 8"/>
+    <w:basedOn w:val="Normal"/>
+    <w:next w:val="Normal"/>
+    <w:link w:val="Ttulo8Car"/>
+    <w:uiPriority w:val="9"/>
+    <w:semiHidden/>
+    <w:unhideWhenUsed/>
+    <w:qFormat/>
+    <w:pPr>
+      <w:keepNext/>
+      <w:keepLines/>
+      <w:spacing w:before="200" w:after="0"/>
+      <w:outlineLvl w:val="7"/>
+    </w:pPr>
+    <w:rPr>
+      <w:rFonts w:asciiTheme="majorHAnsi" w:eastAsiaTheme="majorEastAsia" w:hAnsiTheme="majorHAnsi" w:cstheme="majorBidi"/>
+      <w:color w:val="404040" w:themeColor="text1" w:themeTint="BF"/>
+      <w:sz w:val="20"/>
+    </w:rPr>
+  </w:style>
+  <w:style w:type="paragraph" w:styleId="Ttulo9">
+    <w:name w:val="heading 9"/>
+    <w:basedOn w:val="Normal"/>
+    <w:next w:val="Normal"/>
+    <w:link w:val="Ttulo9Car"/>
+    <w:uiPriority w:val="9"/>
+    <w:semiHidden/>
+    <w:unhideWhenUsed/>
+    <w:qFormat/>
+    <w:pPr>
+      <w:keepNext/>
+      <w:keepLines/>
+      <w:spacing w:before="200" w:after="0"/>
+      <w:outlineLvl w:val="8"/>
+    </w:pPr>
+    <w:rPr>
+      <w:rFonts w:asciiTheme="majorHAnsi" w:eastAsiaTheme="majorEastAsia" w:hAnsiTheme="majorHAnsi" w:cstheme="majorBidi"/>
+      <w:i/>
+      <w:color w:val="404040" w:themeColor="text1" w:themeTint="BF"/>
+      <w:sz w:val="20"/>
+    </w:rPr>
+  </w:style>
+  <w:style w:type="character" w:default="1" w:styleId="Fuentedeprrafopredeter">
+    <w:name w:val="Default Paragraph Font"/>
+    <w:uiPriority w:val="1"/>
+    <w:semiHidden/>
+    <w:unhideWhenUsed/>
+  </w:style>
+  <w:style w:type="table" w:default="1" w:styleId="Tablanormal">
+    <w:name w:val="Normal Table"/>
+    <w:uiPriority w:val="99"/>
+    <w:semiHidden/>
+    <w:unhideWhenUsed/>
+    <w:tblPr>
+      <w:tblInd w:w="0" w:type="dxa"/>
+      <w:tblCellMar>
+        <w:top w:w="0" w:type="dxa"/>
+        <w:left w:w="108" w:type="dxa"/>
+        <w:bottom w:w="0" w:type="dxa"/>
+        <w:right w:w="108" w:type="dxa"/>
+      </w:tblCellMar>
+    </w:tblPr>
+  </w:style>
+  <w:style w:type="numbering" w:default="1" w:styleId="Sinlista">
+    <w:name w:val="No List"/>
+    <w:uiPriority w:val="99"/>
+    <w:semiHidden/>
+    <w:unhideWhenUsed/>
+  </w:style>
+  <w:style w:type="character" w:customStyle="1" w:styleId="Ttulo7Car">
+    <w:name w:val="Título 7 Car"/>
+    <w:basedOn w:val="Fuentedeprrafopredeter"/>
+    <w:link w:val="Ttulo7"/>
+    <w:uiPriority w:val="9"/>
+    <w:rPr>
+      <w:rFonts w:asciiTheme="majorHAnsi" w:eastAsiaTheme="majorEastAsia" w:hAnsiTheme="majorHAnsi" w:cstheme="majorBidi"/>
+      <w:i/>
+      <w:color w:val="404040" w:themeColor="text1" w:themeTint="BF"/>
+    </w:rPr>
+  </w:style>
+  <w:style w:type="character" w:customStyle="1" w:styleId="Ttulo4Car">
+    <w:name w:val="Título 4 Car"/>
+    <w:basedOn w:val="Fuentedeprrafopredeter"/>
+    <w:link w:val="Ttulo4"/>
+    <w:uiPriority w:val="9"/>
+    <w:rPr>
+      <w:rFonts w:asciiTheme="majorHAnsi" w:eastAsiaTheme="majorEastAsia" w:hAnsiTheme="majorHAnsi" w:cstheme="majorBidi"/>
+      <w:b/>
+      <w:i/>
+      <w:color w:val="5B9BD5" w:themeColor="accent1"/>
+    </w:rPr>
+  </w:style>
+  <w:style w:type="paragraph" w:styleId="Cita">
+    <w:name w:val="Quote"/>
+    <w:basedOn w:val="Normal"/>
+    <w:next w:val="Normal"/>
+    <w:link w:val="CitaCar"/>
+    <w:uiPriority w:val="29"/>
+    <w:qFormat/>
+    <w:rPr>
+      <w:i/>
+      <w:color w:val="000000" w:themeColor="text1"/>
+    </w:rPr>
+  </w:style>
+  <w:style w:type="character" w:styleId="Refdenotaalpie">
+    <w:name w:val="footnote reference"/>
+    <w:basedOn w:val="Fuentedeprrafopredeter"/>
+    <w:uiPriority w:val="99"/>
+    <w:semiHidden/>
+    <w:unhideWhenUsed/>
+    <w:rPr>
+      <w:vertAlign w:val="superscript"/>
+    </w:rPr>
+  </w:style>
+  <w:style w:type="paragraph" w:styleId="Subttulo">
+    <w:name w:val="Subtitle"/>
+    <w:basedOn w:val="Normal"/>
+    <w:next w:val="Normal"/>
+    <w:link w:val="SubttuloCar"/>
+    <w:uiPriority w:val="11"/>
+    <w:qFormat/>
+    <w:pPr>
+      <w:numPr>
+        <w:ilvl w:val="1"/>
+      </w:numPr>
+    </w:pPr>
+    <w:rPr>
+      <w:rFonts w:asciiTheme="majorHAnsi" w:eastAsiaTheme="majorEastAsia" w:hAnsiTheme="majorHAnsi" w:cstheme="majorBidi"/>
+      <w:i/>
+      <w:color w:val="5B9BD5" w:themeColor="accent1"/>
+      <w:spacing w:val="15"/>
+      <w:sz w:val="24"/>
+    </w:rPr>
+  </w:style>
+  <w:style w:type="character" w:customStyle="1" w:styleId="TextonotaalfinalCar">
+    <w:name w:val="Texto nota al final Car"/>
+    <w:basedOn w:val="Fuentedeprrafopredeter"/>
+    <w:link w:val="Textonotaalfinal"/>
+    <w:uiPriority w:val="99"/>
+    <w:semiHidden/>
+    <w:rPr>
+      <w:sz w:val="20"/>
+    </w:rPr>
+  </w:style>
+  <w:style w:type="character" w:customStyle="1" w:styleId="SubttuloCar">
+    <w:name w:val="Subtítulo Car"/>
+    <w:basedOn w:val="Fuentedeprrafopredeter"/>
+    <w:link w:val="Subttulo"/>
+    <w:uiPriority w:val="11"/>
+    <w:rPr>
+      <w:rFonts w:asciiTheme="majorHAnsi" w:eastAsiaTheme="majorEastAsia" w:hAnsiTheme="majorHAnsi" w:cstheme="majorBidi"/>
+      <w:i/>
+      <w:color w:val="5B9BD5" w:themeColor="accent1"/>
+      <w:spacing w:val="15"/>
+      <w:sz w:val="24"/>
+    </w:rPr>
+  </w:style>
+  <w:style w:type="character" w:customStyle="1" w:styleId="5yl5">
+    <w:name w:val="_5yl5"/>
+    <w:basedOn w:val="Fuentedeprrafopredeter"/>
+    <w:uiPriority w:val="99"/>
+  </w:style>
+  <w:style w:type="paragraph" w:styleId="Textonotaalfinal">
+    <w:name w:val="endnote text"/>
+    <w:basedOn w:val="Normal"/>
+    <w:link w:val="TextonotaalfinalCar"/>
+    <w:uiPriority w:val="99"/>
+    <w:semiHidden/>
+    <w:unhideWhenUsed/>
+    <w:pPr>
+      <w:spacing w:after="0" w:line="240" w:lineRule="auto"/>
+    </w:pPr>
+    <w:rPr>
+      <w:sz w:val="20"/>
+    </w:rPr>
+  </w:style>
+  <w:style w:type="character" w:styleId="Referenciasutil">
+    <w:name w:val="Subtle Reference"/>
+    <w:basedOn w:val="Fuentedeprrafopredeter"/>
+    <w:uiPriority w:val="31"/>
+    <w:qFormat/>
+    <w:rPr>
+      <w:smallCaps/>
+      <w:color w:val="ED7D31" w:themeColor="accent2"/>
+      <w:u w:val="single"/>
+    </w:rPr>
+  </w:style>
+  <w:style w:type="character" w:customStyle="1" w:styleId="Ttulo2Car">
+    <w:name w:val="Título 2 Car"/>
+    <w:basedOn w:val="Fuentedeprrafopredeter"/>
+    <w:link w:val="Ttulo2"/>
+    <w:uiPriority w:val="9"/>
+    <w:rPr>
+      <w:rFonts w:asciiTheme="majorHAnsi" w:eastAsiaTheme="majorEastAsia" w:hAnsiTheme="majorHAnsi" w:cstheme="majorBidi"/>
+      <w:b/>
+      <w:color w:val="5B9BD5" w:themeColor="accent1"/>
+      <w:sz w:val="26"/>
+    </w:rPr>
+  </w:style>
+  <w:style w:type="character" w:customStyle="1" w:styleId="TextonotapieCar">
+    <w:name w:val="Texto nota pie Car"/>
+    <w:basedOn w:val="Fuentedeprrafopredeter"/>
+    <w:link w:val="Textonotapie"/>
+    <w:uiPriority w:val="99"/>
+    <w:semiHidden/>
+    <w:rPr>
+      <w:sz w:val="20"/>
+    </w:rPr>
+  </w:style>
+  <w:style w:type="character" w:customStyle="1" w:styleId="CitadestacadaCar">
+    <w:name w:val="Cita destacada Car"/>
+    <w:basedOn w:val="Fuentedeprrafopredeter"/>
+    <w:link w:val="Citadestacada"/>
+    <w:uiPriority w:val="30"/>
+    <w:rPr>
+      <w:b/>
+      <w:i/>
+      <w:color w:val="5B9BD5" w:themeColor="accent1"/>
+    </w:rPr>
+  </w:style>
+  <w:style w:type="character" w:styleId="Hipervnculo">
+    <w:name w:val="Hyperlink"/>
+    <w:basedOn w:val="Fuentedeprrafopredeter"/>
+    <w:uiPriority w:val="99"/>
+    <w:unhideWhenUsed/>
+    <w:rPr>
+      <w:color w:val="0563C1" w:themeColor="hyperlink"/>
+      <w:u w:val="single"/>
+    </w:rPr>
+  </w:style>
+  <w:style w:type="paragraph" w:styleId="Encabezado">
+    <w:name w:val="header"/>
+    <w:basedOn w:val="Normal"/>
+    <w:link w:val="EncabezadoCar"/>
+    <w:uiPriority w:val="99"/>
+    <w:unhideWhenUsed/>
+    <w:pPr>
+      <w:tabs>
+        <w:tab w:val="center" w:pos="4419"/>
+        <w:tab w:val="right" w:pos="8838"/>
+      </w:tabs>
+      <w:spacing w:after="0" w:line="240" w:lineRule="auto"/>
+    </w:pPr>
+  </w:style>
+  <w:style w:type="character" w:customStyle="1" w:styleId="EncabezadoCar">
+    <w:name w:val="Encabezado Car"/>
+    <w:basedOn w:val="Fuentedeprrafopredeter"/>
+    <w:link w:val="Encabezado"/>
+    <w:uiPriority w:val="99"/>
+  </w:style>
+  <w:style w:type="character" w:styleId="Referenciaintensa">
+    <w:name w:val="Intense Reference"/>
+    <w:basedOn w:val="Fuentedeprrafopredeter"/>
+    <w:uiPriority w:val="32"/>
+    <w:qFormat/>
+    <w:rPr>
+      <w:b/>
+      <w:smallCaps/>
+      <w:color w:val="ED7D31" w:themeColor="accent2"/>
+      <w:spacing w:val="5"/>
+      <w:u w:val="single"/>
+    </w:rPr>
+  </w:style>
+  <w:style w:type="paragraph" w:styleId="Sinespaciado">
+    <w:name w:val="No Spacing"/>
+    <w:uiPriority w:val="1"/>
+    <w:qFormat/>
+    <w:pPr>
+      <w:spacing w:after="0" w:line="240" w:lineRule="auto"/>
+    </w:pPr>
+  </w:style>
+  <w:style w:type="character" w:styleId="nfasis">
+    <w:name w:val="Emphasis"/>
+    <w:basedOn w:val="Fuentedeprrafopredeter"/>
+    <w:uiPriority w:val="20"/>
+    <w:qFormat/>
+    <w:rPr>
+      <w:i/>
+    </w:rPr>
+  </w:style>
+  <w:style w:type="character" w:customStyle="1" w:styleId="Ttulo5Car">
+    <w:name w:val="Título 5 Car"/>
+    <w:basedOn w:val="Fuentedeprrafopredeter"/>
+    <w:link w:val="Ttulo5"/>
+    <w:uiPriority w:val="9"/>
+    <w:rPr>
+      <w:rFonts w:asciiTheme="majorHAnsi" w:eastAsiaTheme="majorEastAsia" w:hAnsiTheme="majorHAnsi" w:cstheme="majorBidi"/>
+      <w:color w:val="1F4D78" w:themeColor="accent1" w:themeShade="7F"/>
+    </w:rPr>
+  </w:style>
+  <w:style w:type="character" w:customStyle="1" w:styleId="TextosinformatoCar">
+    <w:name w:val="Texto sin formato Car"/>
+    <w:basedOn w:val="Fuentedeprrafopredeter"/>
+    <w:link w:val="Textosinformato"/>
+    <w:uiPriority w:val="99"/>
+    <w:rPr>
+      <w:rFonts w:ascii="Calibri" w:hAnsi="Calibri" w:cs="Calibri"/>
+      <w:sz w:val="21"/>
+    </w:rPr>
+  </w:style>
+  <w:style w:type="character" w:styleId="nfasissutil">
+    <w:name w:val="Subtle Emphasis"/>
+    <w:basedOn w:val="Fuentedeprrafopredeter"/>
+    <w:uiPriority w:val="19"/>
+    <w:qFormat/>
+    <w:rPr>
+      <w:i/>
+      <w:color w:val="808080" w:themeColor="text1" w:themeTint="7F"/>
+    </w:rPr>
+  </w:style>
+  <w:style w:type="character" w:customStyle="1" w:styleId="CitaCar">
+    <w:name w:val="Cita Car"/>
+    <w:basedOn w:val="Fuentedeprrafopredeter"/>
+    <w:link w:val="Cita"/>
+    <w:uiPriority w:val="29"/>
+    <w:rPr>
+      <w:i/>
+      <w:color w:val="000000" w:themeColor="text1"/>
+    </w:rPr>
+  </w:style>
+  <w:style w:type="paragraph" w:styleId="Textosinformato">
+    <w:name w:val="Plain Text"/>
+    <w:basedOn w:val="Normal"/>
+    <w:link w:val="TextosinformatoCar"/>
+    <w:uiPriority w:val="99"/>
+    <w:semiHidden/>
+    <w:unhideWhenUsed/>
+    <w:pPr>
+      <w:spacing w:after="0" w:line="240" w:lineRule="auto"/>
+    </w:pPr>
+    <w:rPr>
+      <w:rFonts w:ascii="Calibri" w:hAnsi="Calibri" w:cs="Calibri"/>
+      <w:sz w:val="21"/>
+    </w:rPr>
+  </w:style>
+  <w:style w:type="paragraph" w:styleId="Textonotapie">
+    <w:name w:val="footnote text"/>
+    <w:basedOn w:val="Normal"/>
+    <w:link w:val="TextonotapieCar"/>
+    <w:uiPriority w:val="99"/>
+    <w:semiHidden/>
+    <w:unhideWhenUsed/>
+    <w:pPr>
+      <w:spacing w:after="0" w:line="240" w:lineRule="auto"/>
+    </w:pPr>
+    <w:rPr>
+      <w:sz w:val="20"/>
+    </w:rPr>
+  </w:style>
+  <w:style w:type="character" w:customStyle="1" w:styleId="Ttulo1Car">
+    <w:name w:val="Título 1 Car"/>
+    <w:basedOn w:val="Fuentedeprrafopredeter"/>
+    <w:link w:val="Ttulo1"/>
+    <w:uiPriority w:val="9"/>
+    <w:rPr>
+      <w:rFonts w:asciiTheme="majorHAnsi" w:eastAsiaTheme="majorEastAsia" w:hAnsiTheme="majorHAnsi" w:cstheme="majorBidi"/>
+      <w:b/>
+      <w:color w:val="2E74B5" w:themeColor="accent1" w:themeShade="BF"/>
+      <w:sz w:val="28"/>
+    </w:rPr>
+  </w:style>
+  <w:style w:type="character" w:customStyle="1" w:styleId="Ttulo3Car">
+    <w:name w:val="Título 3 Car"/>
+    <w:basedOn w:val="Fuentedeprrafopredeter"/>
+    <w:link w:val="Ttulo3"/>
+    <w:uiPriority w:val="9"/>
+    <w:rPr>
+      <w:rFonts w:asciiTheme="majorHAnsi" w:eastAsiaTheme="majorEastAsia" w:hAnsiTheme="majorHAnsi" w:cstheme="majorBidi"/>
+      <w:b/>
+      <w:color w:val="5B9BD5" w:themeColor="accent1"/>
+    </w:rPr>
+  </w:style>
+  <w:style w:type="character" w:customStyle="1" w:styleId="TtuloCar">
+    <w:name w:val="Título Car"/>
+    <w:basedOn w:val="Fuentedeprrafopredeter"/>
+    <w:link w:val="Ttulo"/>
+    <w:uiPriority w:val="10"/>
+    <w:rPr>
+      <w:rFonts w:asciiTheme="majorHAnsi" w:eastAsiaTheme="majorEastAsia" w:hAnsiTheme="majorHAnsi" w:cstheme="majorBidi"/>
+      <w:color w:val="323E4F" w:themeColor="text2" w:themeShade="BF"/>
+      <w:spacing w:val="5"/>
+      <w:sz w:val="52"/>
+    </w:rPr>
+  </w:style>
+  <w:style w:type="character" w:styleId="Textoennegrita">
+    <w:name w:val="Strong"/>
+    <w:basedOn w:val="Fuentedeprrafopredeter"/>
+    <w:uiPriority w:val="22"/>
+    <w:qFormat/>
+    <w:rPr>
+      <w:b/>
+    </w:rPr>
+  </w:style>
+  <w:style w:type="character" w:styleId="Refdenotaalfinal">
+    <w:name w:val="endnote reference"/>
+    <w:basedOn w:val="Fuentedeprrafopredeter"/>
+    <w:uiPriority w:val="99"/>
+    <w:semiHidden/>
+    <w:unhideWhenUsed/>
+    <w:rPr>
+      <w:vertAlign w:val="superscript"/>
+    </w:rPr>
+  </w:style>
+  <w:style w:type="paragraph" w:styleId="Piedepgina">
+    <w:name w:val="footer"/>
+    <w:basedOn w:val="Normal"/>
+    <w:link w:val="PiedepginaCar"/>
+    <w:uiPriority w:val="99"/>
+    <w:unhideWhenUsed/>
+    <w:pPr>
+      <w:tabs>
+        <w:tab w:val="center" w:pos="4419"/>
+        <w:tab w:val="right" w:pos="8838"/>
+      </w:tabs>
+      <w:spacing w:after="0" w:line="240" w:lineRule="auto"/>
+    </w:pPr>
+  </w:style>
+  <w:style w:type="character" w:customStyle="1" w:styleId="Ttulo8Car">
+    <w:name w:val="Título 8 Car"/>
+    <w:basedOn w:val="Fuentedeprrafopredeter"/>
+    <w:link w:val="Ttulo8"/>
+    <w:uiPriority w:val="9"/>
+    <w:rPr>
+      <w:rFonts w:asciiTheme="majorHAnsi" w:eastAsiaTheme="majorEastAsia" w:hAnsiTheme="majorHAnsi" w:cstheme="majorBidi"/>
+      <w:color w:val="404040" w:themeColor="text1" w:themeTint="BF"/>
+      <w:sz w:val="20"/>
+    </w:rPr>
+  </w:style>
+  <w:style w:type="paragraph" w:styleId="Prrafodelista">
+    <w:name w:val="List Paragraph"/>
+    <w:basedOn w:val="Normal"/>
+    <w:uiPriority w:val="34"/>
+    <w:qFormat/>
+    <w:pPr>
+      <w:ind w:left="720"/>
+      <w:contextualSpacing/>
+    </w:pPr>
+  </w:style>
+  <w:style w:type="character" w:customStyle="1" w:styleId="Ttulo9Car">
+    <w:name w:val="Título 9 Car"/>
+    <w:basedOn w:val="Fuentedeprrafopredeter"/>
+    <w:link w:val="Ttulo9"/>
+    <w:uiPriority w:val="9"/>
+    <w:rPr>
+      <w:rFonts w:asciiTheme="majorHAnsi" w:eastAsiaTheme="majorEastAsia" w:hAnsiTheme="majorHAnsi" w:cstheme="majorBidi"/>
+      <w:i/>
+      <w:color w:val="404040" w:themeColor="text1" w:themeTint="BF"/>
+      <w:sz w:val="20"/>
+    </w:rPr>
+  </w:style>
+  <w:style w:type="character" w:styleId="nfasisintenso">
+    <w:name w:val="Intense Emphasis"/>
+    <w:basedOn w:val="Fuentedeprrafopredeter"/>
+    <w:uiPriority w:val="21"/>
+    <w:qFormat/>
+    <w:rPr>
+      <w:b/>
+      <w:i/>
+      <w:color w:val="5B9BD5" w:themeColor="accent1"/>
+    </w:rPr>
+  </w:style>
+  <w:style w:type="character" w:customStyle="1" w:styleId="PiedepginaCar">
+    <w:name w:val="Pie de página Car"/>
+    <w:basedOn w:val="Fuentedeprrafopredeter"/>
+    <w:link w:val="Piedepgina"/>
+    <w:uiPriority w:val="99"/>
+  </w:style>
+  <w:style w:type="character" w:customStyle="1" w:styleId="Ttulo6Car">
+    <w:name w:val="Título 6 Car"/>
+    <w:basedOn w:val="Fuentedeprrafopredeter"/>
+    <w:link w:val="Ttulo6"/>
+    <w:uiPriority w:val="9"/>
+    <w:rPr>
+      <w:rFonts w:asciiTheme="majorHAnsi" w:eastAsiaTheme="majorEastAsia" w:hAnsiTheme="majorHAnsi" w:cstheme="majorBidi"/>
+      <w:i/>
+      <w:color w:val="1F4D78" w:themeColor="accent1" w:themeShade="7F"/>
+    </w:rPr>
+  </w:style>
+  <w:style w:type="character" w:styleId="Ttulodellibro">
+    <w:name w:val="Book Title"/>
+    <w:basedOn w:val="Fuentedeprrafopredeter"/>
+    <w:uiPriority w:val="33"/>
+    <w:qFormat/>
+    <w:rPr>
+      <w:b/>
+      <w:smallCaps/>
+      <w:spacing w:val="5"/>
+    </w:rPr>
+  </w:style>
+  <w:style w:type="paragraph" w:styleId="Ttulo">
+    <w:name w:val="Title"/>
+    <w:basedOn w:val="Normal"/>
+    <w:next w:val="Normal"/>
+    <w:link w:val="TtuloCar"/>
+    <w:uiPriority w:val="10"/>
+    <w:qFormat/>
+    <w:pPr>
+      <w:pBdr>
+        <w:bottom w:val="single" w:sz="8" w:space="0" w:color="5B9BD5" w:themeColor="accent1"/>
+      </w:pBdr>
+      <w:spacing w:after="300" w:line="240" w:lineRule="auto"/>
+      <w:contextualSpacing/>
+    </w:pPr>
+    <w:rPr>
+      <w:rFonts w:asciiTheme="majorHAnsi" w:eastAsiaTheme="majorEastAsia" w:hAnsiTheme="majorHAnsi" w:cstheme="majorBidi"/>
+      <w:color w:val="323E4F" w:themeColor="text2" w:themeShade="BF"/>
+      <w:spacing w:val="5"/>
+      <w:sz w:val="52"/>
+    </w:rPr>
+  </w:style>
+  <w:style w:type="paragraph" w:styleId="Citadestacada">
+    <w:name w:val="Intense Quote"/>
+    <w:basedOn w:val="Normal"/>
+    <w:next w:val="Normal"/>
+    <w:link w:val="CitadestacadaCar"/>
+    <w:uiPriority w:val="30"/>
+    <w:qFormat/>
+    <w:pPr>
+      <w:pBdr>
+        <w:bottom w:val="single" w:sz="4" w:space="0" w:color="5B9BD5" w:themeColor="accent1"/>
+      </w:pBdr>
+      <w:spacing w:before="200" w:after="280"/>
+      <w:ind w:left="936" w:right="936"/>
+    </w:pPr>
+    <w:rPr>
+      <w:b/>
+      <w:i/>
+      <w:color w:val="5B9BD5" w:themeColor="accent1"/>
+    </w:rPr>
+  </w:style>
+  <w:style w:type="table" w:styleId="Tablaconcuadrcula">
+    <w:name w:val="Table Grid"/>
+    <w:basedOn w:val="Tablanormal"/>
+    <w:uiPriority w:val="39"/>
+    <w:rsid w:val="0078236C"/>
+    <w:pPr>
+      <w:spacing w:after="0" w:line="240" w:lineRule="auto"/>
+    </w:pPr>
+    <w:rPr>
+      <w:szCs w:val="22"/>
+    </w:rPr>
+    <w:tblPr>
+      <w:tblBorders>
+        <w:top w:val="single" w:sz="4" w:space="0" w:color="auto"/>
+        <w:left w:val="single" w:sz="4" w:space="0" w:color="auto"/>
+        <w:bottom w:val="single" w:sz="4" w:space="0" w:color="auto"/>
+        <w:right w:val="single" w:sz="4" w:space="0" w:color="auto"/>
+        <w:insideH w:val="single" w:sz="4" w:space="0" w:color="auto"/>
+        <w:insideV w:val="single" w:sz="4" w:space="0" w:color="auto"/>
+      </w:tblBorders>
+    </w:tblPr>
+  </w:style>
+  <w:style w:type="paragraph" w:customStyle="1" w:styleId="TableParagraph">
+    <w:name w:val="Table Paragraph"/>
+    <w:basedOn w:val="Normal"/>
+    <w:uiPriority w:val="1"/>
+    <w:qFormat/>
+    <w:rsid w:val="0078236C"/>
+    <w:pPr>
+      <w:widowControl w:val="0"/>
+      <w:spacing w:after="0" w:line="240" w:lineRule="auto"/>
+    </w:pPr>
+    <w:rPr>
+      <w:rFonts w:ascii="Calibri" w:eastAsia="Calibri" w:hAnsi="Calibri" w:cs="Times New Roman"/>
+      <w:szCs w:val="22"/>
+      <w:lang w:val="en-US"/>
+    </w:rPr>
+  </w:style>
+  <w:style w:type="paragraph" w:styleId="Textodeglobo">
+    <w:name w:val="Balloon Text"/>
+    <w:basedOn w:val="Normal"/>
+    <w:link w:val="TextodegloboCar"/>
+    <w:uiPriority w:val="99"/>
+    <w:semiHidden/>
+    <w:unhideWhenUsed/>
+    <w:rsid w:val="00777884"/>
+    <w:pPr>
+      <w:spacing w:after="0" w:line="240" w:lineRule="auto"/>
+    </w:pPr>
+    <w:rPr>
+      <w:rFonts w:ascii="Tahoma" w:hAnsi="Tahoma" w:cs="Tahoma"/>
+      <w:sz w:val="16"/>
+      <w:szCs w:val="16"/>
+    </w:rPr>
+  </w:style>
+  <w:style w:type="character" w:customStyle="1" w:styleId="TextodegloboCar">
+    <w:name w:val="Texto de globo Car"/>
+    <w:basedOn w:val="Fuentedeprrafopredeter"/>
+    <w:link w:val="Textodeglobo"/>
+    <w:uiPriority w:val="99"/>
+    <w:semiHidden/>
+    <w:rsid w:val="00777884"/>
+    <w:rPr>
+      <w:rFonts w:ascii="Tahoma" w:hAnsi="Tahoma" w:cs="Tahoma"/>
+      <w:sz w:val="16"/>
+      <w:szCs w:val="16"/>
     </w:rPr>
   </w:style>
 </w:styles>
@@ -4498,7 +6146,7 @@
   <a:extraClrSchemeLst/>
   <a:extLst>
     <a:ext uri="{05A4C25C-085E-4340-85A3-A5531E510DB2}">
-      <thm15:themeFamily xmlns:thm15="http://schemas.microsoft.com/office/thememl/2012/main" name="Office Theme" id="{62F939B6-93AF-4DB8-9C6B-D6C7DFDC589F}" vid="{4A3C46E8-61CC-4603-A589-7422A47A8E4A}"/>
+      <thm15:themeFamily xmlns:thm15="http://schemas.microsoft.com/office/thememl/2012/main" xmlns="" name="Office Theme" id="{62F939B6-93AF-4DB8-9C6B-D6C7DFDC589F}" vid="{4A3C46E8-61CC-4603-A589-7422A47A8E4A}"/>
     </a:ext>
   </a:extLst>
 </a:theme>

</xml_diff>